<commit_message>
Add bibliography and version commands
</commit_message>
<xml_diff>
--- a/code/Medicare_Ineligibles.docx
+++ b/code/Medicare_Ineligibles.docx
@@ -71,7 +71,13 @@
         <w:pStyle w:val="Date"/>
       </w:pPr>
       <w:r>
-        <w:t xml:space="preserve">Version</w:t>
+        <w:t xml:space="preserve">Latest</w:t>
+      </w:r>
+      <w:r>
+        <w:t xml:space="preserve"> </w:t>
+      </w:r>
+      <w:r>
+        <w:t xml:space="preserve">version</w:t>
       </w:r>
       <w:r>
         <w:t xml:space="preserve"> </w:t>
@@ -89,7 +95,7 @@
         <w:t xml:space="preserve"> </w:t>
       </w:r>
       <w:r>
-        <w:t xml:space="preserve">17</w:t>
+        <w:t xml:space="preserve">27</w:t>
       </w:r>
       <w:r>
         <w:t xml:space="preserve"> </w:t>
@@ -103,930 +109,120 @@
     </w:p>
     <w:p>
       <w:r>
-        <w:t xml:space="preserve">Using a modified version of my previously developed chlamydia vaccine model, Andrew Craig has developed a model for gonococcal vaccines. His investigations of the potential effectiveness of such a vaccine has shown a suprisingly low efficacy is required to eliminate gonorrhea from a population. Initially I thought this was due to the sexual behaviour and partnershhip network in the model. As most individuals form long-term monogmous partnerships they are effectively protected for long time period. However, using a simple SIS model we can show these results are unsuprising. This Rmarkdown produced document describes the theoretical and numerical calculations to demonstrate this.</w:t>
-      </w:r>
-    </w:p>
-    <w:bookmarkStart w:id="21" w:name="theorectical-calculations"/>
+        <w:t xml:space="preserve">This document summarises a simple methodolgy to calculate the impact of providing anti-retroviral therapy (ART) for free to people living with HIV (PLHIV) in Australia who are medicare ineligible. This analysis uses data from the ATRAS observational study</w:t>
+      </w:r>
+      <w:r>
+        <w:t xml:space="preserve"> </w:t>
+      </w:r>
+      <w:r>
+        <w:t xml:space="preserve">(Petoumenos 2013)</w:t>
+      </w:r>
+    </w:p>
+    <w:p>
+      <w:r>
+        <w:t xml:space="preserve">This document is written in dynamic format using R markdown v2 within R studio 0.98.1056 (using R version 3.1.0). Further details are available in the associated R markdown file which also contains the R code to produce all the results when the markdown is run. Code blocks have been supressed in the outputted document.</w:t>
+      </w:r>
+      <w:r>
+        <w:t xml:space="preserve"> </w:t>
+      </w:r>
+      <w:r>
+        <w:t xml:space="preserve"> </w:t>
+      </w:r>
+      <w:r>
+        <w:t xml:space="preserve">Every implementation of the document reads in the parameters from an assocaited CSV file (written tidily in a simple data format) and reproduces all the results and figures.</w:t>
+      </w:r>
+    </w:p>
+    <w:p>
+      <w:r>
+        <w:t xml:space="preserve">The R code for these calculations is available in the associated Rmarkdown file.</w:t>
+      </w:r>
+    </w:p>
+    <w:bookmarkStart w:id="21" w:name="methodogy"/>
     <w:p>
       <w:pPr>
         <w:pStyle w:val="Heading3"/>
       </w:pPr>
       <w:r>
-        <w:t xml:space="preserve">Theorectical calculations</w:t>
+        <w:t xml:space="preserve">Methodogy</w:t>
       </w:r>
     </w:p>
     <w:bookmarkEnd w:id="21"/>
-    <w:p>
-      <w:r>
-        <w:t xml:space="preserve">We use a simple SIS model with 100% effective vaccine and no waning.</w:t>
-      </w:r>
-    </w:p>
-    <w:p>
-      <w:r>
-        <w:t xml:space="preserve">Let</w:t>
-      </w:r>
-      <w:r>
-        <w:t xml:space="preserve"> </w:t>
-      </w:r>
-      <m:oMath>
-        <m:r>
-          <m:rPr/>
-          <m:t>I</m:t>
-        </m:r>
-      </m:oMath>
-      <w:r>
-        <w:t xml:space="preserve"> </w:t>
-      </w:r>
-      <w:r>
-        <w:t xml:space="preserve">be the proportion of the population infected. Then</w:t>
-      </w:r>
-      <w:r>
-        <w:t xml:space="preserve"> </w:t>
-      </w:r>
-      <m:oMath>
-        <m:r>
-          <m:rPr/>
-          <m:t>S</m:t>
-        </m:r>
-        <m:r>
-          <m:rPr/>
-          <m:t>=</m:t>
-        </m:r>
-        <m:r>
-          <m:rPr/>
-          <m:t>1</m:t>
-        </m:r>
-        <m:r>
-          <m:rPr/>
-          <m:t>−</m:t>
-        </m:r>
-        <m:r>
-          <m:rPr/>
-          <m:t>I</m:t>
-        </m:r>
-      </m:oMath>
-      <w:r>
-        <w:t xml:space="preserve">, and the number of people infected is</w:t>
-      </w:r>
-    </w:p>
-    <w:p>
-      <m:oMathPara>
-        <m:oMathParaPr>
-          <m:jc m:val="center"/>
-        </m:oMathParaPr>
-        <m:oMath>
-          <m:f>
-            <m:fPr>
-              <m:type m:val="bar"/>
-            </m:fPr>
-            <m:num>
-              <m:r>
-                <m:rPr/>
-                <m:t>d</m:t>
-              </m:r>
-              <m:r>
-                <m:rPr/>
-                <m:t>I</m:t>
-              </m:r>
-            </m:num>
-            <m:den>
-              <m:r>
-                <m:rPr/>
-                <m:t>d</m:t>
-              </m:r>
-              <m:r>
-                <m:rPr/>
-                <m:t>t</m:t>
-              </m:r>
-            </m:den>
-          </m:f>
-          <m:r>
-            <m:rPr/>
-            <m:t>=</m:t>
-          </m:r>
-          <m:r>
-            <m:rPr/>
-            <m:t>β</m:t>
-          </m:r>
-          <m:r>
-            <m:rPr/>
-            <m:t>(</m:t>
-          </m:r>
-          <m:r>
-            <m:rPr/>
-            <m:t>1</m:t>
-          </m:r>
-          <m:r>
-            <m:rPr/>
-            <m:t>−</m:t>
-          </m:r>
-          <m:r>
-            <m:rPr/>
-            <m:t>ε</m:t>
-          </m:r>
-          <m:r>
-            <m:rPr/>
-            <m:t>)</m:t>
-          </m:r>
-          <m:r>
-            <m:rPr/>
-            <m:t>I</m:t>
-          </m:r>
-          <m:r>
-            <m:rPr/>
-            <m:t>(</m:t>
-          </m:r>
-          <m:r>
-            <m:rPr/>
-            <m:t>1</m:t>
-          </m:r>
-          <m:r>
-            <m:rPr/>
-            <m:t>−</m:t>
-          </m:r>
-          <m:r>
-            <m:rPr/>
-            <m:t>I</m:t>
-          </m:r>
-          <m:r>
-            <m:rPr/>
-            <m:t>)</m:t>
-          </m:r>
-          <m:r>
-            <m:rPr/>
-            <m:t>−</m:t>
-          </m:r>
-          <m:r>
-            <m:rPr/>
-            <m:t>μ</m:t>
-          </m:r>
-          <m:r>
-            <m:rPr/>
-            <m:t>I</m:t>
-          </m:r>
-        </m:oMath>
-      </m:oMathPara>
-    </w:p>
-    <w:p>
-      <w:r>
-        <w:t xml:space="preserve">where</w:t>
-      </w:r>
-      <w:r>
-        <w:t xml:space="preserve"> </w:t>
-      </w:r>
-      <m:oMath>
-        <m:r>
-          <m:rPr/>
-          <m:t>β</m:t>
-        </m:r>
-      </m:oMath>
-      <w:r>
-        <w:t xml:space="preserve"> </w:t>
-      </w:r>
-      <w:r>
-        <w:t xml:space="preserve">is the infectivity,</w:t>
-      </w:r>
-      <w:r>
-        <w:t xml:space="preserve"> </w:t>
-      </w:r>
-      <m:oMath>
-        <m:r>
-          <m:rPr/>
-          <m:t>ε</m:t>
-        </m:r>
-      </m:oMath>
-      <w:r>
-        <w:t xml:space="preserve"> </w:t>
-      </w:r>
-      <w:r>
-        <w:t xml:space="preserve">is vaccine efficacy (with</w:t>
-      </w:r>
-      <w:r>
-        <w:t xml:space="preserve"> </w:t>
-      </w:r>
-      <m:oMath>
-        <m:r>
-          <m:rPr/>
-          <m:t>ε</m:t>
-        </m:r>
-      </m:oMath>
-      <w:r>
-        <w:t xml:space="preserve"> </w:t>
-      </w:r>
-      <w:r>
-        <w:t xml:space="preserve">if there is no vaccine) and</w:t>
-      </w:r>
-      <w:r>
-        <w:t xml:space="preserve"> </w:t>
-      </w:r>
-      <m:oMath>
-        <m:r>
-          <m:rPr/>
-          <m:t>μ</m:t>
-        </m:r>
-      </m:oMath>
-      <w:r>
-        <w:t xml:space="preserve"> </w:t>
-      </w:r>
-      <w:r>
-        <w:t xml:space="preserve">is the rate of recovery. Letting</w:t>
-      </w:r>
-      <w:r>
-        <w:t xml:space="preserve"> </w:t>
-      </w:r>
-      <m:oMath>
-        <m:bar>
-          <m:barPr>
-            <m:pos m:val="top"/>
-          </m:barPr>
-          <m:e>
-            <m:r>
-              <m:rPr/>
-              <m:t>I</m:t>
-            </m:r>
-          </m:e>
-        </m:bar>
-      </m:oMath>
-      <w:r>
-        <w:t xml:space="preserve"> </w:t>
-      </w:r>
-      <w:r>
-        <w:t xml:space="preserve">be the value of</w:t>
-      </w:r>
-      <w:r>
-        <w:t xml:space="preserve"> </w:t>
-      </w:r>
-      <m:oMath>
-        <m:r>
-          <m:rPr/>
-          <m:t>I</m:t>
-        </m:r>
-      </m:oMath>
-      <w:r>
-        <w:t xml:space="preserve"> </w:t>
-      </w:r>
-      <w:r>
-        <w:t xml:space="preserve">where</w:t>
-      </w:r>
-      <w:r>
-        <w:t xml:space="preserve"> </w:t>
-      </w:r>
-      <m:oMath>
-        <m:f>
-          <m:fPr>
-            <m:type m:val="bar"/>
-          </m:fPr>
-          <m:num>
-            <m:r>
-              <m:rPr/>
-              <m:t>d</m:t>
-            </m:r>
-            <m:r>
-              <m:rPr/>
-              <m:t>I</m:t>
-            </m:r>
-          </m:num>
-          <m:den>
-            <m:r>
-              <m:rPr/>
-              <m:t>d</m:t>
-            </m:r>
-            <m:r>
-              <m:rPr/>
-              <m:t>t</m:t>
-            </m:r>
-          </m:den>
-        </m:f>
-        <m:r>
-          <m:rPr/>
-          <m:t>=</m:t>
-        </m:r>
-        <m:r>
-          <m:rPr/>
-          <m:t>0</m:t>
-        </m:r>
-      </m:oMath>
-      <w:r>
-        <w:t xml:space="preserve">, we have</w:t>
-      </w:r>
-    </w:p>
-    <w:p>
-      <m:oMathPara>
-        <m:oMathParaPr>
-          <m:jc m:val="center"/>
-        </m:oMathParaPr>
-        <m:oMath>
-          <m:r>
-            <m:rPr/>
-            <m:t>β</m:t>
-          </m:r>
-          <m:r>
-            <m:rPr/>
-            <m:t>(</m:t>
-          </m:r>
-          <m:r>
-            <m:rPr/>
-            <m:t>1</m:t>
-          </m:r>
-          <m:r>
-            <m:rPr/>
-            <m:t>−</m:t>
-          </m:r>
-          <m:r>
-            <m:rPr/>
-            <m:t>ε</m:t>
-          </m:r>
-          <m:r>
-            <m:rPr/>
-            <m:t>)</m:t>
-          </m:r>
-          <m:bar>
-            <m:barPr>
-              <m:pos m:val="top"/>
-            </m:barPr>
-            <m:e>
-              <m:r>
-                <m:rPr/>
-                <m:t>I</m:t>
-              </m:r>
-            </m:e>
-          </m:bar>
-          <m:r>
-            <m:rPr/>
-            <m:t>(</m:t>
-          </m:r>
-          <m:r>
-            <m:rPr/>
-            <m:t>1</m:t>
-          </m:r>
-          <m:r>
-            <m:rPr/>
-            <m:t>−</m:t>
-          </m:r>
-          <m:bar>
-            <m:barPr>
-              <m:pos m:val="top"/>
-            </m:barPr>
-            <m:e>
-              <m:r>
-                <m:rPr/>
-                <m:t>I</m:t>
-              </m:r>
-            </m:e>
-          </m:bar>
-          <m:r>
-            <m:rPr/>
-            <m:t>)</m:t>
-          </m:r>
-          <m:r>
-            <m:rPr/>
-            <m:t>=</m:t>
-          </m:r>
-          <m:r>
-            <m:rPr/>
-            <m:t>μ</m:t>
-          </m:r>
-          <m:bar>
-            <m:barPr>
-              <m:pos m:val="top"/>
-            </m:barPr>
-            <m:e>
-              <m:r>
-                <m:rPr/>
-                <m:t>I</m:t>
-              </m:r>
-            </m:e>
-          </m:bar>
-        </m:oMath>
-      </m:oMathPara>
-    </w:p>
-    <w:p>
-      <w:r>
-        <w:t xml:space="preserve">and either</w:t>
-      </w:r>
-      <w:r>
-        <w:t xml:space="preserve"> </w:t>
-      </w:r>
-      <m:oMath>
-        <m:bar>
-          <m:barPr>
-            <m:pos m:val="top"/>
-          </m:barPr>
-          <m:e>
-            <m:r>
-              <m:rPr/>
-              <m:t>I</m:t>
-            </m:r>
-          </m:e>
-        </m:bar>
-        <m:r>
-          <m:rPr/>
-          <m:t>=</m:t>
-        </m:r>
-        <m:r>
-          <m:rPr/>
-          <m:t>0</m:t>
-        </m:r>
-      </m:oMath>
-      <w:r>
-        <w:t xml:space="preserve"> </w:t>
-      </w:r>
-      <w:r>
-        <w:t xml:space="preserve">(the disease-free equilibrium) or</w:t>
-      </w:r>
-    </w:p>
-    <w:p>
-      <m:oMathPara>
-        <m:oMathParaPr>
-          <m:jc m:val="center"/>
-        </m:oMathParaPr>
-        <m:oMath>
-          <m:r>
-            <m:rPr/>
-            <m:t>β</m:t>
-          </m:r>
-          <m:r>
-            <m:rPr/>
-            <m:t>(</m:t>
-          </m:r>
-          <m:r>
-            <m:rPr/>
-            <m:t>1</m:t>
-          </m:r>
-          <m:r>
-            <m:rPr/>
-            <m:t>−</m:t>
-          </m:r>
-          <m:r>
-            <m:rPr/>
-            <m:t>ε</m:t>
-          </m:r>
-          <m:r>
-            <m:rPr/>
-            <m:t>)</m:t>
-          </m:r>
-          <m:r>
-            <m:rPr/>
-            <m:t>(</m:t>
-          </m:r>
-          <m:r>
-            <m:rPr/>
-            <m:t>1</m:t>
-          </m:r>
-          <m:r>
-            <m:rPr/>
-            <m:t>−</m:t>
-          </m:r>
-          <m:bar>
-            <m:barPr>
-              <m:pos m:val="top"/>
-            </m:barPr>
-            <m:e>
-              <m:r>
-                <m:rPr/>
-                <m:t>I</m:t>
-              </m:r>
-            </m:e>
-          </m:bar>
-          <m:r>
-            <m:rPr/>
-            <m:t>)</m:t>
-          </m:r>
-          <m:r>
-            <m:rPr/>
-            <m:t>=</m:t>
-          </m:r>
-          <m:r>
-            <m:rPr/>
-            <m:t>μ</m:t>
-          </m:r>
-        </m:oMath>
-      </m:oMathPara>
-    </w:p>
-    <w:p>
-      <m:oMathPara>
-        <m:oMathParaPr>
-          <m:jc m:val="center"/>
-        </m:oMathParaPr>
-        <m:oMath>
-          <m:r>
-            <m:rPr/>
-            <m:t>↔</m:t>
-          </m:r>
-          <m:bar>
-            <m:barPr>
-              <m:pos m:val="top"/>
-            </m:barPr>
-            <m:e>
-              <m:r>
-                <m:rPr/>
-                <m:t>I</m:t>
-              </m:r>
-            </m:e>
-          </m:bar>
-          <m:r>
-            <m:rPr/>
-            <m:t>=</m:t>
-          </m:r>
-          <m:r>
-            <m:rPr/>
-            <m:t>1</m:t>
-          </m:r>
-          <m:r>
-            <m:rPr/>
-            <m:t>−</m:t>
-          </m:r>
-          <m:f>
-            <m:fPr>
-              <m:type m:val="bar"/>
-            </m:fPr>
-            <m:num>
-              <m:r>
-                <m:rPr/>
-                <m:t>μ</m:t>
-              </m:r>
-            </m:num>
-            <m:den>
-              <m:r>
-                <m:rPr/>
-                <m:t>β</m:t>
-              </m:r>
-            </m:den>
-          </m:f>
-          <m:r>
-            <m:rPr/>
-            <m:t>⋅</m:t>
-          </m:r>
-          <m:f>
-            <m:fPr>
-              <m:type m:val="bar"/>
-            </m:fPr>
-            <m:num>
-              <m:r>
-                <m:rPr/>
-                <m:t>1</m:t>
-              </m:r>
-            </m:num>
-            <m:den>
-              <m:r>
-                <m:rPr/>
-                <m:t>1</m:t>
-              </m:r>
-              <m:r>
-                <m:rPr/>
-                <m:t>−</m:t>
-              </m:r>
-              <m:r>
-                <m:rPr/>
-                <m:t>ε</m:t>
-              </m:r>
-            </m:den>
-          </m:f>
-          <m:r>
-            <m:rPr/>
-            <m:t>.</m:t>
-          </m:r>
-        </m:oMath>
-      </m:oMathPara>
-    </w:p>
-    <w:p>
-      <w:r>
-        <w:t xml:space="preserve">Setting</w:t>
-      </w:r>
-      <w:r>
-        <w:t xml:space="preserve"> </w:t>
-      </w:r>
-      <m:oMath>
-        <m:r>
-          <m:rPr/>
-          <m:t>ε</m:t>
-        </m:r>
-        <m:r>
-          <m:rPr/>
-          <m:t>=</m:t>
-        </m:r>
-        <m:r>
-          <m:rPr/>
-          <m:t>0</m:t>
-        </m:r>
-      </m:oMath>
-      <w:r>
-        <w:t xml:space="preserve"> </w:t>
-      </w:r>
-      <w:r>
-        <w:t xml:space="preserve">describes the no-vaccine scenario. Calling the no-vaccine equilibrium prevalence</w:t>
-      </w:r>
-      <w:r>
-        <w:t xml:space="preserve"> </w:t>
-      </w:r>
-      <m:oMath>
-        <m:bar>
-          <m:barPr>
-            <m:pos m:val="top"/>
-          </m:barPr>
-          <m:e>
-            <m:sSub>
-              <m:e>
-                <m:r>
-                  <m:rPr/>
-                  <m:t>I</m:t>
-                </m:r>
-              </m:e>
-              <m:sub>
-                <m:r>
-                  <m:rPr/>
-                  <m:t>0</m:t>
-                </m:r>
-              </m:sub>
-            </m:sSub>
-          </m:e>
-        </m:bar>
-      </m:oMath>
-      <w:r>
-        <w:t xml:space="preserve">, we have</w:t>
-      </w:r>
-    </w:p>
-    <w:p>
-      <m:oMathPara>
-        <m:oMathParaPr>
-          <m:jc m:val="center"/>
-        </m:oMathParaPr>
-        <m:oMath>
-          <m:f>
-            <m:fPr>
-              <m:type m:val="bar"/>
-            </m:fPr>
-            <m:num>
-              <m:r>
-                <m:rPr/>
-                <m:t>μ</m:t>
-              </m:r>
-            </m:num>
-            <m:den>
-              <m:r>
-                <m:rPr/>
-                <m:t>β</m:t>
-              </m:r>
-            </m:den>
-          </m:f>
-          <m:r>
-            <m:rPr/>
-            <m:t>=</m:t>
-          </m:r>
-          <m:r>
-            <m:rPr/>
-            <m:t>1</m:t>
-          </m:r>
-          <m:r>
-            <m:rPr/>
-            <m:t>−</m:t>
-          </m:r>
-          <m:bar>
-            <m:barPr>
-              <m:pos m:val="top"/>
-            </m:barPr>
-            <m:e>
-              <m:sSub>
-                <m:e>
-                  <m:r>
-                    <m:rPr/>
-                    <m:t>I</m:t>
-                  </m:r>
-                </m:e>
-                <m:sub>
-                  <m:r>
-                    <m:rPr/>
-                    <m:t>0</m:t>
-                  </m:r>
-                </m:sub>
-              </m:sSub>
-            </m:e>
-          </m:bar>
-        </m:oMath>
-      </m:oMathPara>
-    </w:p>
-    <w:p>
-      <w:r>
-        <w:t xml:space="preserve">. Susbstituting this into the equation for</w:t>
-      </w:r>
-      <w:r>
-        <w:t xml:space="preserve"> </w:t>
-      </w:r>
-      <m:oMath>
-        <m:bar>
-          <m:barPr>
-            <m:pos m:val="top"/>
-          </m:barPr>
-          <m:e>
-            <m:r>
-              <m:rPr/>
-              <m:t>I</m:t>
-            </m:r>
-          </m:e>
-        </m:bar>
-      </m:oMath>
-      <w:r>
-        <w:t xml:space="preserve"> </w:t>
-      </w:r>
-      <w:r>
-        <w:t xml:space="preserve">gives</w:t>
-      </w:r>
-    </w:p>
-    <w:p>
-      <m:oMathPara>
-        <m:oMathParaPr>
-          <m:jc m:val="center"/>
-        </m:oMathParaPr>
-        <m:oMath>
-          <m:bar>
-            <m:barPr>
-              <m:pos m:val="top"/>
-            </m:barPr>
-            <m:e>
-              <m:r>
-                <m:rPr/>
-                <m:t>I</m:t>
-              </m:r>
-            </m:e>
-          </m:bar>
-          <m:r>
-            <m:rPr/>
-            <m:t>=</m:t>
-          </m:r>
-          <m:r>
-            <m:rPr/>
-            <m:t>1</m:t>
-          </m:r>
-          <m:r>
-            <m:rPr/>
-            <m:t>−</m:t>
-          </m:r>
-          <m:f>
-            <m:fPr>
-              <m:type m:val="bar"/>
-            </m:fPr>
-            <m:num>
-              <m:r>
-                <m:rPr/>
-                <m:t>1</m:t>
-              </m:r>
-              <m:r>
-                <m:rPr/>
-                <m:t>−</m:t>
-              </m:r>
-              <m:bar>
-                <m:barPr>
-                  <m:pos m:val="top"/>
-                </m:barPr>
-                <m:e>
-                  <m:sSub>
-                    <m:e>
-                      <m:r>
-                        <m:rPr/>
-                        <m:t>I</m:t>
-                      </m:r>
-                    </m:e>
-                    <m:sub>
-                      <m:r>
-                        <m:rPr/>
-                        <m:t>0</m:t>
-                      </m:r>
-                    </m:sub>
-                  </m:sSub>
-                </m:e>
-              </m:bar>
-            </m:num>
-            <m:den>
-              <m:r>
-                <m:rPr/>
-                <m:t>1</m:t>
-              </m:r>
-              <m:r>
-                <m:rPr/>
-                <m:t>−</m:t>
-              </m:r>
-              <m:r>
-                <m:rPr/>
-                <m:t>ε</m:t>
-              </m:r>
-            </m:den>
-          </m:f>
-          <m:r>
-            <m:rPr/>
-            <m:t>=</m:t>
-          </m:r>
-          <m:f>
-            <m:fPr>
-              <m:type m:val="bar"/>
-            </m:fPr>
-            <m:num>
-              <m:bar>
-                <m:barPr>
-                  <m:pos m:val="top"/>
-                </m:barPr>
-                <m:e>
-                  <m:sSub>
-                    <m:e>
-                      <m:r>
-                        <m:rPr/>
-                        <m:t>I</m:t>
-                      </m:r>
-                    </m:e>
-                    <m:sub>
-                      <m:r>
-                        <m:rPr/>
-                        <m:t>0</m:t>
-                      </m:r>
-                    </m:sub>
-                  </m:sSub>
-                </m:e>
-              </m:bar>
-              <m:r>
-                <m:rPr/>
-                <m:t>−</m:t>
-              </m:r>
-              <m:r>
-                <m:rPr/>
-                <m:t>ε</m:t>
-              </m:r>
-            </m:num>
-            <m:den>
-              <m:r>
-                <m:rPr/>
-                <m:t>1</m:t>
-              </m:r>
-              <m:r>
-                <m:rPr/>
-                <m:t>−</m:t>
-              </m:r>
-              <m:r>
-                <m:rPr/>
-                <m:t>ε</m:t>
-              </m:r>
-            </m:den>
-          </m:f>
-          <m:r>
-            <m:rPr/>
-            <m:t>,</m:t>
-          </m:r>
-        </m:oMath>
-      </m:oMathPara>
-    </w:p>
-    <w:p>
-      <w:r>
-        <w:t xml:space="preserve">which is equal to or less than zero when</w:t>
-      </w:r>
-      <w:r>
-        <w:t xml:space="preserve"> </w:t>
-      </w:r>
-      <m:oMath>
-        <m:r>
-          <m:rPr/>
-          <m:t>ε</m:t>
-        </m:r>
-        <m:r>
-          <m:rPr/>
-          <m:t>≥</m:t>
-        </m:r>
-        <m:bar>
-          <m:barPr>
-            <m:pos m:val="top"/>
-          </m:barPr>
-          <m:e>
-            <m:sSub>
-              <m:e>
-                <m:r>
-                  <m:rPr/>
-                  <m:t>I</m:t>
-                </m:r>
-              </m:e>
-              <m:sub>
-                <m:r>
-                  <m:rPr/>
-                  <m:t>0</m:t>
-                </m:r>
-              </m:sub>
-            </m:sSub>
-          </m:e>
-        </m:bar>
-      </m:oMath>
-      <w:r>
-        <w:t xml:space="preserve">. This means the vaccine will remove the infection from the population if its efficacy is equal to or greater than the no-vaccine prevalence.</w:t>
-      </w:r>
-    </w:p>
-    <w:bookmarkStart w:id="22" w:name="numerical-demonstration"/>
-    <w:p>
-      <w:pPr>
-        <w:pStyle w:val="Heading3"/>
-      </w:pPr>
-      <w:r>
-        <w:t xml:space="preserve">Numerical demonstration</w:t>
+    <w:bookmarkStart w:id="22" w:name="demographics"/>
+    <w:p>
+      <w:pPr>
+        <w:pStyle w:val="Heading4"/>
+      </w:pPr>
+      <w:r>
+        <w:t xml:space="preserve">Demographics</w:t>
       </w:r>
     </w:p>
     <w:bookmarkEnd w:id="22"/>
     <w:p>
-      <w:r>
-        <w:t xml:space="preserve">The theoretical calculations show that a partially efficacious vaccine can elimitate an infection from a population if the efficacy is greater than the endemic prevalence. The time taken for the infection extinction to occur is not shown. To investigate the change in prevalence over time we simulated the simple SIS model described above numerically.The model requires three input parameters to run. Table 1 shows the values we use for the simulations.</w:t>
+      <w:pPr>
+        <w:pStyle w:val="Compact"/>
+        <w:numPr>
+          <w:numId w:val="2"/>
+          <w:ilvl w:val="0"/>
+        </w:numPr>
+      </w:pPr>
+      <w:r>
+        <w:t xml:space="preserve">summarise split in population</w:t>
+      </w:r>
+    </w:p>
+    <w:p>
+      <w:pPr>
+        <w:pStyle w:val="Compact"/>
+        <w:numPr>
+          <w:numId w:val="2"/>
+          <w:ilvl w:val="0"/>
+        </w:numPr>
+      </w:pPr>
+      <w:r>
+        <w:t xml:space="preserve">growth and change in population over time</w:t>
+      </w:r>
+    </w:p>
+    <w:bookmarkStart w:id="23" w:name="hiv-transmission-to-partners"/>
+    <w:p>
+      <w:pPr>
+        <w:pStyle w:val="Heading4"/>
+      </w:pPr>
+      <w:r>
+        <w:t xml:space="preserve">HIV transmission to partners</w:t>
+      </w:r>
+    </w:p>
+    <w:bookmarkEnd w:id="23"/>
+    <w:p>
+      <w:pPr>
+        <w:pStyle w:val="Compact"/>
+        <w:numPr>
+          <w:numId w:val="3"/>
+          <w:ilvl w:val="0"/>
+        </w:numPr>
+      </w:pPr>
+      <w:r>
+        <w:t xml:space="preserve">summarise calculations for each year</w:t>
+      </w:r>
+    </w:p>
+    <w:bookmarkStart w:id="24" w:name="parameter-table"/>
+    <w:p>
+      <w:pPr>
+        <w:pStyle w:val="Heading4"/>
+      </w:pPr>
+      <w:r>
+        <w:t xml:space="preserve">Parameter table</w:t>
+      </w:r>
+    </w:p>
+    <w:bookmarkEnd w:id="24"/>
+    <w:p>
+      <w:pPr>
+        <w:pStyle w:val="Compact"/>
+        <w:numPr>
+          <w:numId w:val="4"/>
+          <w:ilvl w:val="0"/>
+        </w:numPr>
+      </w:pPr>
+      <w:r>
+        <w:t xml:space="preserve">incoporate a full parmater table</w:t>
       </w:r>
     </w:p>
     <w:p>
@@ -1040,7 +236,7 @@
         <w:t xml:space="preserve"> </w:t>
       </w:r>
       <w:r>
-        <w:t xml:space="preserve">- Model input parameters</w:t>
+        <w:t xml:space="preserve">- Calculation input parameters</w:t>
       </w:r>
     </w:p>
     <w:tbl>
@@ -1079,7 +275,58 @@
               <w:jc w:val="left"/>
             </w:pPr>
             <w:r>
+              <w:t xml:space="preserve">Description</w:t>
+            </w:r>
+          </w:p>
+        </w:tc>
+        <w:tc>
+          <w:tcPr>
+            <w:tcBorders>
+              <w:bottom w:val="single"/>
+            </w:tcBorders>
+            <w:vAlign w:val="bottom"/>
+          </w:tcPr>
+          <w:p>
+            <w:pPr>
+              <w:pStyle w:val="Compact"/>
+              <w:jc w:val="left"/>
+            </w:pPr>
+            <w:r>
               <w:t xml:space="preserve">Value</w:t>
+            </w:r>
+          </w:p>
+        </w:tc>
+        <w:tc>
+          <w:tcPr>
+            <w:tcBorders>
+              <w:bottom w:val="single"/>
+            </w:tcBorders>
+            <w:vAlign w:val="bottom"/>
+          </w:tcPr>
+          <w:p>
+            <w:pPr>
+              <w:pStyle w:val="Compact"/>
+              <w:jc w:val="left"/>
+            </w:pPr>
+            <w:r>
+              <w:t xml:space="preserve">Range</w:t>
+            </w:r>
+          </w:p>
+        </w:tc>
+        <w:tc>
+          <w:tcPr>
+            <w:tcBorders>
+              <w:bottom w:val="single"/>
+            </w:tcBorders>
+            <w:vAlign w:val="bottom"/>
+          </w:tcPr>
+          <w:p>
+            <w:pPr>
+              <w:pStyle w:val="Compact"/>
+              <w:jc w:val="left"/>
+            </w:pPr>
+            <w:r>
+              <w:t xml:space="preserve">References</w:t>
             </w:r>
           </w:p>
         </w:tc>
@@ -1100,15 +347,21 @@
           </w:p>
         </w:tc>
         <w:tc>
+          <w:p/>
+        </w:tc>
+        <w:tc>
           <w:p>
             <w:pPr>
               <w:pStyle w:val="Compact"/>
               <w:jc w:val="left"/>
             </w:pPr>
             <w:r>
-              <w:t xml:space="preserve">0.029/yr</w:t>
+              <w:t xml:space="preserve">0.029</w:t>
             </w:r>
           </w:p>
+        </w:tc>
+        <w:tc>
+          <w:p/>
         </w:tc>
       </w:tr>
       <w:tr>
@@ -1127,15 +380,21 @@
           </w:p>
         </w:tc>
         <w:tc>
+          <w:p/>
+        </w:tc>
+        <w:tc>
           <w:p>
             <w:pPr>
               <w:pStyle w:val="Compact"/>
               <w:jc w:val="left"/>
             </w:pPr>
             <w:r>
-              <w:t xml:space="preserve">0.029/yr</w:t>
+              <w:t xml:space="preserve">0.029</w:t>
             </w:r>
           </w:p>
+        </w:tc>
+        <w:tc>
+          <w:p/>
         </w:tc>
       </w:tr>
       <w:tr>
@@ -1154,23 +413,34 @@
           </w:p>
         </w:tc>
         <w:tc>
+          <w:p/>
+        </w:tc>
+        <w:tc>
           <w:p>
             <w:pPr>
               <w:pStyle w:val="Compact"/>
               <w:jc w:val="left"/>
             </w:pPr>
             <w:r>
-              <w:t xml:space="preserve">0-20%</w:t>
+              <w:t xml:space="preserve">0.029</w:t>
             </w:r>
           </w:p>
         </w:tc>
+        <w:tc>
+          <w:p/>
+        </w:tc>
       </w:tr>
     </w:tbl>
-    <w:p>
-      <w:r>
-        <w:t xml:space="preserve">The parameter values in Table 1 are set to give a prevalence of 1.5% in the population of adults who are sexually active for 35 years (equivalent to 15-50 year olds). Figure 1 shows how introducing a partially efficacous vaccine (10 years into the simulation) effects the prevalence in the population over time. The R code for this figure is available in the associated Rmarkdown file.</w:t>
-      </w:r>
-    </w:p>
+    <w:bookmarkStart w:id="25" w:name="results"/>
+    <w:p>
+      <w:pPr>
+        <w:pStyle w:val="Heading3"/>
+      </w:pPr>
+      <w:r>
+        <w:t xml:space="preserve">Results</w:t>
+      </w:r>
+    </w:p>
+    <w:bookmarkEnd w:id="25"/>
     <w:p>
       <w:r>
         <w:rPr>
@@ -1182,51 +452,32 @@
         <w:t xml:space="preserve"> </w:t>
       </w:r>
       <w:r>
-        <w:t xml:space="preserve">- Change in prevalence for different vaccine efficacies</w:t>
-      </w:r>
-    </w:p>
-    <w:p>
-      <w:r>
-        <w:drawing>
-          <wp:inline>
-            <wp:extent cx="4610100" cy="3695700"/>
-            <wp:effectExtent b="0" l="0" r="0" t="0"/>
-            <wp:docPr descr="" id="1" name="Picture"/>
-            <a:graphic>
-              <a:graphicData uri="http://schemas.openxmlformats.org/drawingml/2006/picture">
-                <pic:pic>
-                  <pic:nvPicPr>
-                    <pic:cNvPr descr="./Medicare_Ineligibles_files/figure-docx/unnamed-chunk-3.png" id="0" name="Picture"/>
-                    <pic:cNvPicPr>
-                      <a:picLocks noChangeArrowheads="1" noChangeAspect="1"/>
-                    </pic:cNvPicPr>
-                  </pic:nvPicPr>
-                  <pic:blipFill>
-                    <a:blip r:embed="rId23"/>
-                    <a:stretch>
-                      <a:fillRect/>
-                    </a:stretch>
-                  </pic:blipFill>
-                  <pic:spPr bwMode="auto">
-                    <a:xfrm>
-                      <a:off x="0" y="0"/>
-                      <a:ext cx="4610100" cy="3695700"/>
-                    </a:xfrm>
-                    <a:prstGeom prst="rect">
-                      <a:avLst/>
-                    </a:prstGeom>
-                    <a:noFill/>
-                    <a:ln w="9525">
-                      <a:noFill/>
-                      <a:headEnd/>
-                      <a:tailEnd/>
-                    </a:ln>
-                  </pic:spPr>
-                </pic:pic>
-              </a:graphicData>
-            </a:graphic>
-          </wp:inline>
-        </w:drawing>
+        <w:t xml:space="preserve">- Change in new infections.</w:t>
+      </w:r>
+    </w:p>
+    <w:bookmarkStart w:id="26" w:name="discussion"/>
+    <w:p>
+      <w:pPr>
+        <w:pStyle w:val="Heading3"/>
+      </w:pPr>
+      <w:r>
+        <w:t xml:space="preserve">Discussion</w:t>
+      </w:r>
+    </w:p>
+    <w:bookmarkEnd w:id="26"/>
+    <w:bookmarkStart w:id="27" w:name="references"/>
+    <w:p>
+      <w:pPr>
+        <w:pStyle w:val="Heading3"/>
+      </w:pPr>
+      <w:r>
+        <w:t xml:space="preserve">References</w:t>
+      </w:r>
+    </w:p>
+    <w:bookmarkEnd w:id="27"/>
+    <w:p>
+      <w:r>
+        <w:t xml:space="preserve">Petoumenos, Kathy. 2013. “THE AUSTRALIAN HIV OBSERVATIONAL DATABASE TEMPORARY RESIDENTS ACCESS STUDY (ATRAS) One Year Follow-up.”</w:t>
       </w:r>
     </w:p>
   </w:body>
@@ -1240,7 +491,7 @@
 <file path=word/numbering.xml><?xml version="1.0" encoding="utf-8"?>
 <w:numbering xmlns:w="http://schemas.openxmlformats.org/wordprocessingml/2006/main">
   <w:abstractNum w:abstractNumId="0">
-    <w:nsid w:val="f3f410da"/>
+    <w:nsid w:val="74504ddc"/>
     <w:multiLevelType w:val="multilevel"/>
     <w:lvl w:ilvl="0">
       <w:numFmt w:val="bullet"/>
@@ -1320,8 +571,98 @@
       </w:pPr>
     </w:lvl>
   </w:abstractNum>
+  <w:abstractNum w:abstractNumId="2">
+    <w:nsid w:val="3fff49ac"/>
+    <w:multiLevelType w:val="multilevel"/>
+    <w:lvl w:ilvl="0">
+      <w:numFmt w:val="bullet"/>
+      <w:lvlText w:val="•"/>
+      <w:lvlJc w:val="left"/>
+      <w:pPr>
+        <w:tabs>
+          <w:tab w:val="num" w:pos="0"/>
+        </w:tabs>
+        <w:ind w:left="480" w:hanging="480"/>
+      </w:pPr>
+    </w:lvl>
+    <w:lvl w:ilvl="1">
+      <w:numFmt w:val="bullet"/>
+      <w:lvlText w:val="–"/>
+      <w:lvlJc w:val="left"/>
+      <w:pPr>
+        <w:tabs>
+          <w:tab w:val="num" w:pos="720"/>
+        </w:tabs>
+        <w:ind w:left="1200" w:hanging="480"/>
+      </w:pPr>
+    </w:lvl>
+    <w:lvl w:ilvl="2">
+      <w:numFmt w:val="bullet"/>
+      <w:lvlText w:val="•"/>
+      <w:lvlJc w:val="left"/>
+      <w:pPr>
+        <w:tabs>
+          <w:tab w:val="num" w:pos="1440"/>
+        </w:tabs>
+        <w:ind w:left="1920" w:hanging="480"/>
+      </w:pPr>
+    </w:lvl>
+    <w:lvl w:ilvl="3">
+      <w:numFmt w:val="bullet"/>
+      <w:lvlText w:val="–"/>
+      <w:lvlJc w:val="left"/>
+      <w:pPr>
+        <w:tabs>
+          <w:tab w:val="num" w:pos="2160"/>
+        </w:tabs>
+        <w:ind w:left="2640" w:hanging="480"/>
+      </w:pPr>
+    </w:lvl>
+    <w:lvl w:ilvl="4">
+      <w:numFmt w:val="bullet"/>
+      <w:lvlText w:val="•"/>
+      <w:lvlJc w:val="left"/>
+      <w:pPr>
+        <w:tabs>
+          <w:tab w:val="num" w:pos="2880"/>
+        </w:tabs>
+        <w:ind w:left="3360" w:hanging="480"/>
+      </w:pPr>
+    </w:lvl>
+    <w:lvl w:ilvl="5">
+      <w:numFmt w:val="bullet"/>
+      <w:lvlText w:val="–"/>
+      <w:lvlJc w:val="left"/>
+      <w:pPr>
+        <w:tabs>
+          <w:tab w:val="num" w:pos="3600"/>
+        </w:tabs>
+        <w:ind w:left="4080" w:hanging="480"/>
+      </w:pPr>
+    </w:lvl>
+    <w:lvl w:ilvl="6">
+      <w:numFmt w:val="bullet"/>
+      <w:lvlText w:val="•"/>
+      <w:lvlJc w:val="left"/>
+      <w:pPr>
+        <w:tabs>
+          <w:tab w:val="num" w:pos="4320"/>
+        </w:tabs>
+        <w:ind w:left="4800" w:hanging="480"/>
+      </w:pPr>
+    </w:lvl>
+  </w:abstractNum>
   <w:num w:numId="1">
     <w:abstractNumId w:val="0"/>
+  </w:num>
+  <w:num w:numId="2">
+    <w:abstractNumId w:val="2"/>
+  </w:num>
+  <w:num w:numId="3">
+    <w:abstractNumId w:val="2"/>
+  </w:num>
+  <w:num w:numId="4">
+    <w:abstractNumId w:val="2"/>
   </w:num>
 </w:numbering>
 </file>

</xml_diff>

<commit_message>
End of day commit. started drafting methodology and parameter table
</commit_message>
<xml_diff>
--- a/code/Medicare_Ineligibles.docx
+++ b/code/Medicare_Ineligibles.docx
@@ -109,13 +109,16 @@
     </w:p>
     <w:p>
       <w:r>
-        <w:t xml:space="preserve">This document summarises a simple methodolgy to calculate the impact of providing anti-retroviral therapy (ART) for free to people living with HIV (PLHIV) in Australia who are medicare ineligible. This analysis uses data from the ATRAS observational study</w:t>
+        <w:t xml:space="preserve">This document summarises a simple methodolgy to calculate the impact of providing anti-retroviral therapy (ART) for free to people living with HIV (PLHIV) in Australia who are medicare ineligible. This analysis uses data from the Australian HIV Obserbvational Database Temporary Residents Access Study (ATRAS)</w:t>
       </w:r>
       <w:r>
         <w:t xml:space="preserve"> </w:t>
       </w:r>
       <w:r>
-        <w:t xml:space="preserve">(Petoumenos 2013)</w:t>
+        <w:t xml:space="preserve">[1]</w:t>
+      </w:r>
+      <w:r>
+        <w:t xml:space="preserve">.The R code for these calculations is available in the associated Rmarkdown file.</w:t>
       </w:r>
     </w:p>
     <w:p>
@@ -125,16 +128,12 @@
       <w:r>
         <w:t xml:space="preserve"> </w:t>
       </w:r>
-      <w:r>
-        <w:t xml:space="preserve"> </w:t>
-      </w:r>
-      <w:r>
-        <w:t xml:space="preserve">Every implementation of the document reads in the parameters from an assocaited CSV file (written tidily in a simple data format) and reproduces all the results and figures.</w:t>
-      </w:r>
-    </w:p>
-    <w:p>
-      <w:r>
-        <w:t xml:space="preserve">The R code for these calculations is available in the associated Rmarkdown file.</w:t>
+    </w:p>
+    <w:p>
+      <w:r>
+        <w:pict>
+          <v:rect style="width:0;height:1.5pt" o:hralign="center" o:hrstd="t" o:hr="t"/>
+        </w:pict>
       </w:r>
     </w:p>
     <w:bookmarkStart w:id="21" w:name="methodogy"/>
@@ -147,6 +146,11 @@
       </w:r>
     </w:p>
     <w:bookmarkEnd w:id="21"/>
+    <w:p>
+      <w:r>
+        <w:t xml:space="preserve">This section summarises the methodology used for the calculations. A simple mathematical model is used to caluclate the change in population size over time and the number of new infections in partners of medicare ineligible people. Model details, assumptions and input parameters are described below.</w:t>
+      </w:r>
+    </w:p>
     <w:bookmarkStart w:id="22" w:name="demographics"/>
     <w:p>
       <w:pPr>
@@ -157,6 +161,36 @@
       </w:r>
     </w:p>
     <w:bookmarkEnd w:id="22"/>
+    <w:p>
+      <w:r>
+        <w:t xml:space="preserve">For this analysis we consider a population of PLHIV who are medicare ineligible with the characteristics of people in ATRAS (?). The size of this population in 2014 is ??. The overall population is split into heterosexual males, females, and males who are gay, bisexual or men who have sex whith men (GBM). We assume females are do not engage in sex work and the ATRAS population does not include people who inject drugs (PWID). The porportion of people in each of these populations is based on ATRAS data and assumed to be constant over time.</w:t>
+      </w:r>
+    </w:p>
+    <w:p>
+      <w:r>
+        <w:t xml:space="preserve">The number of medicare ineligibles can change over time with people becoming eligible for medicare provided ART and new temporary residents entering the population. The rates of entering the population and becoming medicare eligible are assumed to be constant.</w:t>
+      </w:r>
+    </w:p>
+    <w:bookmarkStart w:id="23" w:name="clinical-characteristics"/>
+    <w:p>
+      <w:pPr>
+        <w:pStyle w:val="Heading4"/>
+      </w:pPr>
+      <w:r>
+        <w:t xml:space="preserve">Clinical characteristics</w:t>
+      </w:r>
+    </w:p>
+    <w:bookmarkEnd w:id="23"/>
+    <w:bookmarkStart w:id="24" w:name="hiv-transmission-to-partners"/>
+    <w:p>
+      <w:pPr>
+        <w:pStyle w:val="Heading4"/>
+      </w:pPr>
+      <w:r>
+        <w:t xml:space="preserve">HIV transmission to partners</w:t>
+      </w:r>
+    </w:p>
+    <w:bookmarkEnd w:id="24"/>
     <w:p>
       <w:pPr>
         <w:pStyle w:val="Compact"/>
@@ -166,58 +200,24 @@
         </w:numPr>
       </w:pPr>
       <w:r>
-        <w:t xml:space="preserve">summarise split in population</w:t>
-      </w:r>
-    </w:p>
-    <w:p>
-      <w:pPr>
-        <w:pStyle w:val="Compact"/>
-        <w:numPr>
-          <w:numId w:val="2"/>
-          <w:ilvl w:val="0"/>
-        </w:numPr>
-      </w:pPr>
-      <w:r>
-        <w:t xml:space="preserve">growth and change in population over time</w:t>
-      </w:r>
-    </w:p>
-    <w:bookmarkStart w:id="23" w:name="hiv-transmission-to-partners"/>
+        <w:t xml:space="preserve">summarise calculations for each year</w:t>
+      </w:r>
+    </w:p>
+    <w:bookmarkStart w:id="25" w:name="parameter-table"/>
     <w:p>
       <w:pPr>
         <w:pStyle w:val="Heading4"/>
       </w:pPr>
       <w:r>
-        <w:t xml:space="preserve">HIV transmission to partners</w:t>
-      </w:r>
-    </w:p>
-    <w:bookmarkEnd w:id="23"/>
+        <w:t xml:space="preserve">Parameter table</w:t>
+      </w:r>
+    </w:p>
+    <w:bookmarkEnd w:id="25"/>
     <w:p>
       <w:pPr>
         <w:pStyle w:val="Compact"/>
         <w:numPr>
           <w:numId w:val="3"/>
-          <w:ilvl w:val="0"/>
-        </w:numPr>
-      </w:pPr>
-      <w:r>
-        <w:t xml:space="preserve">summarise calculations for each year</w:t>
-      </w:r>
-    </w:p>
-    <w:bookmarkStart w:id="24" w:name="parameter-table"/>
-    <w:p>
-      <w:pPr>
-        <w:pStyle w:val="Heading4"/>
-      </w:pPr>
-      <w:r>
-        <w:t xml:space="preserve">Parameter table</w:t>
-      </w:r>
-    </w:p>
-    <w:bookmarkEnd w:id="24"/>
-    <w:p>
-      <w:pPr>
-        <w:pStyle w:val="Compact"/>
-        <w:numPr>
-          <w:numId w:val="4"/>
           <w:ilvl w:val="0"/>
         </w:numPr>
       </w:pPr>
@@ -341,27 +341,92 @@
             <m:oMath>
               <m:r>
                 <m:rPr/>
-                <m:t>β</m:t>
+                <m:t>N</m:t>
               </m:r>
             </m:oMath>
           </w:p>
         </w:tc>
         <w:tc>
-          <w:p/>
-        </w:tc>
-        <w:tc>
-          <w:p>
-            <w:pPr>
-              <w:pStyle w:val="Compact"/>
-              <w:jc w:val="left"/>
-            </w:pPr>
-            <w:r>
-              <w:t xml:space="preserve">0.029</w:t>
-            </w:r>
-          </w:p>
-        </w:tc>
-        <w:tc>
-          <w:p/>
+          <w:p>
+            <w:pPr>
+              <w:pStyle w:val="Compact"/>
+              <w:jc w:val="left"/>
+            </w:pPr>
+            <w:r>
+              <w:t xml:space="preserve">Overall population size in 2014</w:t>
+            </w:r>
+          </w:p>
+        </w:tc>
+        <w:tc>
+          <w:p>
+            <w:pPr>
+              <w:pStyle w:val="Compact"/>
+              <w:jc w:val="left"/>
+            </w:pPr>
+            <w:r>
+              <w:t xml:space="preserve">400</w:t>
+            </w:r>
+          </w:p>
+        </w:tc>
+        <w:tc>
+          <w:p>
+            <w:pPr>
+              <w:pStyle w:val="Compact"/>
+              <w:jc w:val="left"/>
+            </w:pPr>
+            <w:r>
+              <w:t xml:space="preserve">[350 - 450]</w:t>
+            </w:r>
+          </w:p>
+        </w:tc>
+      </w:tr>
+      <w:tr>
+        <w:tc>
+          <w:p>
+            <w:pPr>
+              <w:pStyle w:val="Compact"/>
+              <w:jc w:val="left"/>
+            </w:pPr>
+            <m:oMath>
+              <m:r>
+                <m:rPr/>
+                <m:t>π</m:t>
+              </m:r>
+            </m:oMath>
+          </w:p>
+        </w:tc>
+        <w:tc>
+          <w:p>
+            <w:pPr>
+              <w:pStyle w:val="Compact"/>
+              <w:jc w:val="left"/>
+            </w:pPr>
+            <w:r>
+              <w:t xml:space="preserve">Rate of entry into population</w:t>
+            </w:r>
+          </w:p>
+        </w:tc>
+        <w:tc>
+          <w:p>
+            <w:pPr>
+              <w:pStyle w:val="Compact"/>
+              <w:jc w:val="left"/>
+            </w:pPr>
+            <w:r>
+              <w:t xml:space="preserve">0.04 /yr</w:t>
+            </w:r>
+          </w:p>
+        </w:tc>
+        <w:tc>
+          <w:p>
+            <w:pPr>
+              <w:pStyle w:val="Compact"/>
+              <w:jc w:val="left"/>
+            </w:pPr>
+            <w:r>
+              <w:t xml:space="preserve">[350 - 450]</w:t>
+            </w:r>
+          </w:p>
         </w:tc>
       </w:tr>
       <w:tr>
@@ -380,21 +445,214 @@
           </w:p>
         </w:tc>
         <w:tc>
-          <w:p/>
-        </w:tc>
-        <w:tc>
-          <w:p>
-            <w:pPr>
-              <w:pStyle w:val="Compact"/>
-              <w:jc w:val="left"/>
-            </w:pPr>
-            <w:r>
-              <w:t xml:space="preserve">0.029</w:t>
-            </w:r>
-          </w:p>
-        </w:tc>
-        <w:tc>
-          <w:p/>
+          <w:p>
+            <w:pPr>
+              <w:pStyle w:val="Compact"/>
+              <w:jc w:val="left"/>
+            </w:pPr>
+            <w:r>
+              <w:t xml:space="preserve">Rate people beome medicare eligible</w:t>
+            </w:r>
+          </w:p>
+        </w:tc>
+        <w:tc>
+          <w:p>
+            <w:pPr>
+              <w:pStyle w:val="Compact"/>
+              <w:jc w:val="left"/>
+            </w:pPr>
+            <w:r>
+              <w:t xml:space="preserve">0.2 /yr</w:t>
+            </w:r>
+          </w:p>
+        </w:tc>
+        <w:tc>
+          <w:p>
+            <w:pPr>
+              <w:pStyle w:val="Compact"/>
+              <w:jc w:val="left"/>
+            </w:pPr>
+            <w:r>
+              <w:t xml:space="preserve">[350 - 450]</w:t>
+            </w:r>
+          </w:p>
+        </w:tc>
+      </w:tr>
+      <w:tr>
+        <w:tc>
+          <w:p>
+            <w:pPr>
+              <w:pStyle w:val="Compact"/>
+              <w:jc w:val="left"/>
+            </w:pPr>
+            <m:oMath>
+              <m:sSub>
+                <m:e>
+                  <m:r>
+                    <m:rPr/>
+                    <m:t>p</m:t>
+                  </m:r>
+                </m:e>
+                <m:sub>
+                  <m:r>
+                    <m:rPr/>
+                    <m:t>f</m:t>
+                  </m:r>
+                </m:sub>
+              </m:sSub>
+            </m:oMath>
+          </w:p>
+        </w:tc>
+        <w:tc>
+          <w:p>
+            <w:pPr>
+              <w:pStyle w:val="Compact"/>
+              <w:jc w:val="left"/>
+            </w:pPr>
+            <w:r>
+              <w:t xml:space="preserve">Proportion population female</w:t>
+            </w:r>
+          </w:p>
+        </w:tc>
+        <w:tc>
+          <w:p>
+            <w:pPr>
+              <w:pStyle w:val="Compact"/>
+              <w:jc w:val="left"/>
+            </w:pPr>
+            <w:r>
+              <w:t xml:space="preserve">0.4</w:t>
+            </w:r>
+          </w:p>
+        </w:tc>
+        <w:tc>
+          <w:p>
+            <w:pPr>
+              <w:pStyle w:val="Compact"/>
+              <w:jc w:val="left"/>
+            </w:pPr>
+            <w:r>
+              <w:t xml:space="preserve">[350 - 450]</w:t>
+            </w:r>
+          </w:p>
+        </w:tc>
+      </w:tr>
+      <w:tr>
+        <w:tc>
+          <w:p>
+            <w:pPr>
+              <w:pStyle w:val="Compact"/>
+              <w:jc w:val="left"/>
+            </w:pPr>
+            <m:oMath>
+              <m:sSub>
+                <m:e>
+                  <m:r>
+                    <m:rPr/>
+                    <m:t>p</m:t>
+                  </m:r>
+                </m:e>
+                <m:sub>
+                  <m:r>
+                    <m:rPr/>
+                    <m:t>m</m:t>
+                  </m:r>
+                </m:sub>
+              </m:sSub>
+            </m:oMath>
+          </w:p>
+        </w:tc>
+        <w:tc>
+          <w:p>
+            <w:pPr>
+              <w:pStyle w:val="Compact"/>
+              <w:jc w:val="left"/>
+            </w:pPr>
+            <w:r>
+              <w:t xml:space="preserve">Proportion population male</w:t>
+            </w:r>
+          </w:p>
+        </w:tc>
+        <w:tc>
+          <w:p>
+            <w:pPr>
+              <w:pStyle w:val="Compact"/>
+              <w:jc w:val="left"/>
+            </w:pPr>
+            <w:r>
+              <w:t xml:space="preserve">0.4</w:t>
+            </w:r>
+          </w:p>
+        </w:tc>
+        <w:tc>
+          <w:p>
+            <w:pPr>
+              <w:pStyle w:val="Compact"/>
+              <w:jc w:val="left"/>
+            </w:pPr>
+            <w:r>
+              <w:t xml:space="preserve">[350 - 450]</w:t>
+            </w:r>
+          </w:p>
+        </w:tc>
+      </w:tr>
+      <w:tr>
+        <w:tc>
+          <w:p>
+            <w:pPr>
+              <w:pStyle w:val="Compact"/>
+              <w:jc w:val="left"/>
+            </w:pPr>
+            <m:oMath>
+              <m:sSub>
+                <m:e>
+                  <m:r>
+                    <m:rPr/>
+                    <m:t>p</m:t>
+                  </m:r>
+                </m:e>
+                <m:sub>
+                  <m:r>
+                    <m:rPr/>
+                    <m:t>g</m:t>
+                  </m:r>
+                </m:sub>
+              </m:sSub>
+            </m:oMath>
+          </w:p>
+        </w:tc>
+        <w:tc>
+          <w:p>
+            <w:pPr>
+              <w:pStyle w:val="Compact"/>
+              <w:jc w:val="left"/>
+            </w:pPr>
+            <w:r>
+              <w:t xml:space="preserve">Proprtion population GBM</w:t>
+            </w:r>
+          </w:p>
+        </w:tc>
+        <w:tc>
+          <w:p>
+            <w:pPr>
+              <w:pStyle w:val="Compact"/>
+              <w:jc w:val="left"/>
+            </w:pPr>
+            <w:r>
+              <w:t xml:space="preserve">0.2</w:t>
+            </w:r>
+          </w:p>
+        </w:tc>
+        <w:tc>
+          <w:p>
+            <w:pPr>
+              <w:pStyle w:val="Compact"/>
+              <w:jc w:val="left"/>
+            </w:pPr>
+            <w:r>
+              <w:t xml:space="preserve">[350 - 450]</w:t>
+            </w:r>
+          </w:p>
         </w:tc>
       </w:tr>
       <w:tr>
@@ -407,7 +665,7 @@
             <m:oMath>
               <m:r>
                 <m:rPr/>
-                <m:t>ε</m:t>
+                <m:t>θ</m:t>
               </m:r>
             </m:oMath>
           </w:p>
@@ -416,22 +674,14 @@
           <w:p/>
         </w:tc>
         <w:tc>
-          <w:p>
-            <w:pPr>
-              <w:pStyle w:val="Compact"/>
-              <w:jc w:val="left"/>
-            </w:pPr>
-            <w:r>
-              <w:t xml:space="preserve">0.029</w:t>
-            </w:r>
-          </w:p>
+          <w:p/>
         </w:tc>
         <w:tc>
           <w:p/>
         </w:tc>
       </w:tr>
     </w:tbl>
-    <w:bookmarkStart w:id="25" w:name="results"/>
+    <w:bookmarkStart w:id="26" w:name="results"/>
     <w:p>
       <w:pPr>
         <w:pStyle w:val="Heading3"/>
@@ -440,7 +690,7 @@
         <w:t xml:space="preserve">Results</w:t>
       </w:r>
     </w:p>
-    <w:bookmarkEnd w:id="25"/>
+    <w:bookmarkEnd w:id="26"/>
     <w:p>
       <w:r>
         <w:rPr>
@@ -455,7 +705,7 @@
         <w:t xml:space="preserve">- Change in new infections.</w:t>
       </w:r>
     </w:p>
-    <w:bookmarkStart w:id="26" w:name="discussion"/>
+    <w:bookmarkStart w:id="27" w:name="discussion"/>
     <w:p>
       <w:pPr>
         <w:pStyle w:val="Heading3"/>
@@ -464,8 +714,8 @@
         <w:t xml:space="preserve">Discussion</w:t>
       </w:r>
     </w:p>
-    <w:bookmarkEnd w:id="26"/>
-    <w:bookmarkStart w:id="27" w:name="references"/>
+    <w:bookmarkEnd w:id="27"/>
+    <w:bookmarkStart w:id="28" w:name="references"/>
     <w:p>
       <w:pPr>
         <w:pStyle w:val="Heading3"/>
@@ -474,10 +724,10 @@
         <w:t xml:space="preserve">References</w:t>
       </w:r>
     </w:p>
-    <w:bookmarkEnd w:id="27"/>
-    <w:p>
-      <w:r>
-        <w:t xml:space="preserve">Petoumenos, Kathy. 2013. “THE AUSTRALIAN HIV OBSERVATIONAL DATABASE TEMPORARY RESIDENTS ACCESS STUDY (ATRAS) One Year Follow-up.”</w:t>
+    <w:bookmarkEnd w:id="28"/>
+    <w:p>
+      <w:r>
+        <w:t xml:space="preserve">1. Petoumenos K (2013) The australian hiv observational database temporary residents access study (aTRAS): one year follow-up.</w:t>
       </w:r>
     </w:p>
   </w:body>
@@ -491,7 +741,7 @@
 <file path=word/numbering.xml><?xml version="1.0" encoding="utf-8"?>
 <w:numbering xmlns:w="http://schemas.openxmlformats.org/wordprocessingml/2006/main">
   <w:abstractNum w:abstractNumId="0">
-    <w:nsid w:val="74504ddc"/>
+    <w:nsid w:val="d50f0d45"/>
     <w:multiLevelType w:val="multilevel"/>
     <w:lvl w:ilvl="0">
       <w:numFmt w:val="bullet"/>
@@ -572,7 +822,7 @@
     </w:lvl>
   </w:abstractNum>
   <w:abstractNum w:abstractNumId="2">
-    <w:nsid w:val="3fff49ac"/>
+    <w:nsid w:val="a8579e8d"/>
     <w:multiLevelType w:val="multilevel"/>
     <w:lvl w:ilvl="0">
       <w:numFmt w:val="bullet"/>
@@ -659,9 +909,6 @@
     <w:abstractNumId w:val="2"/>
   </w:num>
   <w:num w:numId="3">
-    <w:abstractNumId w:val="2"/>
-  </w:num>
-  <w:num w:numId="4">
     <w:abstractNumId w:val="2"/>
   </w:num>
 </w:numbering>

</xml_diff>

<commit_message>
Draft input parameters and table completed
</commit_message>
<xml_diff>
--- a/code/Medicare_Ineligibles.docx
+++ b/code/Medicare_Ineligibles.docx
@@ -89,13 +89,13 @@
         <w:t xml:space="preserve"> </w:t>
       </w:r>
       <w:r>
-        <w:t xml:space="preserve">November</w:t>
+        <w:t xml:space="preserve">December</w:t>
       </w:r>
       <w:r>
         <w:t xml:space="preserve"> </w:t>
       </w:r>
       <w:r>
-        <w:t xml:space="preserve">27</w:t>
+        <w:t xml:space="preserve">08</w:t>
       </w:r>
       <w:r>
         <w:t xml:space="preserve"> </w:t>
@@ -123,17 +123,10 @@
     </w:p>
     <w:p>
       <w:r>
-        <w:t xml:space="preserve">This document is written in dynamic format using R markdown v2 within R studio 0.98.1056 (using R version 3.1.0). Further details are available in the associated R markdown file which also contains the R code to produce all the results when the markdown is run. Code blocks have been supressed in the outputted document.</w:t>
+        <w:t xml:space="preserve">This document is written in dynamic format using R markdown v2 within R studio 0.98.1056 (using R version 3.1.0). Further details are available in the associated R markdown file which also contains the R code to produce all the results when the markdown is run. Code blocks have been supressed in the output document.</w:t>
       </w:r>
       <w:r>
         <w:t xml:space="preserve"> </w:t>
-      </w:r>
-    </w:p>
-    <w:p>
-      <w:r>
-        <w:pict>
-          <v:rect style="width:0;height:1.5pt" o:hralign="center" o:hrstd="t" o:hr="t"/>
-        </w:pict>
       </w:r>
     </w:p>
     <w:bookmarkStart w:id="21" w:name="methodogy"/>
@@ -163,12 +156,18 @@
     <w:bookmarkEnd w:id="22"/>
     <w:p>
       <w:r>
-        <w:t xml:space="preserve">For this analysis we consider a population of PLHIV who are medicare ineligible with the characteristics of people in ATRAS (?). The size of this population in 2014 is ??. The overall population is split into heterosexual males, females, and males who are gay, bisexual or men who have sex whith men (GBM). We assume females are do not engage in sex work and the ATRAS population does not include people who inject drugs (PWID). The porportion of people in each of these populations is based on ATRAS data and assumed to be constant over time.</w:t>
+        <w:t xml:space="preserve">For this analysis we consider a population of PLHIV who are medicare ineligible with the characteristics of people in ATRAS (</w:t>
+      </w:r>
+      <w:r>
+        <w:t xml:space="preserve">[1]</w:t>
+      </w:r>
+      <w:r>
+        <w:t xml:space="preserve">). The size of this population in 2014 is ??. The overall population is split into heterosexual males, females, and males who are gay, bisexual or men who have sex whith men (GBM). We assume females do not engage in sex work and the population does not include people who inject drugs (PWID). The porportion of people in each of these populations is based on ATRAS data and assumed to be constant over time. This comparmentalisation of the population is used to distinguish the risk of HIV infection rather than treatment</w:t>
       </w:r>
     </w:p>
     <w:p>
       <w:r>
-        <w:t xml:space="preserve">The number of medicare ineligibles can change over time with people becoming eligible for medicare provided ART and new temporary residents entering the population. The rates of entering the population and becoming medicare eligible are assumed to be constant.</w:t>
+        <w:t xml:space="preserve">The number of medicare ineligibles can change over time with people becoming eligible for medicare provided ART and new temporary residents entering the population. This movement is represented by a constant rate - which is positive for a growing population and negative for a declining population). In ATRAS aproximately 20% of people become medicare eligible and leave the population each year, this would be lower bound on the rate of population change.</w:t>
       </w:r>
     </w:p>
     <w:bookmarkStart w:id="23" w:name="clinical-characteristics"/>
@@ -181,6 +180,11 @@
       </w:r>
     </w:p>
     <w:bookmarkEnd w:id="23"/>
+    <w:p>
+      <w:r>
+        <w:t xml:space="preserve">The main aim of this analysis is to investigate the impact on HIV transmission of providing all medicare ineligible people in ATRAS with ART. For the calculations we simply consider the proportion of the population taking ART and the proportion of those on ART with viral suppression. Both of these inputs can change over time based on the ATRAS data. We do not consider different proportions for each population group (BUT WE CAN IF ATRAS HAS THIS DATA). The most recent data value is used for future projections</w:t>
+      </w:r>
+    </w:p>
     <w:bookmarkStart w:id="24" w:name="hiv-transmission-to-partners"/>
     <w:p>
       <w:pPr>
@@ -191,6 +195,21 @@
       </w:r>
     </w:p>
     <w:bookmarkEnd w:id="24"/>
+    <w:p>
+      <w:r>
+        <w:t xml:space="preserve">Assumptions used in the calculations: * All sexual partners are HIV negative. * HIV transmission only occurs through sexual intercourse. * There is no difference in sexual behaviour between those on and off ART. Hence, the only factor affecting HIV transmission is ART use and viral suppression. * Those with unsuppressed virus have the same transmission risk as those not taking ART. * Females and males have the same number of partners, sexual acts, and condom use on average. * Females and males have the same sexual behaviour as males and females in the general heterosexual population in Australia. * Behavioural and transmission parameters are assumed constant over time.</w:t>
+      </w:r>
+    </w:p>
+    <w:bookmarkStart w:id="25" w:name="parameter-table"/>
+    <w:p>
+      <w:pPr>
+        <w:pStyle w:val="Heading4"/>
+      </w:pPr>
+      <w:r>
+        <w:t xml:space="preserve">Parameter table</w:t>
+      </w:r>
+    </w:p>
+    <w:bookmarkEnd w:id="25"/>
     <w:p>
       <w:pPr>
         <w:pStyle w:val="Compact"/>
@@ -200,28 +219,6 @@
         </w:numPr>
       </w:pPr>
       <w:r>
-        <w:t xml:space="preserve">summarise calculations for each year</w:t>
-      </w:r>
-    </w:p>
-    <w:bookmarkStart w:id="25" w:name="parameter-table"/>
-    <w:p>
-      <w:pPr>
-        <w:pStyle w:val="Heading4"/>
-      </w:pPr>
-      <w:r>
-        <w:t xml:space="preserve">Parameter table</w:t>
-      </w:r>
-    </w:p>
-    <w:bookmarkEnd w:id="25"/>
-    <w:p>
-      <w:pPr>
-        <w:pStyle w:val="Compact"/>
-        <w:numPr>
-          <w:numId w:val="3"/>
-          <w:ilvl w:val="0"/>
-        </w:numPr>
-      </w:pPr>
-      <w:r>
         <w:t xml:space="preserve">incoporate a full parmater table</w:t>
       </w:r>
     </w:p>
@@ -338,6 +335,31 @@
               <w:pStyle w:val="Compact"/>
               <w:jc w:val="left"/>
             </w:pPr>
+            <w:r>
+              <w:rPr>
+                <w:b/>
+              </w:rPr>
+              <w:t xml:space="preserve">Demographic parameters</w:t>
+            </w:r>
+          </w:p>
+        </w:tc>
+        <w:tc>
+          <w:p/>
+        </w:tc>
+        <w:tc>
+          <w:p/>
+        </w:tc>
+        <w:tc>
+          <w:p/>
+        </w:tc>
+      </w:tr>
+      <w:tr>
+        <w:tc>
+          <w:p>
+            <w:pPr>
+              <w:pStyle w:val="Compact"/>
+              <w:jc w:val="left"/>
+            </w:pPr>
             <m:oMath>
               <m:r>
                 <m:rPr/>
@@ -375,7 +397,7 @@
               <w:jc w:val="left"/>
             </w:pPr>
             <w:r>
-              <w:t xml:space="preserve">[350 - 450]</w:t>
+              <w:t xml:space="preserve">[300 - 500]</w:t>
             </w:r>
           </w:p>
         </w:tc>
@@ -413,23 +435,176 @@
               <w:jc w:val="left"/>
             </w:pPr>
             <w:r>
-              <w:t xml:space="preserve">0.04 /yr</w:t>
-            </w:r>
-          </w:p>
-        </w:tc>
-        <w:tc>
-          <w:p>
-            <w:pPr>
-              <w:pStyle w:val="Compact"/>
-              <w:jc w:val="left"/>
-            </w:pPr>
-            <w:r>
-              <w:t xml:space="preserve">[350 - 450]</w:t>
+              <w:t xml:space="preserve">1 /yr</w:t>
+            </w:r>
+          </w:p>
+        </w:tc>
+        <w:tc>
+          <w:p>
+            <w:pPr>
+              <w:pStyle w:val="Compact"/>
+              <w:jc w:val="left"/>
+            </w:pPr>
+            <w:r>
+              <w:t xml:space="preserve">[0.8 - 1.1]</w:t>
             </w:r>
           </w:p>
         </w:tc>
       </w:tr>
       <w:tr>
+        <w:tc>
+          <w:p>
+            <w:pPr>
+              <w:pStyle w:val="Compact"/>
+              <w:jc w:val="left"/>
+            </w:pPr>
+            <m:oMath>
+              <m:sSub>
+                <m:e>
+                  <m:r>
+                    <m:rPr/>
+                    <m:t>p</m:t>
+                  </m:r>
+                </m:e>
+                <m:sub>
+                  <m:r>
+                    <m:rPr/>
+                    <m:t>f</m:t>
+                  </m:r>
+                </m:sub>
+              </m:sSub>
+            </m:oMath>
+          </w:p>
+        </w:tc>
+        <w:tc>
+          <w:p>
+            <w:pPr>
+              <w:pStyle w:val="Compact"/>
+              <w:jc w:val="left"/>
+            </w:pPr>
+            <w:r>
+              <w:t xml:space="preserve">Proportion population female</w:t>
+            </w:r>
+          </w:p>
+        </w:tc>
+        <w:tc>
+          <w:p>
+            <w:pPr>
+              <w:pStyle w:val="Compact"/>
+              <w:jc w:val="left"/>
+            </w:pPr>
+            <w:r>
+              <w:t xml:space="preserve">0.4</w:t>
+            </w:r>
+          </w:p>
+        </w:tc>
+        <w:tc>
+          <w:p>
+            <w:pPr>
+              <w:pStyle w:val="Compact"/>
+              <w:jc w:val="left"/>
+            </w:pPr>
+            <w:r>
+              <w:t xml:space="preserve">[0.3 - 0.5]</w:t>
+            </w:r>
+          </w:p>
+        </w:tc>
+      </w:tr>
+      <w:tr>
+        <w:tc>
+          <w:p>
+            <w:pPr>
+              <w:pStyle w:val="Compact"/>
+              <w:jc w:val="left"/>
+            </w:pPr>
+            <m:oMath>
+              <m:sSub>
+                <m:e>
+                  <m:r>
+                    <m:rPr/>
+                    <m:t>p</m:t>
+                  </m:r>
+                </m:e>
+                <m:sub>
+                  <m:r>
+                    <m:rPr/>
+                    <m:t>m</m:t>
+                  </m:r>
+                </m:sub>
+              </m:sSub>
+            </m:oMath>
+          </w:p>
+        </w:tc>
+        <w:tc>
+          <w:p>
+            <w:pPr>
+              <w:pStyle w:val="Compact"/>
+              <w:jc w:val="left"/>
+            </w:pPr>
+            <w:r>
+              <w:t xml:space="preserve">Proportion population male</w:t>
+            </w:r>
+          </w:p>
+        </w:tc>
+        <w:tc>
+          <w:p>
+            <w:pPr>
+              <w:pStyle w:val="Compact"/>
+              <w:jc w:val="left"/>
+            </w:pPr>
+            <w:r>
+              <w:t xml:space="preserve">0.4</w:t>
+            </w:r>
+          </w:p>
+        </w:tc>
+        <w:tc>
+          <w:p>
+            <w:pPr>
+              <w:pStyle w:val="Compact"/>
+              <w:jc w:val="left"/>
+            </w:pPr>
+            <w:r>
+              <w:t xml:space="preserve">[0.3 - 0.5]</w:t>
+            </w:r>
+          </w:p>
+        </w:tc>
+      </w:tr>
+      <w:tr>
+        <w:tc>
+          <w:p>
+            <w:pPr>
+              <w:pStyle w:val="Compact"/>
+              <w:jc w:val="left"/>
+            </w:pPr>
+            <m:oMath>
+              <m:sSub>
+                <m:e>
+                  <m:r>
+                    <m:rPr/>
+                    <m:t>p</m:t>
+                  </m:r>
+                </m:e>
+                <m:sub>
+                  <m:r>
+                    <m:rPr/>
+                    <m:t>g</m:t>
+                  </m:r>
+                </m:sub>
+              </m:sSub>
+            </m:oMath>
+          </w:p>
+        </w:tc>
+        <w:tc>
+          <w:p>
+            <w:pPr>
+              <w:pStyle w:val="Compact"/>
+              <w:jc w:val="left"/>
+            </w:pPr>
+            <w:r>
+              <w:t xml:space="preserve">Proprtion population GBM</w:t>
+            </w:r>
+          </w:p>
+        </w:tc>
         <w:tc>
           <w:p>
             <w:pPr>
@@ -439,8 +614,44 @@
             <m:oMath>
               <m:r>
                 <m:rPr/>
-                <m:t>μ</m:t>
+                <m:t>1</m:t>
               </m:r>
+              <m:r>
+                <m:rPr/>
+                <m:t>−</m:t>
+              </m:r>
+              <m:sSub>
+                <m:e>
+                  <m:r>
+                    <m:rPr/>
+                    <m:t>p</m:t>
+                  </m:r>
+                </m:e>
+                <m:sub>
+                  <m:r>
+                    <m:rPr/>
+                    <m:t>f</m:t>
+                  </m:r>
+                </m:sub>
+              </m:sSub>
+              <m:r>
+                <m:rPr/>
+                <m:t>−</m:t>
+              </m:r>
+              <m:sSub>
+                <m:e>
+                  <m:r>
+                    <m:rPr/>
+                    <m:t>p</m:t>
+                  </m:r>
+                </m:e>
+                <m:sub>
+                  <m:r>
+                    <m:rPr/>
+                    <m:t>m</m:t>
+                  </m:r>
+                </m:sub>
+              </m:sSub>
             </m:oMath>
           </w:p>
         </w:tc>
@@ -451,40 +662,11 @@
               <w:jc w:val="left"/>
             </w:pPr>
             <w:r>
-              <w:t xml:space="preserve">Rate people beome medicare eligible</w:t>
-            </w:r>
-          </w:p>
-        </w:tc>
-        <w:tc>
-          <w:p>
-            <w:pPr>
-              <w:pStyle w:val="Compact"/>
-              <w:jc w:val="left"/>
-            </w:pPr>
-            <w:r>
-              <w:t xml:space="preserve">0.2 /yr</w:t>
-            </w:r>
-          </w:p>
-        </w:tc>
-        <w:tc>
-          <w:p>
-            <w:pPr>
-              <w:pStyle w:val="Compact"/>
-              <w:jc w:val="left"/>
-            </w:pPr>
-            <w:r>
-              <w:t xml:space="preserve">[350 - 450]</w:t>
-            </w:r>
-          </w:p>
-        </w:tc>
-      </w:tr>
-      <w:tr>
-        <w:tc>
-          <w:p>
-            <w:pPr>
-              <w:pStyle w:val="Compact"/>
-              <w:jc w:val="left"/>
-            </w:pPr>
+              <w:t xml:space="preserve">Depends on</w:t>
+            </w:r>
+            <w:r>
+              <w:t xml:space="preserve"> </w:t>
+            </w:r>
             <m:oMath>
               <m:sSub>
                 <m:e>
@@ -501,49 +683,15 @@
                 </m:sub>
               </m:sSub>
             </m:oMath>
-          </w:p>
-        </w:tc>
-        <w:tc>
-          <w:p>
-            <w:pPr>
-              <w:pStyle w:val="Compact"/>
-              <w:jc w:val="left"/>
-            </w:pPr>
-            <w:r>
-              <w:t xml:space="preserve">Proportion population female</w:t>
-            </w:r>
-          </w:p>
-        </w:tc>
-        <w:tc>
-          <w:p>
-            <w:pPr>
-              <w:pStyle w:val="Compact"/>
-              <w:jc w:val="left"/>
-            </w:pPr>
-            <w:r>
-              <w:t xml:space="preserve">0.4</w:t>
-            </w:r>
-          </w:p>
-        </w:tc>
-        <w:tc>
-          <w:p>
-            <w:pPr>
-              <w:pStyle w:val="Compact"/>
-              <w:jc w:val="left"/>
-            </w:pPr>
-            <w:r>
-              <w:t xml:space="preserve">[350 - 450]</w:t>
-            </w:r>
-          </w:p>
-        </w:tc>
-      </w:tr>
-      <w:tr>
-        <w:tc>
-          <w:p>
-            <w:pPr>
-              <w:pStyle w:val="Compact"/>
-              <w:jc w:val="left"/>
-            </w:pPr>
+            <w:r>
+              <w:t xml:space="preserve"> </w:t>
+            </w:r>
+            <w:r>
+              <w:t xml:space="preserve">and</w:t>
+            </w:r>
+            <w:r>
+              <w:t xml:space="preserve"> </w:t>
+            </w:r>
             <m:oMath>
               <m:sSub>
                 <m:e>
@@ -560,38 +708,11 @@
                 </m:sub>
               </m:sSub>
             </m:oMath>
-          </w:p>
-        </w:tc>
-        <w:tc>
-          <w:p>
-            <w:pPr>
-              <w:pStyle w:val="Compact"/>
-              <w:jc w:val="left"/>
-            </w:pPr>
-            <w:r>
-              <w:t xml:space="preserve">Proportion population male</w:t>
-            </w:r>
-          </w:p>
-        </w:tc>
-        <w:tc>
-          <w:p>
-            <w:pPr>
-              <w:pStyle w:val="Compact"/>
-              <w:jc w:val="left"/>
-            </w:pPr>
-            <w:r>
-              <w:t xml:space="preserve">0.4</w:t>
-            </w:r>
-          </w:p>
-        </w:tc>
-        <w:tc>
-          <w:p>
-            <w:pPr>
-              <w:pStyle w:val="Compact"/>
-              <w:jc w:val="left"/>
-            </w:pPr>
-            <w:r>
-              <w:t xml:space="preserve">[350 - 450]</w:t>
+            <w:r>
+              <w:t xml:space="preserve"> </w:t>
+            </w:r>
+            <w:r>
+              <w:t xml:space="preserve">values</w:t>
             </w:r>
           </w:p>
         </w:tc>
@@ -603,56 +724,22 @@
               <w:pStyle w:val="Compact"/>
               <w:jc w:val="left"/>
             </w:pPr>
-            <m:oMath>
-              <m:sSub>
-                <m:e>
-                  <m:r>
-                    <m:rPr/>
-                    <m:t>p</m:t>
-                  </m:r>
-                </m:e>
-                <m:sub>
-                  <m:r>
-                    <m:rPr/>
-                    <m:t>g</m:t>
-                  </m:r>
-                </m:sub>
-              </m:sSub>
-            </m:oMath>
-          </w:p>
-        </w:tc>
-        <w:tc>
-          <w:p>
-            <w:pPr>
-              <w:pStyle w:val="Compact"/>
-              <w:jc w:val="left"/>
-            </w:pPr>
-            <w:r>
-              <w:t xml:space="preserve">Proprtion population GBM</w:t>
-            </w:r>
-          </w:p>
-        </w:tc>
-        <w:tc>
-          <w:p>
-            <w:pPr>
-              <w:pStyle w:val="Compact"/>
-              <w:jc w:val="left"/>
-            </w:pPr>
-            <w:r>
-              <w:t xml:space="preserve">0.2</w:t>
-            </w:r>
-          </w:p>
-        </w:tc>
-        <w:tc>
-          <w:p>
-            <w:pPr>
-              <w:pStyle w:val="Compact"/>
-              <w:jc w:val="left"/>
-            </w:pPr>
-            <w:r>
-              <w:t xml:space="preserve">[350 - 450]</w:t>
-            </w:r>
-          </w:p>
+            <w:r>
+              <w:rPr>
+                <w:b/>
+              </w:rPr>
+              <w:t xml:space="preserve">Clinical parameters</w:t>
+            </w:r>
+          </w:p>
+        </w:tc>
+        <w:tc>
+          <w:p/>
+        </w:tc>
+        <w:tc>
+          <w:p/>
+        </w:tc>
+        <w:tc>
+          <w:p/>
         </w:tc>
       </w:tr>
       <w:tr>
@@ -671,6 +758,104 @@
           </w:p>
         </w:tc>
         <w:tc>
+          <w:p>
+            <w:pPr>
+              <w:pStyle w:val="Compact"/>
+              <w:jc w:val="left"/>
+            </w:pPr>
+            <w:r>
+              <w:t xml:space="preserve">Proportion of population taking ART</w:t>
+            </w:r>
+          </w:p>
+        </w:tc>
+        <w:tc>
+          <w:p>
+            <w:pPr>
+              <w:pStyle w:val="Compact"/>
+              <w:jc w:val="left"/>
+            </w:pPr>
+            <w:r>
+              <w:t xml:space="preserve">ATRAS data</w:t>
+            </w:r>
+          </w:p>
+        </w:tc>
+        <w:tc>
+          <w:p>
+            <w:pPr>
+              <w:pStyle w:val="Compact"/>
+              <w:jc w:val="left"/>
+            </w:pPr>
+            <w:r>
+              <w:t xml:space="preserve">Multiplicative factor [0.75 - 1.25]</w:t>
+            </w:r>
+          </w:p>
+        </w:tc>
+      </w:tr>
+      <w:tr>
+        <w:tc>
+          <w:p>
+            <w:pPr>
+              <w:pStyle w:val="Compact"/>
+              <w:jc w:val="left"/>
+            </w:pPr>
+            <m:oMath>
+              <m:r>
+                <m:rPr/>
+                <m:t>ψ</m:t>
+              </m:r>
+            </m:oMath>
+          </w:p>
+        </w:tc>
+        <w:tc>
+          <w:p>
+            <w:pPr>
+              <w:pStyle w:val="Compact"/>
+              <w:jc w:val="left"/>
+            </w:pPr>
+            <w:r>
+              <w:t xml:space="preserve">Proportion of population taking ART</w:t>
+            </w:r>
+          </w:p>
+        </w:tc>
+        <w:tc>
+          <w:p>
+            <w:pPr>
+              <w:pStyle w:val="Compact"/>
+              <w:jc w:val="left"/>
+            </w:pPr>
+            <w:r>
+              <w:t xml:space="preserve">ATRAS data</w:t>
+            </w:r>
+          </w:p>
+        </w:tc>
+        <w:tc>
+          <w:p>
+            <w:pPr>
+              <w:pStyle w:val="Compact"/>
+              <w:jc w:val="left"/>
+            </w:pPr>
+            <w:r>
+              <w:t xml:space="preserve">Multiplicative factor [0.75 - 1.25]</w:t>
+            </w:r>
+          </w:p>
+        </w:tc>
+      </w:tr>
+      <w:tr>
+        <w:tc>
+          <w:p>
+            <w:pPr>
+              <w:pStyle w:val="Compact"/>
+              <w:jc w:val="left"/>
+            </w:pPr>
+            <w:r>
+              <w:rPr>
+                <w:b/>
+              </w:rPr>
+              <w:t xml:space="preserve">HIV behavioural parameters</w:t>
+            </w:r>
+          </w:p>
+        </w:tc>
+        <w:tc>
           <w:p/>
         </w:tc>
         <w:tc>
@@ -678,6 +863,594 @@
         </w:tc>
         <w:tc>
           <w:p/>
+        </w:tc>
+      </w:tr>
+      <w:tr>
+        <w:tc>
+          <w:p>
+            <w:pPr>
+              <w:pStyle w:val="Compact"/>
+              <w:jc w:val="left"/>
+            </w:pPr>
+            <m:oMath>
+              <m:sSub>
+                <m:e>
+                  <m:r>
+                    <m:rPr/>
+                    <m:t>a</m:t>
+                  </m:r>
+                </m:e>
+                <m:sub>
+                  <m:r>
+                    <m:rPr/>
+                    <m:t>h</m:t>
+                  </m:r>
+                </m:sub>
+              </m:sSub>
+            </m:oMath>
+          </w:p>
+        </w:tc>
+        <w:tc>
+          <w:p>
+            <w:pPr>
+              <w:pStyle w:val="Compact"/>
+              <w:jc w:val="left"/>
+            </w:pPr>
+            <w:r>
+              <w:t xml:space="preserve">Annual number of heterosexual acts between females and males</w:t>
+            </w:r>
+          </w:p>
+        </w:tc>
+        <w:tc>
+          <w:p>
+            <w:pPr>
+              <w:pStyle w:val="Compact"/>
+              <w:jc w:val="left"/>
+            </w:pPr>
+            <w:r>
+              <w:t xml:space="preserve">50</w:t>
+            </w:r>
+          </w:p>
+        </w:tc>
+        <w:tc>
+          <w:p>
+            <w:pPr>
+              <w:pStyle w:val="Compact"/>
+              <w:jc w:val="left"/>
+            </w:pPr>
+            <w:r>
+              <w:t xml:space="preserve">[40 - 60]</w:t>
+            </w:r>
+          </w:p>
+        </w:tc>
+      </w:tr>
+      <w:tr>
+        <w:tc>
+          <w:p>
+            <w:pPr>
+              <w:pStyle w:val="Compact"/>
+              <w:jc w:val="left"/>
+            </w:pPr>
+            <m:oMath>
+              <m:sSub>
+                <m:e>
+                  <m:r>
+                    <m:rPr/>
+                    <m:t>c</m:t>
+                  </m:r>
+                </m:e>
+                <m:sub>
+                  <m:r>
+                    <m:rPr/>
+                    <m:t>h</m:t>
+                  </m:r>
+                </m:sub>
+              </m:sSub>
+            </m:oMath>
+          </w:p>
+        </w:tc>
+        <w:tc>
+          <w:p>
+            <w:pPr>
+              <w:pStyle w:val="Compact"/>
+              <w:jc w:val="left"/>
+            </w:pPr>
+            <w:r>
+              <w:t xml:space="preserve">Proportion of heterosexual acts protected with a condom</w:t>
+            </w:r>
+          </w:p>
+        </w:tc>
+        <w:tc>
+          <w:p>
+            <w:pPr>
+              <w:pStyle w:val="Compact"/>
+              <w:jc w:val="left"/>
+            </w:pPr>
+            <w:r>
+              <w:t xml:space="preserve">0.2</w:t>
+            </w:r>
+          </w:p>
+        </w:tc>
+        <w:tc>
+          <w:p>
+            <w:pPr>
+              <w:pStyle w:val="Compact"/>
+              <w:jc w:val="left"/>
+            </w:pPr>
+            <w:r>
+              <w:t xml:space="preserve">[0.1 - 0.3]</w:t>
+            </w:r>
+          </w:p>
+        </w:tc>
+      </w:tr>
+      <w:tr>
+        <w:tc>
+          <w:p>
+            <w:pPr>
+              <w:pStyle w:val="Compact"/>
+              <w:jc w:val="left"/>
+            </w:pPr>
+            <m:oMath>
+              <m:sSub>
+                <m:e>
+                  <m:r>
+                    <m:rPr/>
+                    <m:t>a</m:t>
+                  </m:r>
+                </m:e>
+                <m:sub>
+                  <m:r>
+                    <m:rPr/>
+                    <m:t>g</m:t>
+                  </m:r>
+                </m:sub>
+              </m:sSub>
+            </m:oMath>
+          </w:p>
+        </w:tc>
+        <w:tc>
+          <w:p>
+            <w:pPr>
+              <w:pStyle w:val="Compact"/>
+              <w:jc w:val="left"/>
+            </w:pPr>
+            <w:r>
+              <w:t xml:space="preserve">Annual number of sexual acts with other GBM</w:t>
+            </w:r>
+          </w:p>
+        </w:tc>
+        <w:tc>
+          <w:p>
+            <w:pPr>
+              <w:pStyle w:val="Compact"/>
+              <w:jc w:val="left"/>
+            </w:pPr>
+            <w:r>
+              <w:t xml:space="preserve">80</w:t>
+            </w:r>
+          </w:p>
+        </w:tc>
+        <w:tc>
+          <w:p>
+            <w:pPr>
+              <w:pStyle w:val="Compact"/>
+              <w:jc w:val="left"/>
+            </w:pPr>
+            <w:r>
+              <w:t xml:space="preserve">[70 - 90]</w:t>
+            </w:r>
+          </w:p>
+        </w:tc>
+      </w:tr>
+      <w:tr>
+        <w:tc>
+          <w:p>
+            <w:pPr>
+              <w:pStyle w:val="Compact"/>
+              <w:jc w:val="left"/>
+            </w:pPr>
+            <m:oMath>
+              <m:sSub>
+                <m:e>
+                  <m:r>
+                    <m:rPr/>
+                    <m:t>c</m:t>
+                  </m:r>
+                </m:e>
+                <m:sub>
+                  <m:r>
+                    <m:rPr/>
+                    <m:t>g</m:t>
+                  </m:r>
+                </m:sub>
+              </m:sSub>
+            </m:oMath>
+          </w:p>
+        </w:tc>
+        <w:tc>
+          <w:p>
+            <w:pPr>
+              <w:pStyle w:val="Compact"/>
+              <w:jc w:val="left"/>
+            </w:pPr>
+            <w:r>
+              <w:t xml:space="preserve">Proportion of GBM acts protected with a condom</w:t>
+            </w:r>
+          </w:p>
+        </w:tc>
+        <w:tc>
+          <w:p>
+            <w:pPr>
+              <w:pStyle w:val="Compact"/>
+              <w:jc w:val="left"/>
+            </w:pPr>
+            <w:r>
+              <w:t xml:space="preserve">0.6</w:t>
+            </w:r>
+          </w:p>
+        </w:tc>
+        <w:tc>
+          <w:p>
+            <w:pPr>
+              <w:pStyle w:val="Compact"/>
+              <w:jc w:val="left"/>
+            </w:pPr>
+            <w:r>
+              <w:t xml:space="preserve">[0.5 - 0.7]</w:t>
+            </w:r>
+          </w:p>
+        </w:tc>
+      </w:tr>
+      <w:tr>
+        <w:tc>
+          <w:p>
+            <w:pPr>
+              <w:pStyle w:val="Compact"/>
+              <w:jc w:val="left"/>
+            </w:pPr>
+            <w:r>
+              <w:rPr>
+                <w:b/>
+              </w:rPr>
+              <w:t xml:space="preserve">HIV transmission paramaters</w:t>
+            </w:r>
+          </w:p>
+        </w:tc>
+        <w:tc>
+          <w:p/>
+        </w:tc>
+        <w:tc>
+          <w:p/>
+        </w:tc>
+        <w:tc>
+          <w:p/>
+        </w:tc>
+      </w:tr>
+      <w:tr>
+        <w:tc>
+          <w:p>
+            <w:pPr>
+              <w:pStyle w:val="Compact"/>
+              <w:jc w:val="left"/>
+            </w:pPr>
+            <m:oMath>
+              <m:sSub>
+                <m:e>
+                  <m:r>
+                    <m:rPr/>
+                    <m:t>β</m:t>
+                  </m:r>
+                </m:e>
+                <m:sub>
+                  <m:r>
+                    <m:rPr/>
+                    <m:t>f</m:t>
+                  </m:r>
+                </m:sub>
+              </m:sSub>
+            </m:oMath>
+          </w:p>
+        </w:tc>
+        <w:tc>
+          <w:p>
+            <w:pPr>
+              <w:pStyle w:val="Compact"/>
+              <w:jc w:val="left"/>
+            </w:pPr>
+            <w:r>
+              <w:t xml:space="preserve">Per act transmission probability from females to males</w:t>
+            </w:r>
+          </w:p>
+        </w:tc>
+        <w:tc>
+          <w:p>
+            <w:pPr>
+              <w:pStyle w:val="Compact"/>
+              <w:jc w:val="left"/>
+            </w:pPr>
+            <w:r>
+              <w:t xml:space="preserve">4 × 10</w:t>
+            </w:r>
+            <w:r>
+              <w:t xml:space="preserve">-4</w:t>
+            </w:r>
+          </w:p>
+        </w:tc>
+        <w:tc>
+          <w:p>
+            <w:pPr>
+              <w:pStyle w:val="Compact"/>
+              <w:jc w:val="left"/>
+            </w:pPr>
+            <w:r>
+              <w:t xml:space="preserve">[2 × 10</w:t>
+            </w:r>
+            <w:r>
+              <w:t xml:space="preserve">-4</w:t>
+            </w:r>
+            <w:r>
+              <w:t xml:space="preserve"> </w:t>
+            </w:r>
+            <w:r>
+              <w:t xml:space="preserve">- 0.001]</w:t>
+            </w:r>
+          </w:p>
+        </w:tc>
+      </w:tr>
+      <w:tr>
+        <w:tc>
+          <w:p>
+            <w:pPr>
+              <w:pStyle w:val="Compact"/>
+              <w:jc w:val="left"/>
+            </w:pPr>
+            <m:oMath>
+              <m:sSub>
+                <m:e>
+                  <m:r>
+                    <m:rPr/>
+                    <m:t>β</m:t>
+                  </m:r>
+                </m:e>
+                <m:sub>
+                  <m:r>
+                    <m:rPr/>
+                    <m:t>m</m:t>
+                  </m:r>
+                </m:sub>
+              </m:sSub>
+            </m:oMath>
+          </w:p>
+        </w:tc>
+        <w:tc>
+          <w:p>
+            <w:pPr>
+              <w:pStyle w:val="Compact"/>
+              <w:jc w:val="left"/>
+            </w:pPr>
+            <w:r>
+              <w:t xml:space="preserve">Per act transmission probability from males to females</w:t>
+            </w:r>
+          </w:p>
+        </w:tc>
+        <w:tc>
+          <w:p>
+            <w:pPr>
+              <w:pStyle w:val="Compact"/>
+              <w:jc w:val="left"/>
+            </w:pPr>
+            <w:r>
+              <w:t xml:space="preserve">8 × 10</w:t>
+            </w:r>
+            <w:r>
+              <w:t xml:space="preserve">-4</w:t>
+            </w:r>
+          </w:p>
+        </w:tc>
+        <w:tc>
+          <w:p>
+            <w:pPr>
+              <w:pStyle w:val="Compact"/>
+              <w:jc w:val="left"/>
+            </w:pPr>
+            <w:r>
+              <w:t xml:space="preserve">[2 × 10</w:t>
+            </w:r>
+            <w:r>
+              <w:t xml:space="preserve">-4</w:t>
+            </w:r>
+            <w:r>
+              <w:t xml:space="preserve"> </w:t>
+            </w:r>
+            <w:r>
+              <w:t xml:space="preserve">- 0.0015]</w:t>
+            </w:r>
+          </w:p>
+        </w:tc>
+      </w:tr>
+      <w:tr>
+        <w:tc>
+          <w:p>
+            <w:pPr>
+              <w:pStyle w:val="Compact"/>
+              <w:jc w:val="left"/>
+            </w:pPr>
+            <m:oMath>
+              <m:sSub>
+                <m:e>
+                  <m:r>
+                    <m:rPr/>
+                    <m:t>β</m:t>
+                  </m:r>
+                </m:e>
+                <m:sub>
+                  <m:r>
+                    <m:rPr/>
+                    <m:t>g</m:t>
+                  </m:r>
+                </m:sub>
+              </m:sSub>
+            </m:oMath>
+          </w:p>
+        </w:tc>
+        <w:tc>
+          <w:p>
+            <w:pPr>
+              <w:pStyle w:val="Compact"/>
+              <w:jc w:val="left"/>
+            </w:pPr>
+            <w:r>
+              <w:t xml:space="preserve">Per act transmission probability between GBM</w:t>
+            </w:r>
+          </w:p>
+        </w:tc>
+        <w:tc>
+          <w:p>
+            <w:pPr>
+              <w:pStyle w:val="Compact"/>
+              <w:jc w:val="left"/>
+            </w:pPr>
+            <w:r>
+              <w:t xml:space="preserve">0.01</w:t>
+            </w:r>
+          </w:p>
+        </w:tc>
+        <w:tc>
+          <w:p>
+            <w:pPr>
+              <w:pStyle w:val="Compact"/>
+              <w:jc w:val="left"/>
+            </w:pPr>
+            <w:r>
+              <w:t xml:space="preserve">[0.005 - 0.02]</w:t>
+            </w:r>
+          </w:p>
+        </w:tc>
+      </w:tr>
+      <w:tr>
+        <w:tc>
+          <w:p>
+            <w:pPr>
+              <w:pStyle w:val="Compact"/>
+              <w:jc w:val="left"/>
+            </w:pPr>
+            <m:oMath>
+              <m:sSub>
+                <m:e>
+                  <m:r>
+                    <m:rPr/>
+                    <m:t>ε</m:t>
+                  </m:r>
+                </m:e>
+                <m:sub>
+                  <m:r>
+                    <m:rPr/>
+                    <m:t>c</m:t>
+                  </m:r>
+                </m:sub>
+              </m:sSub>
+            </m:oMath>
+          </w:p>
+        </w:tc>
+        <w:tc>
+          <w:p>
+            <w:pPr>
+              <w:pStyle w:val="Compact"/>
+              <w:jc w:val="left"/>
+            </w:pPr>
+            <w:r>
+              <w:t xml:space="preserve">Efficacy of condoms</w:t>
+            </w:r>
+          </w:p>
+        </w:tc>
+        <w:tc>
+          <w:p>
+            <w:pPr>
+              <w:pStyle w:val="Compact"/>
+              <w:jc w:val="left"/>
+            </w:pPr>
+            <w:r>
+              <w:t xml:space="preserve">0.9</w:t>
+            </w:r>
+          </w:p>
+        </w:tc>
+        <w:tc>
+          <w:p>
+            <w:pPr>
+              <w:pStyle w:val="Compact"/>
+              <w:jc w:val="left"/>
+            </w:pPr>
+            <w:r>
+              <w:t xml:space="preserve">[0.8 - 0.99]</w:t>
+            </w:r>
+          </w:p>
+        </w:tc>
+      </w:tr>
+      <w:tr>
+        <w:tc>
+          <w:p>
+            <w:pPr>
+              <w:pStyle w:val="Compact"/>
+              <w:jc w:val="left"/>
+            </w:pPr>
+            <m:oMath>
+              <m:sSub>
+                <m:e>
+                  <m:r>
+                    <m:rPr/>
+                    <m:t>ε</m:t>
+                  </m:r>
+                </m:e>
+                <m:sub>
+                  <m:r>
+                    <m:rPr/>
+                    <m:t>A</m:t>
+                  </m:r>
+                </m:sub>
+              </m:sSub>
+              <m:r>
+                <m:rPr/>
+                <m:t>R</m:t>
+              </m:r>
+              <m:r>
+                <m:rPr/>
+                <m:t>T</m:t>
+              </m:r>
+            </m:oMath>
+          </w:p>
+        </w:tc>
+        <w:tc>
+          <w:p>
+            <w:pPr>
+              <w:pStyle w:val="Compact"/>
+              <w:jc w:val="left"/>
+            </w:pPr>
+            <w:r>
+              <w:t xml:space="preserve">Efficacy of ART in preventing HIV transmission if virus is suppressed</w:t>
+            </w:r>
+          </w:p>
+        </w:tc>
+        <w:tc>
+          <w:p>
+            <w:pPr>
+              <w:pStyle w:val="Compact"/>
+              <w:jc w:val="left"/>
+            </w:pPr>
+            <w:r>
+              <w:t xml:space="preserve">0.95</w:t>
+            </w:r>
+          </w:p>
+        </w:tc>
+        <w:tc>
+          <w:p>
+            <w:pPr>
+              <w:pStyle w:val="Compact"/>
+              <w:jc w:val="left"/>
+            </w:pPr>
+            <w:r>
+              <w:t xml:space="preserve">[0.9 - 0.99]</w:t>
+            </w:r>
+          </w:p>
         </w:tc>
       </w:tr>
     </w:tbl>
@@ -741,7 +1514,7 @@
 <file path=word/numbering.xml><?xml version="1.0" encoding="utf-8"?>
 <w:numbering xmlns:w="http://schemas.openxmlformats.org/wordprocessingml/2006/main">
   <w:abstractNum w:abstractNumId="0">
-    <w:nsid w:val="d50f0d45"/>
+    <w:nsid w:val="7ccfe1de"/>
     <w:multiLevelType w:val="multilevel"/>
     <w:lvl w:ilvl="0">
       <w:numFmt w:val="bullet"/>
@@ -822,7 +1595,7 @@
     </w:lvl>
   </w:abstractNum>
   <w:abstractNum w:abstractNumId="2">
-    <w:nsid w:val="a8579e8d"/>
+    <w:nsid w:val="2b635131"/>
     <w:multiLevelType w:val="multilevel"/>
     <w:lvl w:ilvl="0">
       <w:numFmt w:val="bullet"/>
@@ -906,9 +1679,6 @@
     <w:abstractNumId w:val="0"/>
   </w:num>
   <w:num w:numId="2">
-    <w:abstractNumId w:val="2"/>
-  </w:num>
-  <w:num w:numId="3">
     <w:abstractNumId w:val="2"/>
   </w:num>
 </w:numbering>

</xml_diff>

<commit_message>
First draft of equations added
</commit_message>
<xml_diff>
--- a/code/Medicare_Ineligibles.docx
+++ b/code/Medicare_Ineligibles.docx
@@ -211,15 +211,8 @@
     </w:p>
     <w:bookmarkEnd w:id="25"/>
     <w:p>
-      <w:pPr>
-        <w:pStyle w:val="Compact"/>
-        <w:numPr>
-          <w:numId w:val="2"/>
-          <w:ilvl w:val="0"/>
-        </w:numPr>
-      </w:pPr>
-      <w:r>
-        <w:t xml:space="preserve">incoporate a full parmater table</w:t>
+      <w:r>
+        <w:t xml:space="preserve">Table 1 lists all input parameters and their values and ranges.</w:t>
       </w:r>
     </w:p>
     <w:p>
@@ -233,7 +226,7 @@
         <w:t xml:space="preserve"> </w:t>
       </w:r>
       <w:r>
-        <w:t xml:space="preserve">- Calculation input parameters</w:t>
+        <w:t xml:space="preserve">- Calculation input parameters. Note parameter values and ranges are simple placeholders at the moment. References also need to be found and inserted.</w:t>
       </w:r>
     </w:p>
     <w:tbl>
@@ -1169,30 +1162,24 @@
               <w:jc w:val="left"/>
             </w:pPr>
             <w:r>
-              <w:t xml:space="preserve">4 × 10</w:t>
-            </w:r>
-            <w:r>
-              <w:t xml:space="preserve">-4</w:t>
-            </w:r>
-          </w:p>
-        </w:tc>
-        <w:tc>
-          <w:p>
-            <w:pPr>
-              <w:pStyle w:val="Compact"/>
-              <w:jc w:val="left"/>
-            </w:pPr>
-            <w:r>
-              <w:t xml:space="preserve">[2 × 10</w:t>
-            </w:r>
-            <w:r>
-              <w:t xml:space="preserve">-4</w:t>
-            </w:r>
-            <w:r>
-              <w:t xml:space="preserve"> </w:t>
-            </w:r>
-            <w:r>
-              <w:t xml:space="preserve">- 0.001]</w:t>
+              <w:t xml:space="preserve">4</w:t>
+            </w:r>
+            <w:r>
+              <w:t xml:space="preserve">10^{-4}</w:t>
+            </w:r>
+          </w:p>
+        </w:tc>
+        <w:tc>
+          <w:p>
+            <w:pPr>
+              <w:pStyle w:val="Compact"/>
+              <w:jc w:val="left"/>
+            </w:pPr>
+            <w:r>
+              <w:t xml:space="preserve">[2</w:t>
+            </w:r>
+            <w:r>
+              <w:t xml:space="preserve">10^{-4} - 0.001]</w:t>
             </w:r>
           </w:p>
         </w:tc>
@@ -1240,30 +1227,24 @@
               <w:jc w:val="left"/>
             </w:pPr>
             <w:r>
-              <w:t xml:space="preserve">8 × 10</w:t>
-            </w:r>
-            <w:r>
-              <w:t xml:space="preserve">-4</w:t>
-            </w:r>
-          </w:p>
-        </w:tc>
-        <w:tc>
-          <w:p>
-            <w:pPr>
-              <w:pStyle w:val="Compact"/>
-              <w:jc w:val="left"/>
-            </w:pPr>
-            <w:r>
-              <w:t xml:space="preserve">[2 × 10</w:t>
-            </w:r>
-            <w:r>
-              <w:t xml:space="preserve">-4</w:t>
-            </w:r>
-            <w:r>
-              <w:t xml:space="preserve"> </w:t>
-            </w:r>
-            <w:r>
-              <w:t xml:space="preserve">- 0.0015]</w:t>
+              <w:t xml:space="preserve">8</w:t>
+            </w:r>
+            <w:r>
+              <w:t xml:space="preserve">10^{-4}</w:t>
+            </w:r>
+          </w:p>
+        </w:tc>
+        <w:tc>
+          <w:p>
+            <w:pPr>
+              <w:pStyle w:val="Compact"/>
+              <w:jc w:val="left"/>
+            </w:pPr>
+            <w:r>
+              <w:t xml:space="preserve">[2</w:t>
+            </w:r>
+            <w:r>
+              <w:t xml:space="preserve">10^{-4} - 0.0015]</w:t>
             </w:r>
           </w:p>
         </w:tc>
@@ -1406,16 +1387,16 @@
                     <m:rPr/>
                     <m:t>A</m:t>
                   </m:r>
+                  <m:r>
+                    <m:rPr/>
+                    <m:t>R</m:t>
+                  </m:r>
+                  <m:r>
+                    <m:rPr/>
+                    <m:t>T</m:t>
+                  </m:r>
                 </m:sub>
               </m:sSub>
-              <m:r>
-                <m:rPr/>
-                <m:t>R</m:t>
-              </m:r>
-              <m:r>
-                <m:rPr/>
-                <m:t>T</m:t>
-              </m:r>
             </m:oMath>
           </w:p>
         </w:tc>
@@ -1454,7 +1435,17 @@
         </w:tc>
       </w:tr>
     </w:tbl>
-    <w:bookmarkStart w:id="26" w:name="results"/>
+    <w:bookmarkStart w:id="26" w:name="calculations"/>
+    <w:p>
+      <w:pPr>
+        <w:pStyle w:val="Heading4"/>
+      </w:pPr>
+      <w:r>
+        <w:t xml:space="preserve">Calculations</w:t>
+      </w:r>
+    </w:p>
+    <w:bookmarkEnd w:id="26"/>
+    <w:bookmarkStart w:id="27" w:name="results"/>
     <w:p>
       <w:pPr>
         <w:pStyle w:val="Heading3"/>
@@ -1463,7 +1454,7 @@
         <w:t xml:space="preserve">Results</w:t>
       </w:r>
     </w:p>
-    <w:bookmarkEnd w:id="26"/>
+    <w:bookmarkEnd w:id="27"/>
     <w:p>
       <w:r>
         <w:rPr>
@@ -1478,7 +1469,7 @@
         <w:t xml:space="preserve">- Change in new infections.</w:t>
       </w:r>
     </w:p>
-    <w:bookmarkStart w:id="27" w:name="discussion"/>
+    <w:bookmarkStart w:id="28" w:name="discussion"/>
     <w:p>
       <w:pPr>
         <w:pStyle w:val="Heading3"/>
@@ -1487,8 +1478,8 @@
         <w:t xml:space="preserve">Discussion</w:t>
       </w:r>
     </w:p>
-    <w:bookmarkEnd w:id="27"/>
-    <w:bookmarkStart w:id="28" w:name="references"/>
+    <w:bookmarkEnd w:id="28"/>
+    <w:bookmarkStart w:id="29" w:name="references"/>
     <w:p>
       <w:pPr>
         <w:pStyle w:val="Heading3"/>
@@ -1497,7 +1488,7 @@
         <w:t xml:space="preserve">References</w:t>
       </w:r>
     </w:p>
-    <w:bookmarkEnd w:id="28"/>
+    <w:bookmarkEnd w:id="29"/>
     <w:p>
       <w:r>
         <w:t xml:space="preserve">1. Petoumenos K (2013) The australian hiv observational database temporary residents access study (aTRAS): one year follow-up.</w:t>
@@ -1514,7 +1505,7 @@
 <file path=word/numbering.xml><?xml version="1.0" encoding="utf-8"?>
 <w:numbering xmlns:w="http://schemas.openxmlformats.org/wordprocessingml/2006/main">
   <w:abstractNum w:abstractNumId="0">
-    <w:nsid w:val="7ccfe1de"/>
+    <w:nsid w:val="d63e3d46"/>
     <w:multiLevelType w:val="multilevel"/>
     <w:lvl w:ilvl="0">
       <w:numFmt w:val="bullet"/>
@@ -1594,92 +1585,8 @@
       </w:pPr>
     </w:lvl>
   </w:abstractNum>
-  <w:abstractNum w:abstractNumId="2">
-    <w:nsid w:val="2b635131"/>
-    <w:multiLevelType w:val="multilevel"/>
-    <w:lvl w:ilvl="0">
-      <w:numFmt w:val="bullet"/>
-      <w:lvlText w:val="•"/>
-      <w:lvlJc w:val="left"/>
-      <w:pPr>
-        <w:tabs>
-          <w:tab w:val="num" w:pos="0"/>
-        </w:tabs>
-        <w:ind w:left="480" w:hanging="480"/>
-      </w:pPr>
-    </w:lvl>
-    <w:lvl w:ilvl="1">
-      <w:numFmt w:val="bullet"/>
-      <w:lvlText w:val="–"/>
-      <w:lvlJc w:val="left"/>
-      <w:pPr>
-        <w:tabs>
-          <w:tab w:val="num" w:pos="720"/>
-        </w:tabs>
-        <w:ind w:left="1200" w:hanging="480"/>
-      </w:pPr>
-    </w:lvl>
-    <w:lvl w:ilvl="2">
-      <w:numFmt w:val="bullet"/>
-      <w:lvlText w:val="•"/>
-      <w:lvlJc w:val="left"/>
-      <w:pPr>
-        <w:tabs>
-          <w:tab w:val="num" w:pos="1440"/>
-        </w:tabs>
-        <w:ind w:left="1920" w:hanging="480"/>
-      </w:pPr>
-    </w:lvl>
-    <w:lvl w:ilvl="3">
-      <w:numFmt w:val="bullet"/>
-      <w:lvlText w:val="–"/>
-      <w:lvlJc w:val="left"/>
-      <w:pPr>
-        <w:tabs>
-          <w:tab w:val="num" w:pos="2160"/>
-        </w:tabs>
-        <w:ind w:left="2640" w:hanging="480"/>
-      </w:pPr>
-    </w:lvl>
-    <w:lvl w:ilvl="4">
-      <w:numFmt w:val="bullet"/>
-      <w:lvlText w:val="•"/>
-      <w:lvlJc w:val="left"/>
-      <w:pPr>
-        <w:tabs>
-          <w:tab w:val="num" w:pos="2880"/>
-        </w:tabs>
-        <w:ind w:left="3360" w:hanging="480"/>
-      </w:pPr>
-    </w:lvl>
-    <w:lvl w:ilvl="5">
-      <w:numFmt w:val="bullet"/>
-      <w:lvlText w:val="–"/>
-      <w:lvlJc w:val="left"/>
-      <w:pPr>
-        <w:tabs>
-          <w:tab w:val="num" w:pos="3600"/>
-        </w:tabs>
-        <w:ind w:left="4080" w:hanging="480"/>
-      </w:pPr>
-    </w:lvl>
-    <w:lvl w:ilvl="6">
-      <w:numFmt w:val="bullet"/>
-      <w:lvlText w:val="•"/>
-      <w:lvlJc w:val="left"/>
-      <w:pPr>
-        <w:tabs>
-          <w:tab w:val="num" w:pos="4320"/>
-        </w:tabs>
-        <w:ind w:left="4800" w:hanging="480"/>
-      </w:pPr>
-    </w:lvl>
-  </w:abstractNum>
   <w:num w:numId="1">
     <w:abstractNumId w:val="0"/>
-  </w:num>
-  <w:num w:numId="2">
-    <w:abstractNumId w:val="2"/>
   </w:num>
 </w:numbering>
 </file>

</xml_diff>

<commit_message>
Complete first draft of methods
</commit_message>
<xml_diff>
--- a/code/Medicare_Ineligibles.docx
+++ b/code/Medicare_Ineligibles.docx
@@ -95,7 +95,7 @@
         <w:t xml:space="preserve"> </w:t>
       </w:r>
       <w:r>
-        <w:t xml:space="preserve">08</w:t>
+        <w:t xml:space="preserve">09</w:t>
       </w:r>
       <w:r>
         <w:t xml:space="preserve"> </w:t>
@@ -156,18 +156,174 @@
     <w:bookmarkEnd w:id="22"/>
     <w:p>
       <w:r>
-        <w:t xml:space="preserve">For this analysis we consider a population of PLHIV who are medicare ineligible with the characteristics of people in ATRAS (</w:t>
+        <w:t xml:space="preserve">For this analysis we consider a population of PLHIV who are medicare ineligible with the characteristics of people in ATRAS</w:t>
+      </w:r>
+      <w:r>
+        <w:t xml:space="preserve"> </w:t>
       </w:r>
       <w:r>
         <w:t xml:space="preserve">[1]</w:t>
       </w:r>
       <w:r>
-        <w:t xml:space="preserve">). The size of this population in 2014 is ??. The overall population is split into heterosexual males, females, and males who are gay, bisexual or men who have sex whith men (GBM). We assume females do not engage in sex work and the population does not include people who inject drugs (PWID). The porportion of people in each of these populations is based on ATRAS data and assumed to be constant over time. This comparmentalisation of the population is used to distinguish the risk of HIV infection rather than treatment</w:t>
-      </w:r>
-    </w:p>
-    <w:p>
-      <w:r>
-        <w:t xml:space="preserve">The number of medicare ineligibles can change over time with people becoming eligible for medicare provided ART and new temporary residents entering the population. This movement is represented by a constant rate - which is positive for a growing population and negative for a declining population). In ATRAS aproximately 20% of people become medicare eligible and leave the population each year, this would be lower bound on the rate of population change.</w:t>
+        <w:t xml:space="preserve">. The overall population is split into heterosexual malesand females, and males who are gay, bisexual or men who have sex whith men (GBM). We assume females do not engage in sex work and the population does not include people who inject drugs (PWID). The porportion of people in each of these populations is based on ATRAS data and assumed to be constant over time. This comparmentalisation of the population is used to distinguish the risk of HIV infection rather than treatment coverage and adherence.</w:t>
+      </w:r>
+    </w:p>
+    <w:p>
+      <w:r>
+        <w:t xml:space="preserve">The number of medicare ineligibles can change over time with people becoming eligible for medicare provided ART and new temporary residents entering the population. This movement is represented by a constant rate</w:t>
+      </w:r>
+      <w:r>
+        <w:t xml:space="preserve"> </w:t>
+      </w:r>
+      <m:oMath>
+        <m:r>
+          <m:rPr/>
+          <m:t>π</m:t>
+        </m:r>
+      </m:oMath>
+      <w:r>
+        <w:t xml:space="preserve"> </w:t>
+      </w:r>
+      <w:r>
+        <w:t xml:space="preserve">(which is positive for a growing population and negative for a declining population). In ATRAS aproximately 20% of people become medicare eligible and leave the population each year, this would be lower bound on the rate of population change. Letting</w:t>
+      </w:r>
+      <w:r>
+        <w:t xml:space="preserve"> </w:t>
+      </w:r>
+      <m:oMath>
+        <m:r>
+          <m:rPr/>
+          <m:t>N</m:t>
+        </m:r>
+        <m:r>
+          <m:rPr/>
+          <m:t>(</m:t>
+        </m:r>
+        <m:r>
+          <m:rPr/>
+          <m:t>y</m:t>
+        </m:r>
+        <m:r>
+          <m:rPr/>
+          <m:t>)</m:t>
+        </m:r>
+      </m:oMath>
+      <w:r>
+        <w:t xml:space="preserve"> </w:t>
+      </w:r>
+      <w:r>
+        <w:t xml:space="preserve">equal the total population size in year</w:t>
+      </w:r>
+      <w:r>
+        <w:t xml:space="preserve"> </w:t>
+      </w:r>
+      <m:oMath>
+        <m:r>
+          <m:rPr/>
+          <m:t>y</m:t>
+        </m:r>
+      </m:oMath>
+      <w:r>
+        <w:t xml:space="preserve">, the number of medicare ineligible people in the population is then given by</w:t>
+      </w:r>
+    </w:p>
+    <w:p>
+      <m:oMathPara>
+        <m:oMathParaPr>
+          <m:jc m:val="center"/>
+        </m:oMathParaPr>
+        <m:oMath>
+          <m:r>
+            <m:rPr/>
+            <m:t>N</m:t>
+          </m:r>
+          <m:r>
+            <m:rPr/>
+            <m:t>(</m:t>
+          </m:r>
+          <m:r>
+            <m:rPr/>
+            <m:t>y</m:t>
+          </m:r>
+          <m:r>
+            <m:rPr/>
+            <m:t>)</m:t>
+          </m:r>
+          <m:r>
+            <m:rPr/>
+            <m:t>=</m:t>
+          </m:r>
+          <m:r>
+            <m:rPr/>
+            <m:t>N</m:t>
+          </m:r>
+          <m:r>
+            <m:rPr/>
+            <m:t>(</m:t>
+          </m:r>
+          <m:r>
+            <m:rPr/>
+            <m:t>0</m:t>
+          </m:r>
+          <m:r>
+            <m:rPr/>
+            <m:t>)</m:t>
+          </m:r>
+          <m:r>
+            <m:rPr/>
+            <m:t>(</m:t>
+          </m:r>
+          <m:r>
+            <m:rPr/>
+            <m:t>1</m:t>
+          </m:r>
+          <m:r>
+            <m:rPr/>
+            <m:t>+</m:t>
+          </m:r>
+          <m:r>
+            <m:rPr/>
+            <m:t>π</m:t>
+          </m:r>
+          <m:sSup>
+            <m:e>
+              <m:r>
+                <m:rPr/>
+                <m:t>)</m:t>
+              </m:r>
+            </m:e>
+            <m:sup>
+              <m:r>
+                <m:rPr/>
+                <m:t>n</m:t>
+              </m:r>
+            </m:sup>
+          </m:sSup>
+          <m:r>
+            <m:rPr/>
+            <m:t>,</m:t>
+          </m:r>
+        </m:oMath>
+      </m:oMathPara>
+    </w:p>
+    <w:p>
+      <w:r>
+        <w:t xml:space="preserve">where</w:t>
+      </w:r>
+      <w:r>
+        <w:t xml:space="preserve"> </w:t>
+      </w:r>
+      <m:oMath>
+        <m:r>
+          <m:rPr/>
+          <m:t>n</m:t>
+        </m:r>
+      </m:oMath>
+      <w:r>
+        <w:t xml:space="preserve"> </w:t>
+      </w:r>
+      <w:r>
+        <w:t xml:space="preserve">is the number of years of calculation.</w:t>
       </w:r>
     </w:p>
     <w:bookmarkStart w:id="23" w:name="clinical-characteristics"/>
@@ -182,7 +338,7 @@
     <w:bookmarkEnd w:id="23"/>
     <w:p>
       <w:r>
-        <w:t xml:space="preserve">The main aim of this analysis is to investigate the impact on HIV transmission of providing all medicare ineligible people in ATRAS with ART. For the calculations we simply consider the proportion of the population taking ART and the proportion of those on ART with viral suppression. Both of these inputs can change over time based on the ATRAS data. We do not consider different proportions for each population group (BUT WE CAN IF ATRAS HAS THIS DATA). The most recent data value is used for future projections</w:t>
+        <w:t xml:space="preserve">The main aim of this analysis is to investigate the impact on HIV transmission of providing all medicare ineligible people in ATRAS with ART. For the calculations we simply consider the proportion of the population taking ART and the proportion of those on ART with viral suppression. Both of these inputs can change over time based on the ATRAS data. We do not consider different proportions for each population group (BUT WE CAN IF ATRAS HAS THIS DATA). The most recent data value is used for future projections.</w:t>
       </w:r>
     </w:p>
     <w:bookmarkStart w:id="24" w:name="hiv-transmission-to-partners"/>
@@ -197,19 +353,156 @@
     <w:bookmarkEnd w:id="24"/>
     <w:p>
       <w:r>
-        <w:t xml:space="preserve">Assumptions used in the calculations: * All sexual partners are HIV negative. * HIV transmission only occurs through sexual intercourse. * There is no difference in sexual behaviour between those on and off ART. Hence, the only factor affecting HIV transmission is ART use and viral suppression. * Those with unsuppressed virus have the same transmission risk as those not taking ART. * Females and males have the same number of partners, sexual acts, and condom use on average. * Females and males have the same sexual behaviour as males and females in the general heterosexual population in Australia. * Behavioural and transmission parameters are assumed constant over time.</w:t>
-      </w:r>
-    </w:p>
-    <w:bookmarkStart w:id="25" w:name="parameter-table"/>
+        <w:t xml:space="preserve">HIV transmission occurs through sexual intercourse between medicare ineligibles and their sexual partners. We assume initiating ART does not change sexual behaviour and the number of partnerships, sexual acts per partnership, and the level of condom use is similar to the overall Medicare eligible population in Australia. We also do not consider onward transmission from newly infected partners. As the sexual behaviour for the ART and non-ART population is the same, we use a simple risk equation model with behavioural parameters set to reflect the overall annual risk of tranmsmission rather than incorporating different partnership types and more complex sexual behaviours.</w:t>
+      </w:r>
+    </w:p>
+    <w:p>
+      <w:r>
+        <w:t xml:space="preserve">Key assumptions:</w:t>
+      </w:r>
+    </w:p>
+    <w:p>
+      <w:pPr>
+        <w:pStyle w:val="Compact"/>
+        <w:numPr>
+          <w:numId w:val="2"/>
+          <w:ilvl w:val="0"/>
+        </w:numPr>
+      </w:pPr>
+      <w:r>
+        <w:t xml:space="preserve">All sexual partners are HIV negative.</w:t>
+      </w:r>
+    </w:p>
+    <w:p>
+      <w:pPr>
+        <w:pStyle w:val="Compact"/>
+        <w:numPr>
+          <w:numId w:val="2"/>
+          <w:ilvl w:val="0"/>
+        </w:numPr>
+      </w:pPr>
+      <w:r>
+        <w:t xml:space="preserve">Homogeneous mixing is assumed which means partnerships are not maintained from year to year.</w:t>
+      </w:r>
+    </w:p>
+    <w:p>
+      <w:pPr>
+        <w:pStyle w:val="Compact"/>
+        <w:numPr>
+          <w:numId w:val="2"/>
+          <w:ilvl w:val="0"/>
+        </w:numPr>
+      </w:pPr>
+      <w:r>
+        <w:t xml:space="preserve">HIV transmission only occurs through sexual intercourse.</w:t>
+      </w:r>
+    </w:p>
+    <w:p>
+      <w:pPr>
+        <w:pStyle w:val="Compact"/>
+        <w:numPr>
+          <w:numId w:val="2"/>
+          <w:ilvl w:val="0"/>
+        </w:numPr>
+      </w:pPr>
+      <w:r>
+        <w:t xml:space="preserve">There is no difference in sexual behaviour between those on and off ART. Hence, the only factor affecting HIV transmission is ART use and viral suppression.</w:t>
+      </w:r>
+    </w:p>
+    <w:p>
+      <w:pPr>
+        <w:pStyle w:val="Compact"/>
+        <w:numPr>
+          <w:numId w:val="2"/>
+          <w:ilvl w:val="0"/>
+        </w:numPr>
+      </w:pPr>
+      <w:r>
+        <w:t xml:space="preserve">Those with unsuppressed virus have the same transmission risk as those not taking ART.</w:t>
+      </w:r>
+    </w:p>
+    <w:p>
+      <w:pPr>
+        <w:pStyle w:val="Compact"/>
+        <w:numPr>
+          <w:numId w:val="2"/>
+          <w:ilvl w:val="0"/>
+        </w:numPr>
+      </w:pPr>
+      <w:r>
+        <w:t xml:space="preserve">Females and males have the same number of partners, sexual acts, and condom use on average.</w:t>
+      </w:r>
+    </w:p>
+    <w:p>
+      <w:pPr>
+        <w:pStyle w:val="Compact"/>
+        <w:numPr>
+          <w:numId w:val="2"/>
+          <w:ilvl w:val="0"/>
+        </w:numPr>
+      </w:pPr>
+      <w:r>
+        <w:t xml:space="preserve">Females and males have the same sexual behaviour as males and females in the general heterosexual population in Australia.</w:t>
+      </w:r>
+    </w:p>
+    <w:p>
+      <w:pPr>
+        <w:pStyle w:val="Compact"/>
+        <w:numPr>
+          <w:numId w:val="2"/>
+          <w:ilvl w:val="0"/>
+        </w:numPr>
+      </w:pPr>
+      <w:r>
+        <w:t xml:space="preserve">Behavioural and transmission parameters are assumed constant over time.</w:t>
+      </w:r>
+    </w:p>
+    <w:p>
+      <w:pPr>
+        <w:pStyle w:val="Compact"/>
+        <w:numPr>
+          <w:numId w:val="2"/>
+          <w:ilvl w:val="0"/>
+        </w:numPr>
+      </w:pPr>
+      <w:r>
+        <w:t xml:space="preserve">GBM are exclusively homesexual.</w:t>
+      </w:r>
+    </w:p>
+    <w:bookmarkStart w:id="25" w:name="costs-associated-with-art-provision"/>
     <w:p>
       <w:pPr>
         <w:pStyle w:val="Heading4"/>
       </w:pPr>
       <w:r>
+        <w:t xml:space="preserve">Costs associated with ART provision</w:t>
+      </w:r>
+    </w:p>
+    <w:bookmarkEnd w:id="25"/>
+    <w:p>
+      <w:r>
+        <w:t xml:space="preserve">Our analysis includes an estimate of the annual cost of providing ART, care and support to Medicare ineligibles and their partners who become infected. We obtained estimates of these costs using previous work for Australian settings</w:t>
+      </w:r>
+      <w:r>
+        <w:t xml:space="preserve"> </w:t>
+      </w:r>
+      <w:r>
+        <w:t xml:space="preserve">[2]</w:t>
+      </w:r>
+      <w:r>
+        <w:t xml:space="preserve">. By summing all costs associated with providing ART to Medicare ineligibles and the average 'lifetime' cost of providing care and support to PLHIV for their infected partners, we estimate the cost per infection averted.</w:t>
+      </w:r>
+    </w:p>
+    <w:bookmarkStart w:id="26" w:name="parameter-table"/>
+    <w:p>
+      <w:pPr>
+        <w:pStyle w:val="Heading4"/>
+      </w:pPr>
+      <w:r>
         <w:t xml:space="preserve">Parameter table</w:t>
       </w:r>
     </w:p>
-    <w:bookmarkEnd w:id="25"/>
+    <w:bookmarkEnd w:id="26"/>
     <w:p>
       <w:r>
         <w:t xml:space="preserve">Table 1 lists all input parameters and their values and ranges.</w:t>
@@ -358,6 +651,18 @@
                 <m:rPr/>
                 <m:t>N</m:t>
               </m:r>
+              <m:r>
+                <m:rPr/>
+                <m:t>(</m:t>
+              </m:r>
+              <m:r>
+                <m:rPr/>
+                <m:t>0</m:t>
+              </m:r>
+              <m:r>
+                <m:rPr/>
+                <m:t>)</m:t>
+              </m:r>
             </m:oMath>
           </w:p>
         </w:tc>
@@ -368,7 +673,7 @@
               <w:jc w:val="left"/>
             </w:pPr>
             <w:r>
-              <w:t xml:space="preserve">Overall population size in 2014</w:t>
+              <w:t xml:space="preserve">Overall population size in initial year (2014)</w:t>
             </w:r>
           </w:p>
         </w:tc>
@@ -925,17 +1230,82 @@
               <w:jc w:val="left"/>
             </w:pPr>
             <m:oMath>
+              <m:sSubSup>
+                <m:e>
+                  <m:r>
+                    <m:rPr/>
+                    <m:t>p</m:t>
+                  </m:r>
+                </m:e>
+                <m:sub>
+                  <m:r>
+                    <m:rPr/>
+                    <m:t>h</m:t>
+                  </m:r>
+                </m:sub>
+                <m:sup>
+                  <m:r>
+                    <m:rPr/>
+                    <m:t>c</m:t>
+                  </m:r>
+                </m:sup>
+              </m:sSubSup>
+            </m:oMath>
+          </w:p>
+        </w:tc>
+        <w:tc>
+          <w:p>
+            <w:pPr>
+              <w:pStyle w:val="Compact"/>
+              <w:jc w:val="left"/>
+            </w:pPr>
+            <w:r>
+              <w:t xml:space="preserve">Proportion of heterosexual acts protected with a condom</w:t>
+            </w:r>
+          </w:p>
+        </w:tc>
+        <w:tc>
+          <w:p>
+            <w:pPr>
+              <w:pStyle w:val="Compact"/>
+              <w:jc w:val="left"/>
+            </w:pPr>
+            <w:r>
+              <w:t xml:space="preserve">0.2</w:t>
+            </w:r>
+          </w:p>
+        </w:tc>
+        <w:tc>
+          <w:p>
+            <w:pPr>
+              <w:pStyle w:val="Compact"/>
+              <w:jc w:val="left"/>
+            </w:pPr>
+            <w:r>
+              <w:t xml:space="preserve">[0.1 - 0.3]</w:t>
+            </w:r>
+          </w:p>
+        </w:tc>
+      </w:tr>
+      <w:tr>
+        <w:tc>
+          <w:p>
+            <w:pPr>
+              <w:pStyle w:val="Compact"/>
+              <w:jc w:val="left"/>
+            </w:pPr>
+            <m:oMath>
               <m:sSub>
                 <m:e>
                   <m:r>
                     <m:rPr/>
-                    <m:t>c</m:t>
+                    <m:t>a</m:t>
                   </m:r>
                 </m:e>
                 <m:sub>
                   <m:r>
                     <m:rPr/>
-                    <m:t>h</m:t>
+                    <m:t>g</m:t>
                   </m:r>
                 </m:sub>
               </m:sSub>
@@ -949,29 +1319,29 @@
               <w:jc w:val="left"/>
             </w:pPr>
             <w:r>
-              <w:t xml:space="preserve">Proportion of heterosexual acts protected with a condom</w:t>
-            </w:r>
-          </w:p>
-        </w:tc>
-        <w:tc>
-          <w:p>
-            <w:pPr>
-              <w:pStyle w:val="Compact"/>
-              <w:jc w:val="left"/>
-            </w:pPr>
-            <w:r>
-              <w:t xml:space="preserve">0.2</w:t>
-            </w:r>
-          </w:p>
-        </w:tc>
-        <w:tc>
-          <w:p>
-            <w:pPr>
-              <w:pStyle w:val="Compact"/>
-              <w:jc w:val="left"/>
-            </w:pPr>
-            <w:r>
-              <w:t xml:space="preserve">[0.1 - 0.3]</w:t>
+              <w:t xml:space="preserve">Annual number of sexual acts with other GBM</w:t>
+            </w:r>
+          </w:p>
+        </w:tc>
+        <w:tc>
+          <w:p>
+            <w:pPr>
+              <w:pStyle w:val="Compact"/>
+              <w:jc w:val="left"/>
+            </w:pPr>
+            <w:r>
+              <w:t xml:space="preserve">80</w:t>
+            </w:r>
+          </w:p>
+        </w:tc>
+        <w:tc>
+          <w:p>
+            <w:pPr>
+              <w:pStyle w:val="Compact"/>
+              <w:jc w:val="left"/>
+            </w:pPr>
+            <w:r>
+              <w:t xml:space="preserve">[70 - 90]</w:t>
             </w:r>
           </w:p>
         </w:tc>
@@ -984,11 +1354,11 @@
               <w:jc w:val="left"/>
             </w:pPr>
             <m:oMath>
-              <m:sSub>
+              <m:sSubSup>
                 <m:e>
                   <m:r>
                     <m:rPr/>
-                    <m:t>a</m:t>
+                    <m:t>p</m:t>
                   </m:r>
                 </m:e>
                 <m:sub>
@@ -997,66 +1367,13 @@
                     <m:t>g</m:t>
                   </m:r>
                 </m:sub>
-              </m:sSub>
-            </m:oMath>
-          </w:p>
-        </w:tc>
-        <w:tc>
-          <w:p>
-            <w:pPr>
-              <w:pStyle w:val="Compact"/>
-              <w:jc w:val="left"/>
-            </w:pPr>
-            <w:r>
-              <w:t xml:space="preserve">Annual number of sexual acts with other GBM</w:t>
-            </w:r>
-          </w:p>
-        </w:tc>
-        <w:tc>
-          <w:p>
-            <w:pPr>
-              <w:pStyle w:val="Compact"/>
-              <w:jc w:val="left"/>
-            </w:pPr>
-            <w:r>
-              <w:t xml:space="preserve">80</w:t>
-            </w:r>
-          </w:p>
-        </w:tc>
-        <w:tc>
-          <w:p>
-            <w:pPr>
-              <w:pStyle w:val="Compact"/>
-              <w:jc w:val="left"/>
-            </w:pPr>
-            <w:r>
-              <w:t xml:space="preserve">[70 - 90]</w:t>
-            </w:r>
-          </w:p>
-        </w:tc>
-      </w:tr>
-      <w:tr>
-        <w:tc>
-          <w:p>
-            <w:pPr>
-              <w:pStyle w:val="Compact"/>
-              <w:jc w:val="left"/>
-            </w:pPr>
-            <m:oMath>
-              <m:sSub>
-                <m:e>
+                <m:sup>
                   <m:r>
                     <m:rPr/>
                     <m:t>c</m:t>
                   </m:r>
-                </m:e>
-                <m:sub>
-                  <m:r>
-                    <m:rPr/>
-                    <m:t>g</m:t>
-                  </m:r>
-                </m:sub>
-              </m:sSub>
+                </m:sup>
+              </m:sSubSup>
             </m:oMath>
           </w:p>
         </w:tc>
@@ -1162,24 +1479,30 @@
               <w:jc w:val="left"/>
             </w:pPr>
             <w:r>
-              <w:t xml:space="preserve">4</w:t>
-            </w:r>
-            <w:r>
-              <w:t xml:space="preserve">10^{-4}</w:t>
-            </w:r>
-          </w:p>
-        </w:tc>
-        <w:tc>
-          <w:p>
-            <w:pPr>
-              <w:pStyle w:val="Compact"/>
-              <w:jc w:val="left"/>
-            </w:pPr>
-            <w:r>
-              <w:t xml:space="preserve">[2</w:t>
-            </w:r>
-            <w:r>
-              <w:t xml:space="preserve">10^{-4} - 0.001]</w:t>
+              <w:t xml:space="preserve">4 × 10</w:t>
+            </w:r>
+            <w:r>
+              <w:t xml:space="preserve">-4</w:t>
+            </w:r>
+          </w:p>
+        </w:tc>
+        <w:tc>
+          <w:p>
+            <w:pPr>
+              <w:pStyle w:val="Compact"/>
+              <w:jc w:val="left"/>
+            </w:pPr>
+            <w:r>
+              <w:t xml:space="preserve">[2 × 10</w:t>
+            </w:r>
+            <w:r>
+              <w:t xml:space="preserve">-4</w:t>
+            </w:r>
+            <w:r>
+              <w:t xml:space="preserve"> </w:t>
+            </w:r>
+            <w:r>
+              <w:t xml:space="preserve">- 0.001]</w:t>
             </w:r>
           </w:p>
         </w:tc>
@@ -1227,24 +1550,30 @@
               <w:jc w:val="left"/>
             </w:pPr>
             <w:r>
-              <w:t xml:space="preserve">8</w:t>
-            </w:r>
-            <w:r>
-              <w:t xml:space="preserve">10^{-4}</w:t>
-            </w:r>
-          </w:p>
-        </w:tc>
-        <w:tc>
-          <w:p>
-            <w:pPr>
-              <w:pStyle w:val="Compact"/>
-              <w:jc w:val="left"/>
-            </w:pPr>
-            <w:r>
-              <w:t xml:space="preserve">[2</w:t>
-            </w:r>
-            <w:r>
-              <w:t xml:space="preserve">10^{-4} - 0.0015]</w:t>
+              <w:t xml:space="preserve">8 × 10</w:t>
+            </w:r>
+            <w:r>
+              <w:t xml:space="preserve">-4</w:t>
+            </w:r>
+          </w:p>
+        </w:tc>
+        <w:tc>
+          <w:p>
+            <w:pPr>
+              <w:pStyle w:val="Compact"/>
+              <w:jc w:val="left"/>
+            </w:pPr>
+            <w:r>
+              <w:t xml:space="preserve">[2 × 10</w:t>
+            </w:r>
+            <w:r>
+              <w:t xml:space="preserve">-4</w:t>
+            </w:r>
+            <w:r>
+              <w:t xml:space="preserve"> </w:t>
+            </w:r>
+            <w:r>
+              <w:t xml:space="preserve">- 0.0015]</w:t>
             </w:r>
           </w:p>
         </w:tc>
@@ -1434,18 +1763,1702 @@
           </w:p>
         </w:tc>
       </w:tr>
+      <w:tr>
+        <w:tc>
+          <w:p>
+            <w:pPr>
+              <w:pStyle w:val="Compact"/>
+              <w:jc w:val="left"/>
+            </w:pPr>
+            <w:r>
+              <w:rPr>
+                <w:b/>
+              </w:rPr>
+              <w:t xml:space="preserve">Healthcare costs</w:t>
+            </w:r>
+          </w:p>
+        </w:tc>
+        <w:tc>
+          <w:p/>
+        </w:tc>
+        <w:tc>
+          <w:p/>
+        </w:tc>
+        <w:tc>
+          <w:p/>
+        </w:tc>
+      </w:tr>
+      <w:tr>
+        <w:tc>
+          <w:p>
+            <w:pPr>
+              <w:pStyle w:val="Compact"/>
+              <w:jc w:val="left"/>
+            </w:pPr>
+            <m:oMath>
+              <m:sSub>
+                <m:e>
+                  <m:r>
+                    <m:rPr/>
+                    <m:t>c</m:t>
+                  </m:r>
+                </m:e>
+                <m:sub>
+                  <m:r>
+                    <m:rPr/>
+                    <m:t>c</m:t>
+                  </m:r>
+                  <m:r>
+                    <m:rPr/>
+                    <m:t>a</m:t>
+                  </m:r>
+                  <m:r>
+                    <m:rPr/>
+                    <m:t>r</m:t>
+                  </m:r>
+                  <m:r>
+                    <m:rPr/>
+                    <m:t>e</m:t>
+                  </m:r>
+                </m:sub>
+              </m:sSub>
+            </m:oMath>
+          </w:p>
+        </w:tc>
+        <w:tc>
+          <w:p>
+            <w:pPr>
+              <w:pStyle w:val="Compact"/>
+              <w:jc w:val="left"/>
+            </w:pPr>
+            <w:r>
+              <w:t xml:space="preserve">Average annual healthcare for cost for PLHIV</w:t>
+            </w:r>
+          </w:p>
+        </w:tc>
+        <w:tc>
+          <w:p>
+            <w:pPr>
+              <w:pStyle w:val="Compact"/>
+              <w:jc w:val="left"/>
+            </w:pPr>
+            <w:r>
+              <w:t xml:space="preserve">0</w:t>
+            </w:r>
+          </w:p>
+        </w:tc>
+        <w:tc>
+          <w:p>
+            <w:pPr>
+              <w:pStyle w:val="Compact"/>
+              <w:jc w:val="left"/>
+            </w:pPr>
+            <w:r>
+              <w:t xml:space="preserve">[0 - 0]</w:t>
+            </w:r>
+          </w:p>
+        </w:tc>
+      </w:tr>
+      <w:tr>
+        <w:tc>
+          <w:p>
+            <w:pPr>
+              <w:pStyle w:val="Compact"/>
+              <w:jc w:val="left"/>
+            </w:pPr>
+            <m:oMath>
+              <m:sSub>
+                <m:e>
+                  <m:r>
+                    <m:rPr/>
+                    <m:t>c</m:t>
+                  </m:r>
+                </m:e>
+                <m:sub>
+                  <m:r>
+                    <m:rPr/>
+                    <m:t>A</m:t>
+                  </m:r>
+                  <m:r>
+                    <m:rPr/>
+                    <m:t>R</m:t>
+                  </m:r>
+                  <m:r>
+                    <m:rPr/>
+                    <m:t>T</m:t>
+                  </m:r>
+                </m:sub>
+              </m:sSub>
+            </m:oMath>
+          </w:p>
+        </w:tc>
+        <w:tc>
+          <w:p>
+            <w:pPr>
+              <w:pStyle w:val="Compact"/>
+              <w:jc w:val="left"/>
+            </w:pPr>
+            <w:r>
+              <w:t xml:space="preserve">Avergae annual cost of providing ART</w:t>
+            </w:r>
+          </w:p>
+        </w:tc>
+        <w:tc>
+          <w:p>
+            <w:pPr>
+              <w:pStyle w:val="Compact"/>
+              <w:jc w:val="left"/>
+            </w:pPr>
+            <w:r>
+              <w:t xml:space="preserve">0</w:t>
+            </w:r>
+          </w:p>
+        </w:tc>
+        <w:tc>
+          <w:p>
+            <w:pPr>
+              <w:pStyle w:val="Compact"/>
+              <w:jc w:val="left"/>
+            </w:pPr>
+            <w:r>
+              <w:t xml:space="preserve">[0 - 0]</w:t>
+            </w:r>
+          </w:p>
+        </w:tc>
+      </w:tr>
+      <w:tr>
+        <w:tc>
+          <w:p>
+            <w:pPr>
+              <w:pStyle w:val="Compact"/>
+              <w:jc w:val="left"/>
+            </w:pPr>
+            <m:oMath>
+              <m:sSub>
+                <m:e>
+                  <m:r>
+                    <m:rPr/>
+                    <m:t>c</m:t>
+                  </m:r>
+                </m:e>
+                <m:sub>
+                  <m:r>
+                    <m:rPr/>
+                    <m:t>l</m:t>
+                  </m:r>
+                  <m:r>
+                    <m:rPr/>
+                    <m:t>i</m:t>
+                  </m:r>
+                  <m:r>
+                    <m:rPr/>
+                    <m:t>f</m:t>
+                  </m:r>
+                  <m:r>
+                    <m:rPr/>
+                    <m:t>e</m:t>
+                  </m:r>
+                </m:sub>
+              </m:sSub>
+            </m:oMath>
+          </w:p>
+        </w:tc>
+        <w:tc>
+          <w:p>
+            <w:pPr>
+              <w:pStyle w:val="Compact"/>
+              <w:jc w:val="left"/>
+            </w:pPr>
+            <w:r>
+              <w:t xml:space="preserve">Average lifetime cost of providing healthcare (including ART) post infection</w:t>
+            </w:r>
+          </w:p>
+        </w:tc>
+        <w:tc>
+          <w:p>
+            <w:pPr>
+              <w:pStyle w:val="Compact"/>
+              <w:jc w:val="left"/>
+            </w:pPr>
+            <w:r>
+              <w:t xml:space="preserve">0</w:t>
+            </w:r>
+          </w:p>
+        </w:tc>
+        <w:tc>
+          <w:p>
+            <w:pPr>
+              <w:pStyle w:val="Compact"/>
+              <w:jc w:val="left"/>
+            </w:pPr>
+            <w:r>
+              <w:t xml:space="preserve">[0 - 0]</w:t>
+            </w:r>
+          </w:p>
+        </w:tc>
+      </w:tr>
     </w:tbl>
-    <w:bookmarkStart w:id="26" w:name="calculations"/>
+    <w:bookmarkStart w:id="27" w:name="calculations-for-new-infections-and-costs"/>
     <w:p>
       <w:pPr>
         <w:pStyle w:val="Heading4"/>
       </w:pPr>
       <w:r>
-        <w:t xml:space="preserve">Calculations</w:t>
-      </w:r>
-    </w:p>
-    <w:bookmarkEnd w:id="26"/>
-    <w:bookmarkStart w:id="27" w:name="results"/>
+        <w:t xml:space="preserve">Calculations for new infections and costs</w:t>
+      </w:r>
+    </w:p>
+    <w:bookmarkEnd w:id="27"/>
+    <w:p>
+      <w:r>
+        <w:t xml:space="preserve">The overall number of new infections per year is calculated by summing the number of new infections caused by each population group; i.e.,</w:t>
+      </w:r>
+    </w:p>
+    <w:p>
+      <m:oMathPara>
+        <m:oMathParaPr>
+          <m:jc m:val="center"/>
+        </m:oMathParaPr>
+        <m:oMath>
+          <m:r>
+            <m:rPr/>
+            <m:t>I</m:t>
+          </m:r>
+          <m:r>
+            <m:rPr/>
+            <m:t>(</m:t>
+          </m:r>
+          <m:r>
+            <m:rPr/>
+            <m:t>y</m:t>
+          </m:r>
+          <m:r>
+            <m:rPr/>
+            <m:t>)</m:t>
+          </m:r>
+          <m:r>
+            <m:rPr/>
+            <m:t>=</m:t>
+          </m:r>
+          <m:sSub>
+            <m:e>
+              <m:r>
+                <m:rPr/>
+                <m:t>I</m:t>
+              </m:r>
+            </m:e>
+            <m:sub>
+              <m:r>
+                <m:rPr/>
+                <m:t>f</m:t>
+              </m:r>
+            </m:sub>
+          </m:sSub>
+          <m:r>
+            <m:rPr/>
+            <m:t>(</m:t>
+          </m:r>
+          <m:r>
+            <m:rPr/>
+            <m:t>y</m:t>
+          </m:r>
+          <m:r>
+            <m:rPr/>
+            <m:t>)</m:t>
+          </m:r>
+          <m:r>
+            <m:rPr/>
+            <m:t>+</m:t>
+          </m:r>
+          <m:sSub>
+            <m:e>
+              <m:r>
+                <m:rPr/>
+                <m:t>I</m:t>
+              </m:r>
+            </m:e>
+            <m:sub>
+              <m:r>
+                <m:rPr/>
+                <m:t>m</m:t>
+              </m:r>
+            </m:sub>
+          </m:sSub>
+          <m:r>
+            <m:rPr/>
+            <m:t>(</m:t>
+          </m:r>
+          <m:r>
+            <m:rPr/>
+            <m:t>y</m:t>
+          </m:r>
+          <m:r>
+            <m:rPr/>
+            <m:t>)</m:t>
+          </m:r>
+          <m:r>
+            <m:rPr/>
+            <m:t>+</m:t>
+          </m:r>
+          <m:sSub>
+            <m:e>
+              <m:r>
+                <m:rPr/>
+                <m:t>I</m:t>
+              </m:r>
+            </m:e>
+            <m:sub>
+              <m:r>
+                <m:rPr/>
+                <m:t>g</m:t>
+              </m:r>
+            </m:sub>
+          </m:sSub>
+          <m:r>
+            <m:rPr/>
+            <m:t>(</m:t>
+          </m:r>
+          <m:r>
+            <m:rPr/>
+            <m:t>y</m:t>
+          </m:r>
+          <m:r>
+            <m:rPr/>
+            <m:t>)</m:t>
+          </m:r>
+          <m:r>
+            <m:rPr/>
+            <m:t>,</m:t>
+          </m:r>
+        </m:oMath>
+      </m:oMathPara>
+    </w:p>
+    <w:p>
+      <w:r>
+        <w:t xml:space="preserve">where</w:t>
+      </w:r>
+      <w:r>
+        <w:t xml:space="preserve"> </w:t>
+      </w:r>
+      <m:oMath>
+        <m:r>
+          <m:rPr/>
+          <m:t>y</m:t>
+        </m:r>
+      </m:oMath>
+      <w:r>
+        <w:t xml:space="preserve"> </w:t>
+      </w:r>
+      <w:r>
+        <w:t xml:space="preserve">is the given year.</w:t>
+      </w:r>
+    </w:p>
+    <w:p>
+      <w:r>
+        <w:t xml:space="preserve">Letting the index</w:t>
+      </w:r>
+      <w:r>
+        <w:t xml:space="preserve"> </w:t>
+      </w:r>
+      <m:oMath>
+        <m:r>
+          <m:rPr/>
+          <m:t>x</m:t>
+        </m:r>
+      </m:oMath>
+      <w:r>
+        <w:t xml:space="preserve"> </w:t>
+      </w:r>
+      <w:r>
+        <w:t xml:space="preserve">represent one of the populations groups (and droping</w:t>
+      </w:r>
+      <w:r>
+        <w:t xml:space="preserve"> </w:t>
+      </w:r>
+      <m:oMath>
+        <m:r>
+          <m:rPr/>
+          <m:t>y</m:t>
+        </m:r>
+      </m:oMath>
+      <w:r>
+        <w:t xml:space="preserve"> </w:t>
+      </w:r>
+      <w:r>
+        <w:t xml:space="preserve">for the time being), the probability of HIV transmission without ART is given by</w:t>
+      </w:r>
+    </w:p>
+    <w:p>
+      <m:oMathPara>
+        <m:oMathParaPr>
+          <m:jc m:val="center"/>
+        </m:oMathParaPr>
+        <m:oMath>
+          <m:r>
+            <m:rPr/>
+            <m:t>β</m:t>
+          </m:r>
+          <m:sSub>
+            <m:e>
+              <m:r>
+                <m:rPr/>
+                <m:t>ʹ</m:t>
+              </m:r>
+            </m:e>
+            <m:sub>
+              <m:r>
+                <m:rPr/>
+                <m:t>x</m:t>
+              </m:r>
+            </m:sub>
+          </m:sSub>
+          <m:r>
+            <m:rPr/>
+            <m:t>=</m:t>
+          </m:r>
+          <m:sSub>
+            <m:e>
+              <m:r>
+                <m:rPr/>
+                <m:t>a</m:t>
+              </m:r>
+            </m:e>
+            <m:sub>
+              <m:r>
+                <m:rPr/>
+                <m:t>x</m:t>
+              </m:r>
+            </m:sub>
+          </m:sSub>
+          <m:r>
+            <m:rPr/>
+            <m:t>(</m:t>
+          </m:r>
+          <m:r>
+            <m:rPr/>
+            <m:t>1</m:t>
+          </m:r>
+          <m:r>
+            <m:rPr/>
+            <m:t>−</m:t>
+          </m:r>
+          <m:sSubSup>
+            <m:e>
+              <m:r>
+                <m:rPr/>
+                <m:t>p</m:t>
+              </m:r>
+            </m:e>
+            <m:sub>
+              <m:r>
+                <m:rPr/>
+                <m:t>x</m:t>
+              </m:r>
+            </m:sub>
+            <m:sup>
+              <m:r>
+                <m:rPr/>
+                <m:t>c</m:t>
+              </m:r>
+            </m:sup>
+          </m:sSubSup>
+          <m:r>
+            <m:rPr/>
+            <m:t>)</m:t>
+          </m:r>
+          <m:sSub>
+            <m:e>
+              <m:r>
+                <m:rPr/>
+                <m:t>β</m:t>
+              </m:r>
+            </m:e>
+            <m:sub>
+              <m:r>
+                <m:rPr/>
+                <m:t>x</m:t>
+              </m:r>
+            </m:sub>
+          </m:sSub>
+          <m:r>
+            <m:rPr/>
+            <m:t>+</m:t>
+          </m:r>
+          <m:sSub>
+            <m:e>
+              <m:r>
+                <m:rPr/>
+                <m:t>a</m:t>
+              </m:r>
+            </m:e>
+            <m:sub>
+              <m:r>
+                <m:rPr/>
+                <m:t>x</m:t>
+              </m:r>
+            </m:sub>
+          </m:sSub>
+          <m:sSubSup>
+            <m:e>
+              <m:r>
+                <m:rPr/>
+                <m:t>p</m:t>
+              </m:r>
+            </m:e>
+            <m:sub>
+              <m:r>
+                <m:rPr/>
+                <m:t>x</m:t>
+              </m:r>
+            </m:sub>
+            <m:sup>
+              <m:r>
+                <m:rPr/>
+                <m:t>c</m:t>
+              </m:r>
+            </m:sup>
+          </m:sSubSup>
+          <m:r>
+            <m:rPr/>
+            <m:t>(</m:t>
+          </m:r>
+          <m:r>
+            <m:rPr/>
+            <m:t>1</m:t>
+          </m:r>
+          <m:r>
+            <m:rPr/>
+            <m:t>−</m:t>
+          </m:r>
+          <m:sSub>
+            <m:e>
+              <m:r>
+                <m:rPr/>
+                <m:t>ε</m:t>
+              </m:r>
+            </m:e>
+            <m:sub>
+              <m:r>
+                <m:rPr/>
+                <m:t>c</m:t>
+              </m:r>
+            </m:sub>
+          </m:sSub>
+          <m:r>
+            <m:rPr/>
+            <m:t>)</m:t>
+          </m:r>
+          <m:sSub>
+            <m:e>
+              <m:r>
+                <m:rPr/>
+                <m:t>β</m:t>
+              </m:r>
+            </m:e>
+            <m:sub>
+              <m:r>
+                <m:rPr/>
+                <m:t>x</m:t>
+              </m:r>
+            </m:sub>
+          </m:sSub>
+        </m:oMath>
+      </m:oMathPara>
+    </w:p>
+    <w:p>
+      <w:r>
+        <w:t xml:space="preserve">or</w:t>
+      </w:r>
+    </w:p>
+    <w:p>
+      <m:oMathPara>
+        <m:oMathParaPr>
+          <m:jc m:val="center"/>
+        </m:oMathParaPr>
+        <m:oMath>
+          <m:r>
+            <m:rPr/>
+            <m:t>β</m:t>
+          </m:r>
+          <m:sSub>
+            <m:e>
+              <m:r>
+                <m:rPr/>
+                <m:t>ʹ</m:t>
+              </m:r>
+            </m:e>
+            <m:sub>
+              <m:r>
+                <m:rPr/>
+                <m:t>x</m:t>
+              </m:r>
+            </m:sub>
+          </m:sSub>
+          <m:r>
+            <m:rPr/>
+            <m:t>=</m:t>
+          </m:r>
+          <m:sSub>
+            <m:e>
+              <m:r>
+                <m:rPr/>
+                <m:t>a</m:t>
+              </m:r>
+            </m:e>
+            <m:sub>
+              <m:r>
+                <m:rPr/>
+                <m:t>x</m:t>
+              </m:r>
+            </m:sub>
+          </m:sSub>
+          <m:r>
+            <m:rPr/>
+            <m:t>(</m:t>
+          </m:r>
+          <m:r>
+            <m:rPr/>
+            <m:t>1</m:t>
+          </m:r>
+          <m:r>
+            <m:rPr/>
+            <m:t>−</m:t>
+          </m:r>
+          <m:sSubSup>
+            <m:e>
+              <m:r>
+                <m:rPr/>
+                <m:t>p</m:t>
+              </m:r>
+            </m:e>
+            <m:sub>
+              <m:r>
+                <m:rPr/>
+                <m:t>x</m:t>
+              </m:r>
+            </m:sub>
+            <m:sup>
+              <m:r>
+                <m:rPr/>
+                <m:t>c</m:t>
+              </m:r>
+            </m:sup>
+          </m:sSubSup>
+          <m:sSub>
+            <m:e>
+              <m:r>
+                <m:rPr/>
+                <m:t>ε</m:t>
+              </m:r>
+            </m:e>
+            <m:sub>
+              <m:r>
+                <m:rPr/>
+                <m:t>x</m:t>
+              </m:r>
+            </m:sub>
+          </m:sSub>
+          <m:r>
+            <m:rPr/>
+            <m:t>)</m:t>
+          </m:r>
+          <m:sSub>
+            <m:e>
+              <m:r>
+                <m:rPr/>
+                <m:t>β</m:t>
+              </m:r>
+            </m:e>
+            <m:sub>
+              <m:r>
+                <m:rPr/>
+                <m:t>x</m:t>
+              </m:r>
+            </m:sub>
+          </m:sSub>
+          <m:r>
+            <m:rPr/>
+            <m:t>.</m:t>
+          </m:r>
+        </m:oMath>
+      </m:oMathPara>
+    </w:p>
+    <w:p>
+      <w:r>
+        <w:t xml:space="preserve">For</w:t>
+      </w:r>
+      <w:r>
+        <w:t xml:space="preserve"> </w:t>
+      </w:r>
+      <m:oMath>
+        <m:r>
+          <m:rPr/>
+          <m:t>x</m:t>
+        </m:r>
+        <m:r>
+          <m:rPr/>
+          <m:t>=</m:t>
+        </m:r>
+        <m:r>
+          <m:rPr/>
+          <m:t>f</m:t>
+        </m:r>
+      </m:oMath>
+      <w:r>
+        <w:t xml:space="preserve">,</w:t>
+      </w:r>
+      <w:r>
+        <w:t xml:space="preserve"> </w:t>
+      </w:r>
+      <m:oMath>
+        <m:r>
+          <m:rPr/>
+          <m:t>m</m:t>
+        </m:r>
+      </m:oMath>
+      <w:r>
+        <w:t xml:space="preserve"> </w:t>
+      </w:r>
+      <w:r>
+        <w:t xml:space="preserve">the number of acts and condom use are equal and given by the index</w:t>
+      </w:r>
+      <w:r>
+        <w:t xml:space="preserve"> </w:t>
+      </w:r>
+      <m:oMath>
+        <m:r>
+          <m:rPr/>
+          <m:t>h</m:t>
+        </m:r>
+      </m:oMath>
+      <w:r>
+        <w:t xml:space="preserve">. Similarly we can incorporate the prevention effects of treatment and suppressed virus. For a given population,</w:t>
+      </w:r>
+    </w:p>
+    <w:p>
+      <m:oMathPara>
+        <m:oMathParaPr>
+          <m:jc m:val="center"/>
+        </m:oMathParaPr>
+        <m:oMath>
+          <m:sSub>
+            <m:e>
+              <m:r>
+                <m:rPr/>
+                <m:t>I</m:t>
+              </m:r>
+            </m:e>
+            <m:sub>
+              <m:r>
+                <m:rPr/>
+                <m:t>x</m:t>
+              </m:r>
+            </m:sub>
+          </m:sSub>
+          <m:r>
+            <m:rPr/>
+            <m:t>=</m:t>
+          </m:r>
+          <m:r>
+            <m:rPr/>
+            <m:t>(</m:t>
+          </m:r>
+          <m:r>
+            <m:rPr/>
+            <m:t>1</m:t>
+          </m:r>
+          <m:r>
+            <m:rPr/>
+            <m:t>−</m:t>
+          </m:r>
+          <m:r>
+            <m:rPr/>
+            <m:t>θ</m:t>
+          </m:r>
+          <m:r>
+            <m:rPr/>
+            <m:t>)</m:t>
+          </m:r>
+          <m:r>
+            <m:rPr/>
+            <m:t>β</m:t>
+          </m:r>
+          <m:sSub>
+            <m:e>
+              <m:r>
+                <m:rPr/>
+                <m:t>ʹ</m:t>
+              </m:r>
+            </m:e>
+            <m:sub>
+              <m:r>
+                <m:rPr/>
+                <m:t>x</m:t>
+              </m:r>
+            </m:sub>
+          </m:sSub>
+          <m:r>
+            <m:rPr/>
+            <m:t>+</m:t>
+          </m:r>
+          <m:r>
+            <m:rPr/>
+            <m:t>θ</m:t>
+          </m:r>
+          <m:r>
+            <m:rPr/>
+            <m:t>(</m:t>
+          </m:r>
+          <m:r>
+            <m:rPr/>
+            <m:t>1</m:t>
+          </m:r>
+          <m:r>
+            <m:rPr/>
+            <m:t>−</m:t>
+          </m:r>
+          <m:r>
+            <m:rPr/>
+            <m:t>ψ</m:t>
+          </m:r>
+          <m:r>
+            <m:rPr/>
+            <m:t>)</m:t>
+          </m:r>
+          <m:r>
+            <m:rPr/>
+            <m:t>β</m:t>
+          </m:r>
+          <m:sSub>
+            <m:e>
+              <m:r>
+                <m:rPr/>
+                <m:t>ʹ</m:t>
+              </m:r>
+            </m:e>
+            <m:sub>
+              <m:r>
+                <m:rPr/>
+                <m:t>x</m:t>
+              </m:r>
+            </m:sub>
+          </m:sSub>
+          <m:r>
+            <m:rPr/>
+            <m:t>+</m:t>
+          </m:r>
+          <m:r>
+            <m:rPr/>
+            <m:t>θ</m:t>
+          </m:r>
+          <m:r>
+            <m:rPr/>
+            <m:t>ψ</m:t>
+          </m:r>
+          <m:r>
+            <m:rPr/>
+            <m:t>(</m:t>
+          </m:r>
+          <m:r>
+            <m:rPr/>
+            <m:t>1</m:t>
+          </m:r>
+          <m:r>
+            <m:rPr/>
+            <m:t>−</m:t>
+          </m:r>
+          <m:sSub>
+            <m:e>
+              <m:r>
+                <m:rPr/>
+                <m:t>ε</m:t>
+              </m:r>
+            </m:e>
+            <m:sub>
+              <m:r>
+                <m:rPr/>
+                <m:t>A</m:t>
+              </m:r>
+              <m:r>
+                <m:rPr/>
+                <m:t>R</m:t>
+              </m:r>
+              <m:r>
+                <m:rPr/>
+                <m:t>T</m:t>
+              </m:r>
+            </m:sub>
+          </m:sSub>
+          <m:r>
+            <m:rPr/>
+            <m:t>)</m:t>
+          </m:r>
+          <m:r>
+            <m:rPr/>
+            <m:t>β</m:t>
+          </m:r>
+          <m:sSub>
+            <m:e>
+              <m:r>
+                <m:rPr/>
+                <m:t>ʹ</m:t>
+              </m:r>
+            </m:e>
+            <m:sub>
+              <m:r>
+                <m:rPr/>
+                <m:t>x</m:t>
+              </m:r>
+            </m:sub>
+          </m:sSub>
+        </m:oMath>
+      </m:oMathPara>
+    </w:p>
+    <w:p>
+      <w:r>
+        <w:t xml:space="preserve">as ineffective treatment (resulting in unsuppressed virus) has the same transmission probability as no treatment. After some algebra this gives</w:t>
+      </w:r>
+    </w:p>
+    <w:p>
+      <m:oMathPara>
+        <m:oMathParaPr>
+          <m:jc m:val="center"/>
+        </m:oMathParaPr>
+        <m:oMath>
+          <m:sSub>
+            <m:e>
+              <m:r>
+                <m:rPr/>
+                <m:t>I</m:t>
+              </m:r>
+            </m:e>
+            <m:sub>
+              <m:r>
+                <m:rPr/>
+                <m:t>x</m:t>
+              </m:r>
+            </m:sub>
+          </m:sSub>
+          <m:r>
+            <m:rPr/>
+            <m:t>=</m:t>
+          </m:r>
+          <m:r>
+            <m:rPr/>
+            <m:t>(</m:t>
+          </m:r>
+          <m:r>
+            <m:rPr/>
+            <m:t>1</m:t>
+          </m:r>
+          <m:r>
+            <m:rPr/>
+            <m:t>−</m:t>
+          </m:r>
+          <m:r>
+            <m:rPr/>
+            <m:t>θ</m:t>
+          </m:r>
+          <m:r>
+            <m:rPr/>
+            <m:t>ψ</m:t>
+          </m:r>
+          <m:sSub>
+            <m:e>
+              <m:r>
+                <m:rPr/>
+                <m:t>ε</m:t>
+              </m:r>
+            </m:e>
+            <m:sub>
+              <m:r>
+                <m:rPr/>
+                <m:t>A</m:t>
+              </m:r>
+              <m:r>
+                <m:rPr/>
+                <m:t>R</m:t>
+              </m:r>
+              <m:r>
+                <m:rPr/>
+                <m:t>T</m:t>
+              </m:r>
+            </m:sub>
+          </m:sSub>
+          <m:r>
+            <m:rPr/>
+            <m:t>)</m:t>
+          </m:r>
+          <m:r>
+            <m:rPr/>
+            <m:t>β</m:t>
+          </m:r>
+          <m:sSub>
+            <m:e>
+              <m:r>
+                <m:rPr/>
+                <m:t>ʹ</m:t>
+              </m:r>
+            </m:e>
+            <m:sub>
+              <m:r>
+                <m:rPr/>
+                <m:t>x</m:t>
+              </m:r>
+            </m:sub>
+          </m:sSub>
+          <m:r>
+            <m:rPr/>
+            <m:t>.</m:t>
+          </m:r>
+        </m:oMath>
+      </m:oMathPara>
+    </w:p>
+    <w:p>
+      <w:r>
+        <w:t xml:space="preserve">Adding all the population terms together and substituting in the equation for</w:t>
+      </w:r>
+      <w:r>
+        <w:t xml:space="preserve"> </w:t>
+      </w:r>
+      <m:oMath>
+        <m:r>
+          <m:rPr/>
+          <m:t>β</m:t>
+        </m:r>
+        <m:sSub>
+          <m:e>
+            <m:r>
+              <m:rPr/>
+              <m:t>ʹ</m:t>
+            </m:r>
+          </m:e>
+          <m:sub>
+            <m:r>
+              <m:rPr/>
+              <m:t>x</m:t>
+            </m:r>
+          </m:sub>
+        </m:sSub>
+      </m:oMath>
+      <w:r>
+        <w:t xml:space="preserve"> </w:t>
+      </w:r>
+      <w:r>
+        <w:t xml:space="preserve">gives (after some algebra) the overall risk equation for the number of new infections in a given year</w:t>
+      </w:r>
+      <w:r>
+        <w:t xml:space="preserve"> </w:t>
+      </w:r>
+      <m:oMath>
+        <m:r>
+          <m:rPr/>
+          <m:t>y</m:t>
+        </m:r>
+      </m:oMath>
+      <w:r>
+        <w:t xml:space="preserve">,</w:t>
+      </w:r>
+    </w:p>
+    <w:p>
+      <m:oMathPara>
+        <m:oMathParaPr>
+          <m:jc m:val="center"/>
+        </m:oMathParaPr>
+        <m:oMath>
+          <m:r>
+            <m:rPr/>
+            <m:t>I</m:t>
+          </m:r>
+          <m:r>
+            <m:rPr/>
+            <m:t>(</m:t>
+          </m:r>
+          <m:r>
+            <m:rPr/>
+            <m:t>y</m:t>
+          </m:r>
+          <m:r>
+            <m:rPr/>
+            <m:t>)</m:t>
+          </m:r>
+          <m:r>
+            <m:rPr/>
+            <m:t>=</m:t>
+          </m:r>
+          <m:r>
+            <m:rPr/>
+            <m:t>[</m:t>
+          </m:r>
+          <m:sSub>
+            <m:e>
+              <m:r>
+                <m:rPr/>
+                <m:t>a</m:t>
+              </m:r>
+            </m:e>
+            <m:sub>
+              <m:r>
+                <m:rPr/>
+                <m:t>h</m:t>
+              </m:r>
+            </m:sub>
+          </m:sSub>
+          <m:r>
+            <m:rPr/>
+            <m:t>(</m:t>
+          </m:r>
+          <m:r>
+            <m:rPr/>
+            <m:t>1</m:t>
+          </m:r>
+          <m:r>
+            <m:rPr/>
+            <m:t>−</m:t>
+          </m:r>
+          <m:sSubSup>
+            <m:e>
+              <m:r>
+                <m:rPr/>
+                <m:t>p</m:t>
+              </m:r>
+            </m:e>
+            <m:sub>
+              <m:r>
+                <m:rPr/>
+                <m:t>h</m:t>
+              </m:r>
+            </m:sub>
+            <m:sup>
+              <m:r>
+                <m:rPr/>
+                <m:t>c</m:t>
+              </m:r>
+            </m:sup>
+          </m:sSubSup>
+          <m:sSub>
+            <m:e>
+              <m:r>
+                <m:rPr/>
+                <m:t>ε</m:t>
+              </m:r>
+            </m:e>
+            <m:sub>
+              <m:r>
+                <m:rPr/>
+                <m:t>c</m:t>
+              </m:r>
+            </m:sub>
+          </m:sSub>
+          <m:r>
+            <m:rPr/>
+            <m:t>)</m:t>
+          </m:r>
+          <m:r>
+            <m:rPr/>
+            <m:t>(</m:t>
+          </m:r>
+          <m:sSub>
+            <m:e>
+              <m:r>
+                <m:rPr/>
+                <m:t>β</m:t>
+              </m:r>
+            </m:e>
+            <m:sub>
+              <m:r>
+                <m:rPr/>
+                <m:t>f</m:t>
+              </m:r>
+            </m:sub>
+          </m:sSub>
+          <m:r>
+            <m:rPr/>
+            <m:t>+</m:t>
+          </m:r>
+          <m:sSub>
+            <m:e>
+              <m:r>
+                <m:rPr/>
+                <m:t>β</m:t>
+              </m:r>
+            </m:e>
+            <m:sub>
+              <m:r>
+                <m:rPr/>
+                <m:t>m</m:t>
+              </m:r>
+            </m:sub>
+          </m:sSub>
+          <m:r>
+            <m:rPr/>
+            <m:t>)</m:t>
+          </m:r>
+          <m:r>
+            <m:rPr/>
+            <m:t>+</m:t>
+          </m:r>
+          <m:sSub>
+            <m:e>
+              <m:r>
+                <m:rPr/>
+                <m:t>a</m:t>
+              </m:r>
+            </m:e>
+            <m:sub>
+              <m:r>
+                <m:rPr/>
+                <m:t>g</m:t>
+              </m:r>
+            </m:sub>
+          </m:sSub>
+          <m:r>
+            <m:rPr/>
+            <m:t>(</m:t>
+          </m:r>
+          <m:r>
+            <m:rPr/>
+            <m:t>1</m:t>
+          </m:r>
+          <m:r>
+            <m:rPr/>
+            <m:t>−</m:t>
+          </m:r>
+          <m:sSubSup>
+            <m:e>
+              <m:r>
+                <m:rPr/>
+                <m:t>p</m:t>
+              </m:r>
+            </m:e>
+            <m:sub>
+              <m:r>
+                <m:rPr/>
+                <m:t>g</m:t>
+              </m:r>
+            </m:sub>
+            <m:sup>
+              <m:r>
+                <m:rPr/>
+                <m:t>c</m:t>
+              </m:r>
+            </m:sup>
+          </m:sSubSup>
+          <m:sSub>
+            <m:e>
+              <m:r>
+                <m:rPr/>
+                <m:t>ε</m:t>
+              </m:r>
+            </m:e>
+            <m:sub>
+              <m:r>
+                <m:rPr/>
+                <m:t>c</m:t>
+              </m:r>
+            </m:sub>
+          </m:sSub>
+          <m:r>
+            <m:rPr/>
+            <m:t>)</m:t>
+          </m:r>
+          <m:sSub>
+            <m:e>
+              <m:r>
+                <m:rPr/>
+                <m:t>β</m:t>
+              </m:r>
+            </m:e>
+            <m:sub>
+              <m:r>
+                <m:rPr/>
+                <m:t>g</m:t>
+              </m:r>
+            </m:sub>
+          </m:sSub>
+          <m:r>
+            <m:rPr/>
+            <m:t>]</m:t>
+          </m:r>
+          <m:r>
+            <m:rPr/>
+            <m:t>(</m:t>
+          </m:r>
+          <m:r>
+            <m:rPr/>
+            <m:t>1</m:t>
+          </m:r>
+          <m:r>
+            <m:rPr/>
+            <m:t>−</m:t>
+          </m:r>
+          <m:r>
+            <m:rPr/>
+            <m:t>θ</m:t>
+          </m:r>
+          <m:r>
+            <m:rPr/>
+            <m:t>(</m:t>
+          </m:r>
+          <m:r>
+            <m:rPr/>
+            <m:t>y</m:t>
+          </m:r>
+          <m:r>
+            <m:rPr/>
+            <m:t>)</m:t>
+          </m:r>
+          <m:r>
+            <m:rPr/>
+            <m:t>ψ</m:t>
+          </m:r>
+          <m:r>
+            <m:rPr/>
+            <m:t>(</m:t>
+          </m:r>
+          <m:r>
+            <m:rPr/>
+            <m:t>y</m:t>
+          </m:r>
+          <m:r>
+            <m:rPr/>
+            <m:t>)</m:t>
+          </m:r>
+          <m:sSub>
+            <m:e>
+              <m:r>
+                <m:rPr/>
+                <m:t>ε</m:t>
+              </m:r>
+            </m:e>
+            <m:sub>
+              <m:r>
+                <m:rPr/>
+                <m:t>A</m:t>
+              </m:r>
+              <m:r>
+                <m:rPr/>
+                <m:t>R</m:t>
+              </m:r>
+              <m:r>
+                <m:rPr/>
+                <m:t>T</m:t>
+              </m:r>
+            </m:sub>
+          </m:sSub>
+          <m:r>
+            <m:rPr/>
+            <m:t>)</m:t>
+          </m:r>
+          <m:r>
+            <m:rPr/>
+            <m:t>.</m:t>
+          </m:r>
+        </m:oMath>
+      </m:oMathPara>
+    </w:p>
+    <w:p>
+      <w:r>
+        <w:t xml:space="preserve">The cumulative number of new infections in partners of medicare ineligibles over</w:t>
+      </w:r>
+      <w:r>
+        <w:t xml:space="preserve"> </w:t>
+      </w:r>
+      <m:oMath>
+        <m:r>
+          <m:rPr/>
+          <m:t>y</m:t>
+        </m:r>
+      </m:oMath>
+      <w:r>
+        <w:t xml:space="preserve"> </w:t>
+      </w:r>
+      <w:r>
+        <w:t xml:space="preserve">years is then equal to</w:t>
+      </w:r>
+    </w:p>
+    <w:p>
+      <m:oMathPara>
+        <m:oMathParaPr>
+          <m:jc m:val="center"/>
+        </m:oMathParaPr>
+        <m:oMath>
+          <m:r>
+            <m:rPr/>
+            <m:t>Σ</m:t>
+          </m:r>
+          <m:r>
+            <m:rPr/>
+            <m:t>=</m:t>
+          </m:r>
+          <m:nary>
+            <m:naryPr>
+              <m:chr m:val="∑"/>
+              <m:limLoc m:val="undOvr"/>
+              <m:supHide m:val="off"/>
+              <m:supHide m:val="off"/>
+            </m:naryPr>
+            <m:e>
+              <m:r>
+                <m:rPr/>
+                <m:t>I</m:t>
+              </m:r>
+            </m:e>
+            <m:sub>
+              <m:r>
+                <m:rPr/>
+                <m:t>y</m:t>
+              </m:r>
+              <m:r>
+                <m:rPr/>
+                <m:t>=</m:t>
+              </m:r>
+              <m:r>
+                <m:rPr/>
+                <m:t>1</m:t>
+              </m:r>
+            </m:sub>
+            <m:sup>
+              <m:r>
+                <m:rPr/>
+                <m:t>y</m:t>
+              </m:r>
+              <m:r>
+                <m:rPr/>
+                <m:t>e</m:t>
+              </m:r>
+              <m:r>
+                <m:rPr/>
+                <m:t>a</m:t>
+              </m:r>
+              <m:r>
+                <m:rPr/>
+                <m:t>r</m:t>
+              </m:r>
+              <m:r>
+                <m:rPr/>
+                <m:t>s</m:t>
+              </m:r>
+            </m:sup>
+          </m:nary>
+          <m:r>
+            <m:rPr/>
+            <m:t>(</m:t>
+          </m:r>
+          <m:r>
+            <m:rPr/>
+            <m:t>y</m:t>
+          </m:r>
+          <m:r>
+            <m:rPr/>
+            <m:t>)</m:t>
+          </m:r>
+          <m:r>
+            <m:rPr/>
+            <m:t>.</m:t>
+          </m:r>
+        </m:oMath>
+      </m:oMathPara>
+    </w:p>
+    <w:p>
+      <w:r>
+        <w:t xml:space="preserve">The total cost of providing ART and healthcare to Medicare ineligibles and infected partners is then given by</w:t>
+      </w:r>
+    </w:p>
+    <w:p>
+      <m:oMathPara>
+        <m:oMathParaPr>
+          <m:jc m:val="center"/>
+        </m:oMathParaPr>
+        <m:oMath>
+          <m:r>
+            <m:rPr/>
+            <m:t>S</m:t>
+          </m:r>
+          <m:r>
+            <m:rPr/>
+            <m:t>=</m:t>
+          </m:r>
+          <m:d>
+            <m:dPr>
+              <m:begChr m:val="["/>
+              <m:endChr m:val="]"/>
+              <m:grow/>
+            </m:dPr>
+            <m:e>
+              <m:nary>
+                <m:naryPr>
+                  <m:chr m:val="∑"/>
+                  <m:limLoc m:val="undOvr"/>
+                  <m:supHide m:val="off"/>
+                  <m:supHide m:val="off"/>
+                </m:naryPr>
+                <m:e>
+                  <m:r>
+                    <m:rPr/>
+                    <m:t>(</m:t>
+                  </m:r>
+                </m:e>
+                <m:sub>
+                  <m:r>
+                    <m:rPr/>
+                    <m:t>y</m:t>
+                  </m:r>
+                  <m:r>
+                    <m:rPr/>
+                    <m:t>=</m:t>
+                  </m:r>
+                  <m:r>
+                    <m:rPr/>
+                    <m:t>1</m:t>
+                  </m:r>
+                </m:sub>
+                <m:sup>
+                  <m:r>
+                    <m:rPr/>
+                    <m:t>y</m:t>
+                  </m:r>
+                  <m:r>
+                    <m:rPr/>
+                    <m:t>e</m:t>
+                  </m:r>
+                  <m:r>
+                    <m:rPr/>
+                    <m:t>a</m:t>
+                  </m:r>
+                  <m:r>
+                    <m:rPr/>
+                    <m:t>r</m:t>
+                  </m:r>
+                  <m:r>
+                    <m:rPr/>
+                    <m:t>s</m:t>
+                  </m:r>
+                </m:sup>
+              </m:nary>
+              <m:r>
+                <m:rPr/>
+                <m:t>N</m:t>
+              </m:r>
+              <m:r>
+                <m:rPr/>
+                <m:t>(</m:t>
+              </m:r>
+              <m:r>
+                <m:rPr/>
+                <m:t>y</m:t>
+              </m:r>
+              <m:r>
+                <m:rPr/>
+                <m:t>)</m:t>
+              </m:r>
+              <m:r>
+                <m:rPr/>
+                <m:t>(</m:t>
+              </m:r>
+              <m:sSub>
+                <m:e>
+                  <m:r>
+                    <m:rPr/>
+                    <m:t>c</m:t>
+                  </m:r>
+                </m:e>
+                <m:sub>
+                  <m:r>
+                    <m:rPr/>
+                    <m:t>c</m:t>
+                  </m:r>
+                  <m:r>
+                    <m:rPr/>
+                    <m:t>a</m:t>
+                  </m:r>
+                  <m:r>
+                    <m:rPr/>
+                    <m:t>r</m:t>
+                  </m:r>
+                  <m:r>
+                    <m:rPr/>
+                    <m:t>e</m:t>
+                  </m:r>
+                </m:sub>
+              </m:sSub>
+              <m:r>
+                <m:rPr/>
+                <m:t>+</m:t>
+              </m:r>
+              <m:r>
+                <m:rPr/>
+                <m:t>θ</m:t>
+              </m:r>
+              <m:sSub>
+                <m:e>
+                  <m:r>
+                    <m:rPr/>
+                    <m:t>c</m:t>
+                  </m:r>
+                </m:e>
+                <m:sub>
+                  <m:r>
+                    <m:rPr/>
+                    <m:t>A</m:t>
+                  </m:r>
+                  <m:r>
+                    <m:rPr/>
+                    <m:t>R</m:t>
+                  </m:r>
+                  <m:r>
+                    <m:rPr/>
+                    <m:t>T</m:t>
+                  </m:r>
+                </m:sub>
+              </m:sSub>
+              <m:r>
+                <m:rPr/>
+                <m:t>)</m:t>
+              </m:r>
+            </m:e>
+          </m:d>
+          <m:r>
+            <m:rPr/>
+            <m:t>+</m:t>
+          </m:r>
+          <m:r>
+            <m:rPr/>
+            <m:t>Σ</m:t>
+          </m:r>
+          <m:sSub>
+            <m:e>
+              <m:r>
+                <m:rPr/>
+                <m:t>c</m:t>
+              </m:r>
+            </m:e>
+            <m:sub>
+              <m:r>
+                <m:rPr/>
+                <m:t>l</m:t>
+              </m:r>
+              <m:r>
+                <m:rPr/>
+                <m:t>i</m:t>
+              </m:r>
+              <m:r>
+                <m:rPr/>
+                <m:t>f</m:t>
+              </m:r>
+              <m:r>
+                <m:rPr/>
+                <m:t>e</m:t>
+              </m:r>
+            </m:sub>
+          </m:sSub>
+          <m:r>
+            <m:rPr/>
+            <m:t>.</m:t>
+          </m:r>
+        </m:oMath>
+      </m:oMathPara>
+    </w:p>
+    <w:bookmarkStart w:id="28" w:name="results"/>
     <w:p>
       <w:pPr>
         <w:pStyle w:val="Heading3"/>
@@ -1454,37 +3467,18 @@
         <w:t xml:space="preserve">Results</w:t>
       </w:r>
     </w:p>
-    <w:bookmarkEnd w:id="27"/>
-    <w:p>
-      <w:r>
-        <w:rPr>
-          <w:b/>
-        </w:rPr>
-        <w:t xml:space="preserve">Figure 1</w:t>
-      </w:r>
-      <w:r>
-        <w:t xml:space="preserve"> </w:t>
-      </w:r>
-      <w:r>
-        <w:t xml:space="preserve">- Change in new infections.</w:t>
-      </w:r>
-    </w:p>
-    <w:bookmarkStart w:id="28" w:name="discussion"/>
+    <w:bookmarkEnd w:id="28"/>
+    <w:p>
+      <w:r>
+        <w:t xml:space="preserve">Results amd figures will be generated once final methodology is finalized.</w:t>
+      </w:r>
+    </w:p>
+    <w:bookmarkStart w:id="29" w:name="references"/>
     <w:p>
       <w:pPr>
         <w:pStyle w:val="Heading3"/>
       </w:pPr>
       <w:r>
-        <w:t xml:space="preserve">Discussion</w:t>
-      </w:r>
-    </w:p>
-    <w:bookmarkEnd w:id="28"/>
-    <w:bookmarkStart w:id="29" w:name="references"/>
-    <w:p>
-      <w:pPr>
-        <w:pStyle w:val="Heading3"/>
-      </w:pPr>
-      <w:r>
         <w:t xml:space="preserve">References</w:t>
       </w:r>
     </w:p>
@@ -1492,6 +3486,11 @@
     <w:p>
       <w:r>
         <w:t xml:space="preserve">1. Petoumenos K (2013) The australian hiv observational database temporary residents access study (aTRAS): one year follow-up.</w:t>
+      </w:r>
+    </w:p>
+    <w:p>
+      <w:r>
+        <w:t xml:space="preserve">2. Schneider K, Gray RT, Wilson DP (2014) A cost-effectiveness analysis of hIV pre-exposure prophylaxis for men who have sex with men in australia. Clinical infectious diseases 58: 1027–1034.</w:t>
       </w:r>
     </w:p>
   </w:body>
@@ -1505,7 +3504,7 @@
 <file path=word/numbering.xml><?xml version="1.0" encoding="utf-8"?>
 <w:numbering xmlns:w="http://schemas.openxmlformats.org/wordprocessingml/2006/main">
   <w:abstractNum w:abstractNumId="0">
-    <w:nsid w:val="d63e3d46"/>
+    <w:nsid w:val="9f8e9160"/>
     <w:multiLevelType w:val="multilevel"/>
     <w:lvl w:ilvl="0">
       <w:numFmt w:val="bullet"/>
@@ -1585,8 +3584,92 @@
       </w:pPr>
     </w:lvl>
   </w:abstractNum>
+  <w:abstractNum w:abstractNumId="2">
+    <w:nsid w:val="a03ccbf9"/>
+    <w:multiLevelType w:val="multilevel"/>
+    <w:lvl w:ilvl="0">
+      <w:numFmt w:val="bullet"/>
+      <w:lvlText w:val="•"/>
+      <w:lvlJc w:val="left"/>
+      <w:pPr>
+        <w:tabs>
+          <w:tab w:val="num" w:pos="0"/>
+        </w:tabs>
+        <w:ind w:left="480" w:hanging="480"/>
+      </w:pPr>
+    </w:lvl>
+    <w:lvl w:ilvl="1">
+      <w:numFmt w:val="bullet"/>
+      <w:lvlText w:val="–"/>
+      <w:lvlJc w:val="left"/>
+      <w:pPr>
+        <w:tabs>
+          <w:tab w:val="num" w:pos="720"/>
+        </w:tabs>
+        <w:ind w:left="1200" w:hanging="480"/>
+      </w:pPr>
+    </w:lvl>
+    <w:lvl w:ilvl="2">
+      <w:numFmt w:val="bullet"/>
+      <w:lvlText w:val="•"/>
+      <w:lvlJc w:val="left"/>
+      <w:pPr>
+        <w:tabs>
+          <w:tab w:val="num" w:pos="1440"/>
+        </w:tabs>
+        <w:ind w:left="1920" w:hanging="480"/>
+      </w:pPr>
+    </w:lvl>
+    <w:lvl w:ilvl="3">
+      <w:numFmt w:val="bullet"/>
+      <w:lvlText w:val="–"/>
+      <w:lvlJc w:val="left"/>
+      <w:pPr>
+        <w:tabs>
+          <w:tab w:val="num" w:pos="2160"/>
+        </w:tabs>
+        <w:ind w:left="2640" w:hanging="480"/>
+      </w:pPr>
+    </w:lvl>
+    <w:lvl w:ilvl="4">
+      <w:numFmt w:val="bullet"/>
+      <w:lvlText w:val="•"/>
+      <w:lvlJc w:val="left"/>
+      <w:pPr>
+        <w:tabs>
+          <w:tab w:val="num" w:pos="2880"/>
+        </w:tabs>
+        <w:ind w:left="3360" w:hanging="480"/>
+      </w:pPr>
+    </w:lvl>
+    <w:lvl w:ilvl="5">
+      <w:numFmt w:val="bullet"/>
+      <w:lvlText w:val="–"/>
+      <w:lvlJc w:val="left"/>
+      <w:pPr>
+        <w:tabs>
+          <w:tab w:val="num" w:pos="3600"/>
+        </w:tabs>
+        <w:ind w:left="4080" w:hanging="480"/>
+      </w:pPr>
+    </w:lvl>
+    <w:lvl w:ilvl="6">
+      <w:numFmt w:val="bullet"/>
+      <w:lvlText w:val="•"/>
+      <w:lvlJc w:val="left"/>
+      <w:pPr>
+        <w:tabs>
+          <w:tab w:val="num" w:pos="4320"/>
+        </w:tabs>
+        <w:ind w:left="4800" w:hanging="480"/>
+      </w:pPr>
+    </w:lvl>
+  </w:abstractNum>
   <w:num w:numId="1">
     <w:abstractNumId w:val="0"/>
+  </w:num>
+  <w:num w:numId="2">
+    <w:abstractNumId w:val="2"/>
   </w:num>
 </w:numbering>
 </file>

</xml_diff>

<commit_message>
End of day commit. Started writing up equations. Stochastic functions created
</commit_message>
<xml_diff>
--- a/code/Medicare_Ineligibles.docx
+++ b/code/Medicare_Ineligibles.docx
@@ -89,19 +89,19 @@
         <w:t xml:space="preserve"> </w:t>
       </w:r>
       <w:r>
-        <w:t xml:space="preserve">December</w:t>
+        <w:t xml:space="preserve">January</w:t>
       </w:r>
       <w:r>
         <w:t xml:space="preserve"> </w:t>
       </w:r>
       <w:r>
-        <w:t xml:space="preserve">09</w:t>
+        <w:t xml:space="preserve">13</w:t>
       </w:r>
       <w:r>
         <w:t xml:space="preserve"> </w:t>
       </w:r>
       <w:r>
-        <w:t xml:space="preserve">2014</w:t>
+        <w:t xml:space="preserve">2015</w:t>
       </w:r>
       <w:r>
         <w:t xml:space="preserve"> </w:t>
@@ -165,7 +165,7 @@
         <w:t xml:space="preserve">[1]</w:t>
       </w:r>
       <w:r>
-        <w:t xml:space="preserve">. The overall population is split into heterosexual malesand females, and males who are gay, bisexual or men who have sex whith men (GBM). We assume females do not engage in sex work and the population does not include people who inject drugs (PWID). The porportion of people in each of these populations is based on ATRAS data and assumed to be constant over time. This comparmentalisation of the population is used to distinguish the risk of HIV infection rather than treatment coverage and adherence.</w:t>
+        <w:t xml:space="preserve">. The overall population is split into heterosexual males and females, and males who are gay, bisexual or men who have sex with men (GBM). We assume females do not engage in sex work and the population does not include people who inject drugs (PWID). The porportion of people in each of these populations is based on ATRAS data and assumed to be constant over time. This comparmentalisation of the population is used to distinguish the risk of HIV infection rather than treatment coverage and adherence.</w:t>
       </w:r>
     </w:p>
     <w:p>
@@ -269,33 +269,17 @@
             <m:rPr/>
             <m:t>)</m:t>
           </m:r>
-          <m:r>
-            <m:rPr/>
-            <m:t>(</m:t>
-          </m:r>
-          <m:r>
-            <m:rPr/>
-            <m:t>1</m:t>
-          </m:r>
-          <m:r>
-            <m:rPr/>
-            <m:t>+</m:t>
-          </m:r>
-          <m:r>
-            <m:rPr/>
-            <m:t>π</m:t>
-          </m:r>
           <m:sSup>
             <m:e>
               <m:r>
                 <m:rPr/>
-                <m:t>)</m:t>
+                <m:t>π</m:t>
               </m:r>
             </m:e>
             <m:sup>
               <m:r>
                 <m:rPr/>
-                <m:t>n</m:t>
+                <m:t>y</m:t>
               </m:r>
             </m:sup>
           </m:sSup>
@@ -308,22 +292,7 @@
     </w:p>
     <w:p>
       <w:r>
-        <w:t xml:space="preserve">where</w:t>
-      </w:r>
-      <w:r>
-        <w:t xml:space="preserve"> </w:t>
-      </w:r>
-      <m:oMath>
-        <m:r>
-          <m:rPr/>
-          <m:t>n</m:t>
-        </m:r>
-      </m:oMath>
-      <w:r>
-        <w:t xml:space="preserve"> </w:t>
-      </w:r>
-      <w:r>
-        <w:t xml:space="preserve">is the number of years of calculation.</w:t>
+        <w:t xml:space="preserve">.</w:t>
       </w:r>
     </w:p>
     <w:bookmarkStart w:id="23" w:name="clinical-characteristics"/>
@@ -353,7 +322,7 @@
     <w:bookmarkEnd w:id="24"/>
     <w:p>
       <w:r>
-        <w:t xml:space="preserve">HIV transmission occurs through sexual intercourse between medicare ineligibles and their sexual partners. We assume initiating ART does not change sexual behaviour and the number of partnerships, sexual acts per partnership, and the level of condom use is similar to the overall Medicare eligible population in Australia. We also do not consider onward transmission from newly infected partners. As the sexual behaviour for the ART and non-ART population is the same, we use a simple risk equation model with behavioural parameters set to reflect the overall annual risk of tranmsmission rather than incorporating different partnership types and more complex sexual behaviours.</w:t>
+        <w:t xml:space="preserve">HIV transmission occurs through sexual intercourse between medicare ineligibles and their sexual partners. We assume initiating ART does not change sexual behaviour and the number of partnerships, sexual acts per partnership, and the level of condom use is similar to the overall Medicare eligible population in Australia. We also do not consider onward transmission from newly infected partners. As the sexual behaviour for the ART and non-ART population is the same, we use a simple risk equation model with behavioural parameters set to reflect the overall annual risk of transmission rather than incorporating different partnership types and more complex sexual behaviours.</w:t>
       </w:r>
     </w:p>
     <w:p>
@@ -1479,30 +1448,24 @@
               <w:jc w:val="left"/>
             </w:pPr>
             <w:r>
-              <w:t xml:space="preserve">4 × 10</w:t>
-            </w:r>
-            <w:r>
-              <w:t xml:space="preserve">-4</w:t>
-            </w:r>
-          </w:p>
-        </w:tc>
-        <w:tc>
-          <w:p>
-            <w:pPr>
-              <w:pStyle w:val="Compact"/>
-              <w:jc w:val="left"/>
-            </w:pPr>
-            <w:r>
-              <w:t xml:space="preserve">[2 × 10</w:t>
-            </w:r>
-            <w:r>
-              <w:t xml:space="preserve">-4</w:t>
-            </w:r>
-            <w:r>
-              <w:t xml:space="preserve"> </w:t>
-            </w:r>
-            <w:r>
-              <w:t xml:space="preserve">- 0.001]</w:t>
+              <w:t xml:space="preserve">4</w:t>
+            </w:r>
+            <w:r>
+              <w:t xml:space="preserve">10^{-4}</w:t>
+            </w:r>
+          </w:p>
+        </w:tc>
+        <w:tc>
+          <w:p>
+            <w:pPr>
+              <w:pStyle w:val="Compact"/>
+              <w:jc w:val="left"/>
+            </w:pPr>
+            <w:r>
+              <w:t xml:space="preserve">[2</w:t>
+            </w:r>
+            <w:r>
+              <w:t xml:space="preserve">10^{-4} - 0.001]</w:t>
             </w:r>
           </w:p>
         </w:tc>
@@ -1550,30 +1513,24 @@
               <w:jc w:val="left"/>
             </w:pPr>
             <w:r>
-              <w:t xml:space="preserve">8 × 10</w:t>
-            </w:r>
-            <w:r>
-              <w:t xml:space="preserve">-4</w:t>
-            </w:r>
-          </w:p>
-        </w:tc>
-        <w:tc>
-          <w:p>
-            <w:pPr>
-              <w:pStyle w:val="Compact"/>
-              <w:jc w:val="left"/>
-            </w:pPr>
-            <w:r>
-              <w:t xml:space="preserve">[2 × 10</w:t>
-            </w:r>
-            <w:r>
-              <w:t xml:space="preserve">-4</w:t>
-            </w:r>
-            <w:r>
-              <w:t xml:space="preserve"> </w:t>
-            </w:r>
-            <w:r>
-              <w:t xml:space="preserve">- 0.0015]</w:t>
+              <w:t xml:space="preserve">8</w:t>
+            </w:r>
+            <w:r>
+              <w:t xml:space="preserve">10^{-4}</w:t>
+            </w:r>
+          </w:p>
+        </w:tc>
+        <w:tc>
+          <w:p>
+            <w:pPr>
+              <w:pStyle w:val="Compact"/>
+              <w:jc w:val="left"/>
+            </w:pPr>
+            <w:r>
+              <w:t xml:space="preserve">[2</w:t>
+            </w:r>
+            <w:r>
+              <w:t xml:space="preserve">10^{-4} - 0.0015]</w:t>
             </w:r>
           </w:p>
         </w:tc>
@@ -2560,33 +2517,13 @@
           </m:r>
           <m:r>
             <m:rPr/>
-            <m:t>(</m:t>
-          </m:r>
-          <m:r>
-            <m:rPr/>
-            <m:t>1</m:t>
-          </m:r>
-          <m:r>
-            <m:rPr/>
-            <m:t>−</m:t>
-          </m:r>
-          <m:r>
-            <m:rPr/>
-            <m:t>θ</m:t>
-          </m:r>
-          <m:r>
-            <m:rPr/>
-            <m:t>)</m:t>
-          </m:r>
-          <m:r>
-            <m:rPr/>
-            <m:t>β</m:t>
+            <m:t>N</m:t>
           </m:r>
           <m:sSub>
             <m:e>
               <m:r>
                 <m:rPr/>
-                <m:t>ʹ</m:t>
+                <m:t>p</m:t>
               </m:r>
             </m:e>
             <m:sub>
@@ -2598,27 +2535,23 @@
           </m:sSub>
           <m:r>
             <m:rPr/>
-            <m:t>+</m:t>
+            <m:t>[</m:t>
+          </m:r>
+          <m:r>
+            <m:rPr/>
+            <m:t>(</m:t>
+          </m:r>
+          <m:r>
+            <m:rPr/>
+            <m:t>1</m:t>
+          </m:r>
+          <m:r>
+            <m:rPr/>
+            <m:t>−</m:t>
           </m:r>
           <m:r>
             <m:rPr/>
             <m:t>θ</m:t>
-          </m:r>
-          <m:r>
-            <m:rPr/>
-            <m:t>(</m:t>
-          </m:r>
-          <m:r>
-            <m:rPr/>
-            <m:t>1</m:t>
-          </m:r>
-          <m:r>
-            <m:rPr/>
-            <m:t>−</m:t>
-          </m:r>
-          <m:r>
-            <m:rPr/>
-            <m:t>ψ</m:t>
           </m:r>
           <m:r>
             <m:rPr/>
@@ -2652,64 +2585,114 @@
           </m:r>
           <m:r>
             <m:rPr/>
+            <m:t>(</m:t>
+          </m:r>
+          <m:r>
+            <m:rPr/>
+            <m:t>1</m:t>
+          </m:r>
+          <m:r>
+            <m:rPr/>
+            <m:t>−</m:t>
+          </m:r>
+          <m:r>
+            <m:rPr/>
             <m:t>ψ</m:t>
           </m:r>
           <m:r>
             <m:rPr/>
-            <m:t>(</m:t>
-          </m:r>
-          <m:r>
-            <m:rPr/>
-            <m:t>1</m:t>
-          </m:r>
-          <m:r>
-            <m:rPr/>
-            <m:t>−</m:t>
+            <m:t>)</m:t>
+          </m:r>
+          <m:r>
+            <m:rPr/>
+            <m:t>β</m:t>
           </m:r>
           <m:sSub>
             <m:e>
               <m:r>
                 <m:rPr/>
-                <m:t>ε</m:t>
+                <m:t>ʹ</m:t>
               </m:r>
             </m:e>
             <m:sub>
               <m:r>
                 <m:rPr/>
-                <m:t>A</m:t>
-              </m:r>
-              <m:r>
-                <m:rPr/>
-                <m:t>R</m:t>
-              </m:r>
-              <m:r>
-                <m:rPr/>
-                <m:t>T</m:t>
+                <m:t>x</m:t>
               </m:r>
             </m:sub>
           </m:sSub>
           <m:r>
             <m:rPr/>
-            <m:t>)</m:t>
-          </m:r>
-          <m:r>
-            <m:rPr/>
-            <m:t>β</m:t>
+            <m:t>+</m:t>
+          </m:r>
+          <m:r>
+            <m:rPr/>
+            <m:t>θ</m:t>
+          </m:r>
+          <m:r>
+            <m:rPr/>
+            <m:t>ψ</m:t>
+          </m:r>
+          <m:r>
+            <m:rPr/>
+            <m:t>(</m:t>
+          </m:r>
+          <m:r>
+            <m:rPr/>
+            <m:t>1</m:t>
+          </m:r>
+          <m:r>
+            <m:rPr/>
+            <m:t>−</m:t>
           </m:r>
           <m:sSub>
             <m:e>
               <m:r>
                 <m:rPr/>
-                <m:t>ʹ</m:t>
+                <m:t>ε</m:t>
               </m:r>
             </m:e>
             <m:sub>
               <m:r>
                 <m:rPr/>
-                <m:t>x</m:t>
+                <m:t>A</m:t>
+              </m:r>
+              <m:r>
+                <m:rPr/>
+                <m:t>R</m:t>
+              </m:r>
+              <m:r>
+                <m:rPr/>
+                <m:t>T</m:t>
               </m:r>
             </m:sub>
           </m:sSub>
+          <m:r>
+            <m:rPr/>
+            <m:t>)</m:t>
+          </m:r>
+          <m:r>
+            <m:rPr/>
+            <m:t>β</m:t>
+          </m:r>
+          <m:sSub>
+            <m:e>
+              <m:r>
+                <m:rPr/>
+                <m:t>ʹ</m:t>
+              </m:r>
+            </m:e>
+            <m:sub>
+              <m:r>
+                <m:rPr/>
+                <m:t>x</m:t>
+              </m:r>
+            </m:sub>
+          </m:sSub>
+          <m:r>
+            <m:rPr/>
+            <m:t>]</m:t>
+          </m:r>
         </m:oMath>
       </m:oMathPara>
     </w:p>
@@ -2742,6 +2725,24 @@
             <m:rPr/>
             <m:t>=</m:t>
           </m:r>
+          <m:r>
+            <m:rPr/>
+            <m:t>N</m:t>
+          </m:r>
+          <m:sSub>
+            <m:e>
+              <m:r>
+                <m:rPr/>
+                <m:t>p</m:t>
+              </m:r>
+            </m:e>
+            <m:sub>
+              <m:r>
+                <m:rPr/>
+                <m:t>x</m:t>
+              </m:r>
+            </m:sub>
+          </m:sSub>
           <m:r>
             <m:rPr/>
             <m:t>(</m:t>
@@ -2887,6 +2888,22 @@
           </m:r>
           <m:r>
             <m:rPr/>
+            <m:t>N</m:t>
+          </m:r>
+          <m:r>
+            <m:rPr/>
+            <m:t>(</m:t>
+          </m:r>
+          <m:r>
+            <m:rPr/>
+            <m:t>y</m:t>
+          </m:r>
+          <m:r>
+            <m:rPr/>
+            <m:t>)</m:t>
+          </m:r>
+          <m:r>
+            <m:rPr/>
             <m:t>[</m:t>
           </m:r>
           <m:sSub>
@@ -2961,7 +2978,7 @@
             <m:e>
               <m:r>
                 <m:rPr/>
-                <m:t>β</m:t>
+                <m:t>p</m:t>
               </m:r>
             </m:e>
             <m:sub>
@@ -2971,10 +2988,38 @@
               </m:r>
             </m:sub>
           </m:sSub>
+          <m:sSub>
+            <m:e>
+              <m:r>
+                <m:rPr/>
+                <m:t>β</m:t>
+              </m:r>
+            </m:e>
+            <m:sub>
+              <m:r>
+                <m:rPr/>
+                <m:t>f</m:t>
+              </m:r>
+            </m:sub>
+          </m:sSub>
           <m:r>
             <m:rPr/>
             <m:t>+</m:t>
           </m:r>
+          <m:sSub>
+            <m:e>
+              <m:r>
+                <m:rPr/>
+                <m:t>p</m:t>
+              </m:r>
+            </m:e>
+            <m:sub>
+              <m:r>
+                <m:rPr/>
+                <m:t>m</m:t>
+              </m:r>
+            </m:sub>
+          </m:sSub>
           <m:sSub>
             <m:e>
               <m:r>
@@ -3061,6 +3106,20 @@
             <m:rPr/>
             <m:t>)</m:t>
           </m:r>
+          <m:sSub>
+            <m:e>
+              <m:r>
+                <m:rPr/>
+                <m:t>p</m:t>
+              </m:r>
+            </m:e>
+            <m:sub>
+              <m:r>
+                <m:rPr/>
+                <m:t>g</m:t>
+              </m:r>
+            </m:sub>
+          </m:sSub>
           <m:sSub>
             <m:e>
               <m:r>
@@ -3504,7 +3563,7 @@
 <file path=word/numbering.xml><?xml version="1.0" encoding="utf-8"?>
 <w:numbering xmlns:w="http://schemas.openxmlformats.org/wordprocessingml/2006/main">
   <w:abstractNum w:abstractNumId="0">
-    <w:nsid w:val="9f8e9160"/>
+    <w:nsid w:val="ba06f4af"/>
     <w:multiLevelType w:val="multilevel"/>
     <w:lvl w:ilvl="0">
       <w:numFmt w:val="bullet"/>
@@ -3585,7 +3644,7 @@
     </w:lvl>
   </w:abstractNum>
   <w:abstractNum w:abstractNumId="2">
-    <w:nsid w:val="a03ccbf9"/>
+    <w:nsid w:val="e339ba0d"/>
     <w:multiLevelType w:val="multilevel"/>
     <w:lvl w:ilvl="0">
       <w:numFmt w:val="bullet"/>

</xml_diff>